<commit_message>
pridaný popis LA a graf KA
</commit_message>
<xml_diff>
--- a/dokumentace.docx
+++ b/dokumentace.docx
@@ -1,6 +1,6 @@
 
 <file path=word/document.xml><?xml version="1.0" encoding="utf-8"?>
-<w:document xmlns:wpc="http://schemas.microsoft.com/office/word/2010/wordprocessingCanvas" xmlns:mc="http://schemas.openxmlformats.org/markup-compatibility/2006" xmlns:o="urn:schemas-microsoft-com:office:office" xmlns:r="http://schemas.openxmlformats.org/officeDocument/2006/relationships" xmlns:m="http://schemas.openxmlformats.org/officeDocument/2006/math" xmlns:v="urn:schemas-microsoft-com:vml" xmlns:wp14="http://schemas.microsoft.com/office/word/2010/wordprocessingDrawing" xmlns:wp="http://schemas.openxmlformats.org/drawingml/2006/wordprocessingDrawing" xmlns:w10="urn:schemas-microsoft-com:office:word" xmlns:w="http://schemas.openxmlformats.org/wordprocessingml/2006/main" xmlns:w14="http://schemas.microsoft.com/office/word/2010/wordml" xmlns:w15="http://schemas.microsoft.com/office/word/2012/wordml" xmlns:wpg="http://schemas.microsoft.com/office/word/2010/wordprocessingGroup" xmlns:wpi="http://schemas.microsoft.com/office/word/2010/wordprocessingInk" xmlns:wne="http://schemas.microsoft.com/office/word/2006/wordml" xmlns:wps="http://schemas.microsoft.com/office/word/2010/wordprocessingShape" mc:Ignorable="w14 w15 wp14">
+<w:document xmlns:wpc="http://schemas.microsoft.com/office/word/2010/wordprocessingCanvas" xmlns:cx="http://schemas.microsoft.com/office/drawing/2014/chartex" xmlns:cx1="http://schemas.microsoft.com/office/drawing/2015/9/8/chartex" xmlns:cx2="http://schemas.microsoft.com/office/drawing/2015/10/21/chartex" xmlns:cx3="http://schemas.microsoft.com/office/drawing/2016/5/9/chartex" xmlns:cx4="http://schemas.microsoft.com/office/drawing/2016/5/10/chartex" xmlns:cx5="http://schemas.microsoft.com/office/drawing/2016/5/11/chartex" xmlns:cx6="http://schemas.microsoft.com/office/drawing/2016/5/12/chartex" xmlns:cx7="http://schemas.microsoft.com/office/drawing/2016/5/13/chartex" xmlns:cx8="http://schemas.microsoft.com/office/drawing/2016/5/14/chartex" xmlns:mc="http://schemas.openxmlformats.org/markup-compatibility/2006" xmlns:aink="http://schemas.microsoft.com/office/drawing/2016/ink" xmlns:am3d="http://schemas.microsoft.com/office/drawing/2017/model3d" xmlns:o="urn:schemas-microsoft-com:office:office" xmlns:r="http://schemas.openxmlformats.org/officeDocument/2006/relationships" xmlns:m="http://schemas.openxmlformats.org/officeDocument/2006/math" xmlns:v="urn:schemas-microsoft-com:vml" xmlns:wp14="http://schemas.microsoft.com/office/word/2010/wordprocessingDrawing" xmlns:wp="http://schemas.openxmlformats.org/drawingml/2006/wordprocessingDrawing" xmlns:w10="urn:schemas-microsoft-com:office:word" xmlns:w="http://schemas.openxmlformats.org/wordprocessingml/2006/main" xmlns:w14="http://schemas.microsoft.com/office/word/2010/wordml" xmlns:w15="http://schemas.microsoft.com/office/word/2012/wordml" xmlns:w16cid="http://schemas.microsoft.com/office/word/2016/wordml/cid" xmlns:w16se="http://schemas.microsoft.com/office/word/2015/wordml/symex" xmlns:wpg="http://schemas.microsoft.com/office/word/2010/wordprocessingGroup" xmlns:wpi="http://schemas.microsoft.com/office/word/2010/wordprocessingInk" xmlns:wne="http://schemas.microsoft.com/office/word/2006/wordml" xmlns:wps="http://schemas.microsoft.com/office/word/2010/wordprocessingShape" mc:Ignorable="w14 w15 w16se w16cid wp14">
   <w:body>
     <w:p/>
     <w:p/>
@@ -280,7 +280,7 @@
     </w:p>
     <w:p>
       <w:pPr>
-        <w:pStyle w:val="Odstavecseseznamem"/>
+        <w:pStyle w:val="Odsekzoznamu"/>
         <w:numPr>
           <w:ilvl w:val="0"/>
           <w:numId w:val="2"/>
@@ -301,31 +301,49 @@
       <w:pPr>
         <w:ind w:firstLine="360"/>
         <w:rPr>
-          <w:sz w:val="28"/>
-        </w:rPr>
-      </w:pPr>
-      <w:r>
-        <w:rPr>
-          <w:sz w:val="28"/>
+          <w:sz w:val="24"/>
+          <w:szCs w:val="20"/>
+        </w:rPr>
+      </w:pPr>
+      <w:r>
+        <w:rPr>
+          <w:sz w:val="24"/>
+          <w:szCs w:val="20"/>
         </w:rPr>
         <w:t>Cílem tohoto proj</w:t>
       </w:r>
       <w:r>
         <w:rPr>
-          <w:sz w:val="28"/>
+          <w:sz w:val="24"/>
+          <w:szCs w:val="20"/>
         </w:rPr>
         <w:t xml:space="preserve">ektu bylo </w:t>
       </w:r>
       <w:r>
         <w:rPr>
-          <w:sz w:val="28"/>
-        </w:rPr>
-        <w:t>vytvořit překladač, který načte zdrojový kód v jazyce IFJ19(python) a přeloží ho do mezikódu IFJcode19. Program je konzolová aplikace, která vrací buď výsledný kód, nebo případně odpovídající chybový kód. Program načítá ze standartního vstupu a vrací na standartní výstup.</w:t>
-      </w:r>
-    </w:p>
-    <w:p>
-      <w:pPr>
-        <w:pStyle w:val="Odstavecseseznamem"/>
+          <w:sz w:val="24"/>
+          <w:szCs w:val="20"/>
+        </w:rPr>
+        <w:t>vytvořit překladač, který načte zdrojový kód v jazyce IFJ19</w:t>
+      </w:r>
+      <w:r>
+        <w:rPr>
+          <w:sz w:val="24"/>
+          <w:szCs w:val="20"/>
+        </w:rPr>
+        <w:t>, který je zjednodušenou podmnožinou jazyka Python 3,</w:t>
+      </w:r>
+      <w:r>
+        <w:rPr>
+          <w:sz w:val="24"/>
+          <w:szCs w:val="20"/>
+        </w:rPr>
+        <w:t xml:space="preserve"> a přeloží ho do mezikódu IFJcode19. Program je konzolová aplikace, která vrací buď výsledný kód, nebo případně odpovídající chybový kód. Program načítá ze standartního vstupu a vrací na standartní výstup.</w:t>
+      </w:r>
+    </w:p>
+    <w:p>
+      <w:pPr>
+        <w:pStyle w:val="Odsekzoznamu"/>
         <w:numPr>
           <w:ilvl w:val="0"/>
           <w:numId w:val="2"/>
@@ -349,7 +367,46 @@
     </w:p>
     <w:p>
       <w:pPr>
-        <w:pStyle w:val="Odstavecseseznamem"/>
+        <w:pStyle w:val="Odsekzoznamu"/>
+        <w:ind w:left="360"/>
+        <w:rPr>
+          <w:sz w:val="24"/>
+          <w:szCs w:val="20"/>
+        </w:rPr>
+      </w:pPr>
+      <w:r>
+        <w:rPr>
+          <w:sz w:val="24"/>
+          <w:szCs w:val="20"/>
+        </w:rPr>
+        <w:t xml:space="preserve">Jednotlivé modely boli paralelne </w:t>
+      </w:r>
+      <w:r>
+        <w:rPr>
+          <w:sz w:val="24"/>
+          <w:szCs w:val="20"/>
+          <w:lang w:val="sk-SK"/>
+        </w:rPr>
+        <w:t>vyvíjané</w:t>
+      </w:r>
+      <w:r>
+        <w:rPr>
+          <w:sz w:val="24"/>
+          <w:szCs w:val="20"/>
+        </w:rPr>
+        <w:t xml:space="preserve"> každým členom týmu, podľa </w:t>
+      </w:r>
+      <w:r>
+        <w:rPr>
+          <w:sz w:val="24"/>
+          <w:szCs w:val="20"/>
+        </w:rPr>
+        <w:t>rozdelenia.</w:t>
+      </w:r>
+    </w:p>
+    <w:p>
+      <w:pPr>
+        <w:pStyle w:val="Odsekzoznamu"/>
         <w:numPr>
           <w:ilvl w:val="1"/>
           <w:numId w:val="2"/>
@@ -367,7 +424,330 @@
     </w:p>
     <w:p>
       <w:pPr>
-        <w:pStyle w:val="Odstavecseseznamem"/>
+        <w:pStyle w:val="Odsekzoznamu"/>
+        <w:ind w:left="792" w:firstLine="624"/>
+        <w:rPr>
+          <w:sz w:val="24"/>
+          <w:szCs w:val="20"/>
+        </w:rPr>
+      </w:pPr>
+      <w:r>
+        <w:rPr>
+          <w:sz w:val="24"/>
+          <w:szCs w:val="20"/>
+        </w:rPr>
+        <w:t xml:space="preserve">Implementácia lexikálního analizátora sa nachádza v súbore </w:t>
+      </w:r>
+      <w:r>
+        <w:rPr>
+          <w:rFonts w:ascii="Courier New" w:hAnsi="Courier New" w:cs="Courier New"/>
+          <w:sz w:val="24"/>
+          <w:szCs w:val="20"/>
+        </w:rPr>
+        <w:t>scanner.c</w:t>
+      </w:r>
+      <w:r>
+        <w:rPr>
+          <w:sz w:val="24"/>
+          <w:szCs w:val="20"/>
+        </w:rPr>
+        <w:t xml:space="preserve"> a využíva pomocnú knihovnu </w:t>
+      </w:r>
+      <w:r>
+        <w:rPr>
+          <w:rFonts w:ascii="Courier New" w:hAnsi="Courier New" w:cs="Courier New"/>
+          <w:sz w:val="24"/>
+          <w:szCs w:val="20"/>
+        </w:rPr>
+        <w:t>string.c</w:t>
+      </w:r>
+      <w:r>
+        <w:rPr>
+          <w:sz w:val="24"/>
+          <w:szCs w:val="20"/>
+        </w:rPr>
+        <w:t xml:space="preserve"> pre jednoduchšiu prácu so stringom. </w:t>
+      </w:r>
+    </w:p>
+    <w:p>
+      <w:pPr>
+        <w:pStyle w:val="Odsekzoznamu"/>
+        <w:ind w:left="792" w:firstLine="624"/>
+        <w:rPr>
+          <w:sz w:val="24"/>
+          <w:szCs w:val="20"/>
+        </w:rPr>
+      </w:pPr>
+      <w:r>
+        <w:rPr>
+          <w:sz w:val="24"/>
+          <w:szCs w:val="20"/>
+        </w:rPr>
+        <w:t>Hlavná funkcia lexikálního anal</w:t>
+      </w:r>
+      <w:r>
+        <w:rPr>
+          <w:sz w:val="24"/>
+          <w:szCs w:val="20"/>
+        </w:rPr>
+        <w:t>y</w:t>
+      </w:r>
+      <w:r>
+        <w:rPr>
+          <w:sz w:val="24"/>
+          <w:szCs w:val="20"/>
+        </w:rPr>
+        <w:t xml:space="preserve">zátora je </w:t>
+      </w:r>
+      <w:r>
+        <w:rPr>
+          <w:rFonts w:ascii="Courier New" w:hAnsi="Courier New" w:cs="Courier New"/>
+          <w:sz w:val="24"/>
+          <w:szCs w:val="20"/>
+        </w:rPr>
+        <w:t>get_token()</w:t>
+      </w:r>
+      <w:r>
+        <w:rPr>
+          <w:sz w:val="24"/>
+          <w:szCs w:val="20"/>
+        </w:rPr>
+        <w:t xml:space="preserve">, ktorá je implementácia konečného automatu podľa grafu vytvořeného na základe zadania. </w:t>
+      </w:r>
+      <w:r>
+        <w:rPr>
+          <w:sz w:val="24"/>
+          <w:szCs w:val="20"/>
+        </w:rPr>
+        <w:t xml:space="preserve">Funkcia vracia ukazatel na objekt typu </w:t>
+      </w:r>
+      <w:r>
+        <w:rPr>
+          <w:rFonts w:ascii="Courier New" w:hAnsi="Courier New" w:cs="Courier New"/>
+          <w:sz w:val="24"/>
+          <w:szCs w:val="20"/>
+        </w:rPr>
+        <w:t>tToken</w:t>
+      </w:r>
+      <w:r>
+        <w:rPr>
+          <w:sz w:val="24"/>
+          <w:szCs w:val="20"/>
+        </w:rPr>
+        <w:t xml:space="preserve">, </w:t>
+      </w:r>
+      <w:r>
+        <w:rPr>
+          <w:sz w:val="24"/>
+          <w:szCs w:val="20"/>
+        </w:rPr>
+        <w:t>ktorý reprezentuje jednu lexému za zadaného kódu. S</w:t>
+      </w:r>
+      <w:r>
+        <w:rPr>
+          <w:sz w:val="24"/>
+          <w:szCs w:val="20"/>
+        </w:rPr>
+        <w:t>ú</w:t>
+      </w:r>
+      <w:r>
+        <w:rPr>
+          <w:sz w:val="24"/>
+          <w:szCs w:val="20"/>
+        </w:rPr>
+        <w:t xml:space="preserve"> v ňom</w:t>
+      </w:r>
+      <w:r>
+        <w:rPr>
+          <w:sz w:val="24"/>
+          <w:szCs w:val="20"/>
+        </w:rPr>
+        <w:t xml:space="preserve"> </w:t>
+      </w:r>
+      <w:r>
+        <w:rPr>
+          <w:sz w:val="24"/>
+          <w:szCs w:val="20"/>
+        </w:rPr>
+        <w:t>u</w:t>
+      </w:r>
+      <w:r>
+        <w:rPr>
+          <w:sz w:val="24"/>
+          <w:szCs w:val="20"/>
+        </w:rPr>
+        <w:t>l</w:t>
+      </w:r>
+      <w:r>
+        <w:rPr>
+          <w:sz w:val="24"/>
+          <w:szCs w:val="20"/>
+        </w:rPr>
+        <w:t>o</w:t>
+      </w:r>
+      <w:r>
+        <w:rPr>
+          <w:sz w:val="24"/>
+          <w:szCs w:val="20"/>
+        </w:rPr>
+        <w:t xml:space="preserve">žené informácie </w:t>
+      </w:r>
+      <w:r>
+        <w:rPr>
+          <w:sz w:val="24"/>
+          <w:szCs w:val="20"/>
+        </w:rPr>
+        <w:t xml:space="preserve">ako riadok, na ktorom sa token nachádza, obsah a typ tokenu, prípadne podtyp, podla požiadaviek ostatních modulov. </w:t>
+      </w:r>
+      <w:r>
+        <w:rPr>
+          <w:sz w:val="24"/>
+          <w:szCs w:val="20"/>
+        </w:rPr>
+        <w:t xml:space="preserve"> </w:t>
+      </w:r>
+      <w:r>
+        <w:rPr>
+          <w:sz w:val="24"/>
+          <w:szCs w:val="20"/>
+        </w:rPr>
+        <w:t>Jednotlivé stavy automatu sa nachádzajú v</w:t>
+      </w:r>
+      <w:r>
+        <w:rPr>
+          <w:sz w:val="24"/>
+          <w:szCs w:val="20"/>
+        </w:rPr>
+        <w:t xml:space="preserve"> type </w:t>
+      </w:r>
+      <w:r>
+        <w:rPr>
+          <w:rFonts w:ascii="Courier New" w:hAnsi="Courier New" w:cs="Courier New"/>
+          <w:sz w:val="24"/>
+          <w:szCs w:val="20"/>
+        </w:rPr>
+        <w:t>enum tState</w:t>
+      </w:r>
+      <w:r>
+        <w:rPr>
+          <w:sz w:val="24"/>
+          <w:szCs w:val="20"/>
+        </w:rPr>
+        <w:t xml:space="preserve">, ktorý sa ale pre jednoduchosť zároveň využíva jako označenie typov a podtypov tokenov. Funkcia je implementovaná jako nekonečný </w:t>
+      </w:r>
+      <w:r>
+        <w:rPr>
+          <w:rFonts w:ascii="Courier New" w:hAnsi="Courier New" w:cs="Courier New"/>
+          <w:sz w:val="24"/>
+          <w:szCs w:val="20"/>
+        </w:rPr>
+        <w:t>switch</w:t>
+      </w:r>
+      <w:r>
+        <w:rPr>
+          <w:sz w:val="24"/>
+          <w:szCs w:val="20"/>
+        </w:rPr>
+        <w:t>, ktorý znak po znaku prechádza štandardný vstup a podla zadaných pravidel ho delí na jednotlivé tokeny.</w:t>
+      </w:r>
+    </w:p>
+    <w:p>
+      <w:pPr>
+        <w:pStyle w:val="Odsekzoznamu"/>
+        <w:ind w:left="792" w:firstLine="624"/>
+        <w:rPr>
+          <w:sz w:val="24"/>
+          <w:szCs w:val="20"/>
+        </w:rPr>
+      </w:pPr>
+      <w:r>
+        <w:rPr>
+          <w:sz w:val="24"/>
+          <w:szCs w:val="20"/>
+        </w:rPr>
+        <w:t xml:space="preserve">Jazyk IFJ19 využíva odsadenie riadkov na zoskupenie príkazov do sekvencie, preto bolo pre kontrolu nutné využiť pomocný zásobník typu LIFO. Změna odsadenia sa prejaví odoslaním tokenov </w:t>
+      </w:r>
+      <w:r>
+        <w:rPr>
+          <w:rFonts w:ascii="Courier New" w:hAnsi="Courier New" w:cs="Courier New"/>
+          <w:sz w:val="24"/>
+          <w:szCs w:val="20"/>
+        </w:rPr>
+        <w:t>sIndent</w:t>
+      </w:r>
+      <w:r>
+        <w:rPr>
+          <w:sz w:val="24"/>
+          <w:szCs w:val="20"/>
+        </w:rPr>
+        <w:t xml:space="preserve"> alebo s sDedent, ktoré nahradzujú zložené zátvorky známe z jazyka C.</w:t>
+      </w:r>
+    </w:p>
+    <w:p>
+      <w:pPr>
+        <w:pStyle w:val="Odsekzoznamu"/>
+        <w:ind w:left="792" w:firstLine="624"/>
+        <w:rPr>
+          <w:sz w:val="24"/>
+          <w:szCs w:val="20"/>
+        </w:rPr>
+      </w:pPr>
+      <w:r>
+        <w:rPr>
+          <w:sz w:val="24"/>
+          <w:szCs w:val="20"/>
+        </w:rPr>
+        <w:t xml:space="preserve">V súbore sa ešte nachádzajú pomocné funkcie </w:t>
+      </w:r>
+      <w:r>
+        <w:rPr>
+          <w:rFonts w:ascii="Courier New" w:hAnsi="Courier New" w:cs="Courier New"/>
+          <w:sz w:val="24"/>
+          <w:szCs w:val="20"/>
+        </w:rPr>
+        <w:t>init_token()</w:t>
+      </w:r>
+      <w:r>
+        <w:rPr>
+          <w:sz w:val="24"/>
+          <w:szCs w:val="20"/>
+        </w:rPr>
+        <w:t xml:space="preserve"> na inicializáciiu tokenu, </w:t>
+      </w:r>
+      <w:r>
+        <w:rPr>
+          <w:rFonts w:ascii="Courier New" w:hAnsi="Courier New" w:cs="Courier New"/>
+          <w:sz w:val="24"/>
+          <w:szCs w:val="20"/>
+        </w:rPr>
+        <w:t>unget_token()</w:t>
+      </w:r>
+      <w:r>
+        <w:rPr>
+          <w:sz w:val="24"/>
+          <w:szCs w:val="20"/>
+        </w:rPr>
+        <w:t xml:space="preserve"> na vrátenie tokenu na štandardný vstup a </w:t>
+      </w:r>
+      <w:r>
+        <w:rPr>
+          <w:rFonts w:ascii="Courier New" w:hAnsi="Courier New" w:cs="Courier New"/>
+          <w:sz w:val="24"/>
+          <w:szCs w:val="20"/>
+        </w:rPr>
+        <w:t>assign_type()</w:t>
+      </w:r>
+      <w:r>
+        <w:rPr>
+          <w:sz w:val="24"/>
+          <w:szCs w:val="20"/>
+        </w:rPr>
+        <w:t xml:space="preserve"> na zistinie, či sa je v tokene uložené klúčové slovo alebo identifikátor. Taktiež sa tu nachádzajú pomocné funkcie pre prácu so zásobníkom.</w:t>
+      </w:r>
+    </w:p>
+    <w:p>
+      <w:pPr>
+        <w:pStyle w:val="Odsekzoznamu"/>
         <w:ind w:left="792"/>
         <w:rPr>
           <w:sz w:val="28"/>
@@ -376,16 +756,7 @@
     </w:p>
     <w:p>
       <w:pPr>
-        <w:pStyle w:val="Odstavecseseznamem"/>
-        <w:ind w:left="792"/>
-        <w:rPr>
-          <w:sz w:val="28"/>
-        </w:rPr>
-      </w:pPr>
-    </w:p>
-    <w:p>
-      <w:pPr>
-        <w:pStyle w:val="Odstavecseseznamem"/>
+        <w:pStyle w:val="Odsekzoznamu"/>
         <w:numPr>
           <w:ilvl w:val="1"/>
           <w:numId w:val="2"/>
@@ -411,7 +782,7 @@
     </w:p>
     <w:p>
       <w:pPr>
-        <w:pStyle w:val="Odstavecseseznamem"/>
+        <w:pStyle w:val="Odsekzoznamu"/>
         <w:numPr>
           <w:ilvl w:val="1"/>
           <w:numId w:val="2"/>
@@ -429,15 +800,15 @@
     </w:p>
     <w:p>
       <w:pPr>
-        <w:pStyle w:val="Odstavecseseznamem"/>
-        <w:rPr>
-          <w:sz w:val="28"/>
-        </w:rPr>
-      </w:pPr>
-    </w:p>
-    <w:p>
-      <w:pPr>
-        <w:pStyle w:val="Odstavecseseznamem"/>
+        <w:pStyle w:val="Odsekzoznamu"/>
+        <w:rPr>
+          <w:sz w:val="28"/>
+        </w:rPr>
+      </w:pPr>
+    </w:p>
+    <w:p>
+      <w:pPr>
+        <w:pStyle w:val="Odsekzoznamu"/>
         <w:ind w:left="792"/>
         <w:rPr>
           <w:sz w:val="28"/>
@@ -446,7 +817,7 @@
     </w:p>
     <w:p>
       <w:pPr>
-        <w:pStyle w:val="Odstavecseseznamem"/>
+        <w:pStyle w:val="Odsekzoznamu"/>
         <w:numPr>
           <w:ilvl w:val="1"/>
           <w:numId w:val="2"/>
@@ -464,7 +835,7 @@
     </w:p>
     <w:p>
       <w:pPr>
-        <w:pStyle w:val="Odstavecseseznamem"/>
+        <w:pStyle w:val="Odsekzoznamu"/>
         <w:ind w:left="792"/>
         <w:rPr>
           <w:sz w:val="28"/>
@@ -473,7 +844,7 @@
     </w:p>
     <w:p>
       <w:pPr>
-        <w:pStyle w:val="Odstavecseseznamem"/>
+        <w:pStyle w:val="Odsekzoznamu"/>
         <w:ind w:left="792"/>
         <w:rPr>
           <w:sz w:val="28"/>
@@ -482,7 +853,7 @@
     </w:p>
     <w:p>
       <w:pPr>
-        <w:pStyle w:val="Odstavecseseznamem"/>
+        <w:pStyle w:val="Odsekzoznamu"/>
         <w:numPr>
           <w:ilvl w:val="1"/>
           <w:numId w:val="2"/>
@@ -521,7 +892,14 @@
         <w:rPr>
           <w:sz w:val="28"/>
         </w:rPr>
-        <w:t xml:space="preserve"> kterých se má projekt překládat. Projekt se překládá</w:t>
+        <w:t xml:space="preserve"> kterých se má </w:t>
+      </w:r>
+      <w:r>
+        <w:rPr>
+          <w:sz w:val="28"/>
+        </w:rPr>
+        <w:lastRenderedPageBreak/>
+        <w:t>projekt překládat. Projekt se překládá</w:t>
       </w:r>
       <w:r>
         <w:rPr>
@@ -546,7 +924,7 @@
     </w:p>
     <w:p>
       <w:pPr>
-        <w:pStyle w:val="Odstavecseseznamem"/>
+        <w:pStyle w:val="Odsekzoznamu"/>
         <w:numPr>
           <w:ilvl w:val="0"/>
           <w:numId w:val="2"/>
@@ -578,7 +956,7 @@
     </w:p>
     <w:p>
       <w:pPr>
-        <w:pStyle w:val="Odstavecseseznamem"/>
+        <w:pStyle w:val="Odsekzoznamu"/>
         <w:numPr>
           <w:ilvl w:val="1"/>
           <w:numId w:val="2"/>
@@ -629,21 +1007,12 @@
         <w:rPr>
           <w:sz w:val="28"/>
         </w:rPr>
-        <w:t xml:space="preserve"> Implementovali jsme nezbytné funkce pro práci s touto tabulkou </w:t>
-      </w:r>
-      <w:r>
-        <w:rPr>
-          <w:sz w:val="28"/>
-        </w:rPr>
-        <w:lastRenderedPageBreak/>
-        <w:t>jako inicializace, přidání nové položky, odstranění určité položky, vyhledávání a odstranění celé tabulky z paměti.</w:t>
-      </w:r>
-      <w:bookmarkStart w:id="0" w:name="_GoBack"/>
-      <w:bookmarkEnd w:id="0"/>
-    </w:p>
-    <w:p>
-      <w:pPr>
-        <w:pStyle w:val="Odstavecseseznamem"/>
+        <w:t xml:space="preserve"> Implementovali jsme nezbytné funkce pro práci s touto tabulkou jako inicializace, přidání nové položky, odstranění určité položky, vyhledávání a odstranění celé tabulky z paměti.</w:t>
+      </w:r>
+    </w:p>
+    <w:p>
+      <w:pPr>
+        <w:pStyle w:val="Odsekzoznamu"/>
         <w:numPr>
           <w:ilvl w:val="1"/>
           <w:numId w:val="2"/>
@@ -661,7 +1030,7 @@
     </w:p>
     <w:p>
       <w:pPr>
-        <w:pStyle w:val="Odstavecseseznamem"/>
+        <w:pStyle w:val="Odsekzoznamu"/>
         <w:numPr>
           <w:ilvl w:val="1"/>
           <w:numId w:val="2"/>
@@ -679,7 +1048,7 @@
     </w:p>
     <w:p>
       <w:pPr>
-        <w:pStyle w:val="Odstavecseseznamem"/>
+        <w:pStyle w:val="Odsekzoznamu"/>
         <w:numPr>
           <w:ilvl w:val="0"/>
           <w:numId w:val="2"/>
@@ -697,7 +1066,7 @@
     </w:p>
     <w:p>
       <w:pPr>
-        <w:pStyle w:val="Odstavecseseznamem"/>
+        <w:pStyle w:val="Odsekzoznamu"/>
         <w:numPr>
           <w:ilvl w:val="1"/>
           <w:numId w:val="2"/>
@@ -715,7 +1084,7 @@
     </w:p>
     <w:p>
       <w:pPr>
-        <w:pStyle w:val="Odstavecseseznamem"/>
+        <w:pStyle w:val="Odsekzoznamu"/>
         <w:ind w:left="792" w:firstLine="624"/>
         <w:rPr>
           <w:sz w:val="28"/>
@@ -730,7 +1099,7 @@
     </w:p>
     <w:p>
       <w:pPr>
-        <w:pStyle w:val="Odstavecseseznamem"/>
+        <w:pStyle w:val="Odsekzoznamu"/>
         <w:numPr>
           <w:ilvl w:val="1"/>
           <w:numId w:val="2"/>
@@ -748,7 +1117,7 @@
     </w:p>
     <w:p>
       <w:pPr>
-        <w:pStyle w:val="Odstavecseseznamem"/>
+        <w:pStyle w:val="Odsekzoznamu"/>
         <w:ind w:left="708" w:firstLine="348"/>
         <w:rPr>
           <w:sz w:val="28"/>
@@ -805,7 +1174,7 @@
     </w:p>
     <w:p>
       <w:pPr>
-        <w:pStyle w:val="Odstavecseseznamem"/>
+        <w:pStyle w:val="Odsekzoznamu"/>
         <w:numPr>
           <w:ilvl w:val="1"/>
           <w:numId w:val="2"/>
@@ -823,7 +1192,7 @@
     </w:p>
     <w:p>
       <w:pPr>
-        <w:pStyle w:val="Odstavecseseznamem"/>
+        <w:pStyle w:val="Odsekzoznamu"/>
         <w:ind w:left="792" w:firstLine="624"/>
         <w:rPr>
           <w:sz w:val="28"/>
@@ -850,7 +1219,7 @@
     </w:p>
     <w:p>
       <w:pPr>
-        <w:pStyle w:val="Odstavecseseznamem"/>
+        <w:pStyle w:val="Odsekzoznamu"/>
         <w:numPr>
           <w:ilvl w:val="1"/>
           <w:numId w:val="2"/>
@@ -868,7 +1237,7 @@
     </w:p>
     <w:p>
       <w:pPr>
-        <w:pStyle w:val="Odstavecseseznamem"/>
+        <w:pStyle w:val="Odsekzoznamu"/>
         <w:ind w:left="792" w:firstLine="624"/>
         <w:rPr>
           <w:sz w:val="28"/>
@@ -895,7 +1264,7 @@
     </w:p>
     <w:p>
       <w:pPr>
-        <w:pStyle w:val="Odstavecseseznamem"/>
+        <w:pStyle w:val="Odsekzoznamu"/>
         <w:ind w:left="792"/>
         <w:rPr>
           <w:sz w:val="28"/>
@@ -904,7 +1273,7 @@
     </w:p>
     <w:p>
       <w:pPr>
-        <w:pStyle w:val="Odstavecseseznamem"/>
+        <w:pStyle w:val="Odsekzoznamu"/>
         <w:ind w:left="792"/>
         <w:rPr>
           <w:sz w:val="28"/>
@@ -933,24 +1302,12 @@
         <w:rPr>
           <w:sz w:val="28"/>
         </w:rPr>
-        <w:t xml:space="preserve"> </w:t>
-      </w:r>
-      <w:r>
-        <w:rPr>
-          <w:sz w:val="28"/>
-        </w:rPr>
-        <w:t>syntaktický a sémantický analyzátor</w:t>
-      </w:r>
-      <w:r>
-        <w:rPr>
-          <w:sz w:val="28"/>
-        </w:rPr>
-        <w:t>, testování, dokumentace</w:t>
-      </w:r>
-    </w:p>
-    <w:p>
-      <w:pPr>
-        <w:pStyle w:val="Odstavecseseznamem"/>
+        <w:t xml:space="preserve"> syntaktický a sémantický analyzátor, testování, dokumentace</w:t>
+      </w:r>
+    </w:p>
+    <w:p>
+      <w:pPr>
+        <w:pStyle w:val="Odsekzoznamu"/>
         <w:ind w:left="792"/>
         <w:rPr>
           <w:sz w:val="28"/>
@@ -960,6 +1317,7 @@
         <w:rPr>
           <w:sz w:val="28"/>
         </w:rPr>
+        <w:lastRenderedPageBreak/>
         <w:t>Martin Hiner</w:t>
       </w:r>
       <w:r>
@@ -978,7 +1336,7 @@
     </w:p>
     <w:p>
       <w:pPr>
-        <w:pStyle w:val="Odstavecseseznamem"/>
+        <w:pStyle w:val="Odsekzoznamu"/>
         <w:ind w:left="792"/>
         <w:rPr>
           <w:sz w:val="28"/>
@@ -1006,7 +1364,7 @@
     </w:p>
     <w:p>
       <w:pPr>
-        <w:pStyle w:val="Odstavecseseznamem"/>
+        <w:pStyle w:val="Odsekzoznamu"/>
         <w:ind w:left="792"/>
         <w:rPr>
           <w:sz w:val="28"/>
@@ -1034,7 +1392,7 @@
     </w:p>
     <w:p>
       <w:pPr>
-        <w:pStyle w:val="Odstavecseseznamem"/>
+        <w:pStyle w:val="Odsekzoznamu"/>
         <w:numPr>
           <w:ilvl w:val="0"/>
           <w:numId w:val="2"/>
@@ -1052,7 +1410,7 @@
     </w:p>
     <w:p>
       <w:pPr>
-        <w:pStyle w:val="Odstavecseseznamem"/>
+        <w:pStyle w:val="Odsekzoznamu"/>
         <w:ind w:left="360" w:firstLine="348"/>
         <w:rPr>
           <w:sz w:val="28"/>
@@ -1115,9 +1473,59 @@
           <w:sz w:val="28"/>
         </w:rPr>
       </w:pPr>
+      <w:r>
+        <w:rPr>
+          <w:noProof/>
+          <w:sz w:val="24"/>
+          <w:szCs w:val="20"/>
+        </w:rPr>
+        <w:drawing>
+          <wp:inline distT="0" distB="0" distL="0" distR="0" wp14:anchorId="70C40050" wp14:editId="3122E32E">
+            <wp:extent cx="5760720" cy="4138295"/>
+            <wp:effectExtent l="0" t="0" r="0" b="0"/>
+            <wp:docPr id="1" name="Obrázok 1" descr="Obrázok, na ktorom je mapa, text&#10;&#10;Automaticky generovaný popis"/>
+            <wp:cNvGraphicFramePr>
+              <a:graphicFrameLocks xmlns:a="http://schemas.openxmlformats.org/drawingml/2006/main" noChangeAspect="1"/>
+            </wp:cNvGraphicFramePr>
+            <a:graphic xmlns:a="http://schemas.openxmlformats.org/drawingml/2006/main">
+              <a:graphicData uri="http://schemas.openxmlformats.org/drawingml/2006/picture">
+                <pic:pic xmlns:pic="http://schemas.openxmlformats.org/drawingml/2006/picture">
+                  <pic:nvPicPr>
+                    <pic:cNvPr id="1" name="scanner_automat.png"/>
+                    <pic:cNvPicPr/>
+                  </pic:nvPicPr>
+                  <pic:blipFill>
+                    <a:blip r:embed="rId7" cstate="print">
+                      <a:extLst>
+                        <a:ext uri="{28A0092B-C50C-407E-A947-70E740481C1C}">
+                          <a14:useLocalDpi xmlns:a14="http://schemas.microsoft.com/office/drawing/2010/main" val="0"/>
+                        </a:ext>
+                      </a:extLst>
+                    </a:blip>
+                    <a:stretch>
+                      <a:fillRect/>
+                    </a:stretch>
+                  </pic:blipFill>
+                  <pic:spPr>
+                    <a:xfrm>
+                      <a:off x="0" y="0"/>
+                      <a:ext cx="5760720" cy="4138295"/>
+                    </a:xfrm>
+                    <a:prstGeom prst="rect">
+                      <a:avLst/>
+                    </a:prstGeom>
+                  </pic:spPr>
+                </pic:pic>
+              </a:graphicData>
+            </a:graphic>
+          </wp:inline>
+        </w:drawing>
+      </w:r>
+      <w:bookmarkStart w:id="0" w:name="_GoBack"/>
+      <w:bookmarkEnd w:id="0"/>
     </w:p>
     <w:sectPr>
-      <w:footerReference w:type="default" r:id="rId7"/>
+      <w:footerReference w:type="default" r:id="rId8"/>
       <w:pgSz w:w="11906" w:h="16838"/>
       <w:pgMar w:top="1417" w:right="1417" w:bottom="1417" w:left="1417" w:header="708" w:footer="708" w:gutter="0"/>
       <w:cols w:space="708"/>
@@ -1128,7 +1536,7 @@
 </file>
 
 <file path=word/endnotes.xml><?xml version="1.0" encoding="utf-8"?>
-<w:endnotes xmlns:wpc="http://schemas.microsoft.com/office/word/2010/wordprocessingCanvas" xmlns:mc="http://schemas.openxmlformats.org/markup-compatibility/2006" xmlns:o="urn:schemas-microsoft-com:office:office" xmlns:r="http://schemas.openxmlformats.org/officeDocument/2006/relationships" xmlns:m="http://schemas.openxmlformats.org/officeDocument/2006/math" xmlns:v="urn:schemas-microsoft-com:vml" xmlns:wp14="http://schemas.microsoft.com/office/word/2010/wordprocessingDrawing" xmlns:wp="http://schemas.openxmlformats.org/drawingml/2006/wordprocessingDrawing" xmlns:w10="urn:schemas-microsoft-com:office:word" xmlns:w="http://schemas.openxmlformats.org/wordprocessingml/2006/main" xmlns:w14="http://schemas.microsoft.com/office/word/2010/wordml" xmlns:w15="http://schemas.microsoft.com/office/word/2012/wordml" xmlns:wpg="http://schemas.microsoft.com/office/word/2010/wordprocessingGroup" xmlns:wpi="http://schemas.microsoft.com/office/word/2010/wordprocessingInk" xmlns:wne="http://schemas.microsoft.com/office/word/2006/wordml" xmlns:wps="http://schemas.microsoft.com/office/word/2010/wordprocessingShape" mc:Ignorable="w14 w15 wp14">
+<w:endnotes xmlns:wpc="http://schemas.microsoft.com/office/word/2010/wordprocessingCanvas" xmlns:cx="http://schemas.microsoft.com/office/drawing/2014/chartex" xmlns:cx1="http://schemas.microsoft.com/office/drawing/2015/9/8/chartex" xmlns:cx2="http://schemas.microsoft.com/office/drawing/2015/10/21/chartex" xmlns:cx3="http://schemas.microsoft.com/office/drawing/2016/5/9/chartex" xmlns:cx4="http://schemas.microsoft.com/office/drawing/2016/5/10/chartex" xmlns:cx5="http://schemas.microsoft.com/office/drawing/2016/5/11/chartex" xmlns:cx6="http://schemas.microsoft.com/office/drawing/2016/5/12/chartex" xmlns:cx7="http://schemas.microsoft.com/office/drawing/2016/5/13/chartex" xmlns:cx8="http://schemas.microsoft.com/office/drawing/2016/5/14/chartex" xmlns:mc="http://schemas.openxmlformats.org/markup-compatibility/2006" xmlns:aink="http://schemas.microsoft.com/office/drawing/2016/ink" xmlns:am3d="http://schemas.microsoft.com/office/drawing/2017/model3d" xmlns:o="urn:schemas-microsoft-com:office:office" xmlns:r="http://schemas.openxmlformats.org/officeDocument/2006/relationships" xmlns:m="http://schemas.openxmlformats.org/officeDocument/2006/math" xmlns:v="urn:schemas-microsoft-com:vml" xmlns:wp14="http://schemas.microsoft.com/office/word/2010/wordprocessingDrawing" xmlns:wp="http://schemas.openxmlformats.org/drawingml/2006/wordprocessingDrawing" xmlns:w10="urn:schemas-microsoft-com:office:word" xmlns:w="http://schemas.openxmlformats.org/wordprocessingml/2006/main" xmlns:w14="http://schemas.microsoft.com/office/word/2010/wordml" xmlns:w15="http://schemas.microsoft.com/office/word/2012/wordml" xmlns:w16cid="http://schemas.microsoft.com/office/word/2016/wordml/cid" xmlns:w16se="http://schemas.microsoft.com/office/word/2015/wordml/symex" xmlns:wpg="http://schemas.microsoft.com/office/word/2010/wordprocessingGroup" xmlns:wpi="http://schemas.microsoft.com/office/word/2010/wordprocessingInk" xmlns:wne="http://schemas.microsoft.com/office/word/2006/wordml" xmlns:wps="http://schemas.microsoft.com/office/word/2010/wordprocessingShape" mc:Ignorable="w14 w15 w16se w16cid wp14">
   <w:endnote w:type="separator" w:id="-1">
     <w:p>
       <w:pPr>
@@ -1153,10 +1561,10 @@
 </file>
 
 <file path=word/footer1.xml><?xml version="1.0" encoding="utf-8"?>
-<w:ftr xmlns:wpc="http://schemas.microsoft.com/office/word/2010/wordprocessingCanvas" xmlns:mc="http://schemas.openxmlformats.org/markup-compatibility/2006" xmlns:o="urn:schemas-microsoft-com:office:office" xmlns:r="http://schemas.openxmlformats.org/officeDocument/2006/relationships" xmlns:m="http://schemas.openxmlformats.org/officeDocument/2006/math" xmlns:v="urn:schemas-microsoft-com:vml" xmlns:wp14="http://schemas.microsoft.com/office/word/2010/wordprocessingDrawing" xmlns:wp="http://schemas.openxmlformats.org/drawingml/2006/wordprocessingDrawing" xmlns:w10="urn:schemas-microsoft-com:office:word" xmlns:w="http://schemas.openxmlformats.org/wordprocessingml/2006/main" xmlns:w14="http://schemas.microsoft.com/office/word/2010/wordml" xmlns:w15="http://schemas.microsoft.com/office/word/2012/wordml" xmlns:wpg="http://schemas.microsoft.com/office/word/2010/wordprocessingGroup" xmlns:wpi="http://schemas.microsoft.com/office/word/2010/wordprocessingInk" xmlns:wne="http://schemas.microsoft.com/office/word/2006/wordml" xmlns:wps="http://schemas.microsoft.com/office/word/2010/wordprocessingShape" mc:Ignorable="w14 w15 wp14">
+<w:ftr xmlns:wpc="http://schemas.microsoft.com/office/word/2010/wordprocessingCanvas" xmlns:cx="http://schemas.microsoft.com/office/drawing/2014/chartex" xmlns:cx1="http://schemas.microsoft.com/office/drawing/2015/9/8/chartex" xmlns:cx2="http://schemas.microsoft.com/office/drawing/2015/10/21/chartex" xmlns:cx3="http://schemas.microsoft.com/office/drawing/2016/5/9/chartex" xmlns:cx4="http://schemas.microsoft.com/office/drawing/2016/5/10/chartex" xmlns:cx5="http://schemas.microsoft.com/office/drawing/2016/5/11/chartex" xmlns:cx6="http://schemas.microsoft.com/office/drawing/2016/5/12/chartex" xmlns:cx7="http://schemas.microsoft.com/office/drawing/2016/5/13/chartex" xmlns:cx8="http://schemas.microsoft.com/office/drawing/2016/5/14/chartex" xmlns:mc="http://schemas.openxmlformats.org/markup-compatibility/2006" xmlns:aink="http://schemas.microsoft.com/office/drawing/2016/ink" xmlns:am3d="http://schemas.microsoft.com/office/drawing/2017/model3d" xmlns:o="urn:schemas-microsoft-com:office:office" xmlns:r="http://schemas.openxmlformats.org/officeDocument/2006/relationships" xmlns:m="http://schemas.openxmlformats.org/officeDocument/2006/math" xmlns:v="urn:schemas-microsoft-com:vml" xmlns:wp14="http://schemas.microsoft.com/office/word/2010/wordprocessingDrawing" xmlns:wp="http://schemas.openxmlformats.org/drawingml/2006/wordprocessingDrawing" xmlns:w10="urn:schemas-microsoft-com:office:word" xmlns:w="http://schemas.openxmlformats.org/wordprocessingml/2006/main" xmlns:w14="http://schemas.microsoft.com/office/word/2010/wordml" xmlns:w15="http://schemas.microsoft.com/office/word/2012/wordml" xmlns:w16cid="http://schemas.microsoft.com/office/word/2016/wordml/cid" xmlns:w16se="http://schemas.microsoft.com/office/word/2015/wordml/symex" xmlns:wpg="http://schemas.microsoft.com/office/word/2010/wordprocessingGroup" xmlns:wpi="http://schemas.microsoft.com/office/word/2010/wordprocessingInk" xmlns:wne="http://schemas.microsoft.com/office/word/2006/wordml" xmlns:wps="http://schemas.microsoft.com/office/word/2010/wordprocessingShape" mc:Ignorable="w14 w15 w16se w16cid wp14">
   <w:p>
     <w:pPr>
-      <w:pStyle w:val="Zpat"/>
+      <w:pStyle w:val="Pta"/>
     </w:pPr>
     <w:r>
       <w:t>10. 12. 2019</w:t>
@@ -1166,7 +1574,7 @@
 </file>
 
 <file path=word/footnotes.xml><?xml version="1.0" encoding="utf-8"?>
-<w:footnotes xmlns:wpc="http://schemas.microsoft.com/office/word/2010/wordprocessingCanvas" xmlns:mc="http://schemas.openxmlformats.org/markup-compatibility/2006" xmlns:o="urn:schemas-microsoft-com:office:office" xmlns:r="http://schemas.openxmlformats.org/officeDocument/2006/relationships" xmlns:m="http://schemas.openxmlformats.org/officeDocument/2006/math" xmlns:v="urn:schemas-microsoft-com:vml" xmlns:wp14="http://schemas.microsoft.com/office/word/2010/wordprocessingDrawing" xmlns:wp="http://schemas.openxmlformats.org/drawingml/2006/wordprocessingDrawing" xmlns:w10="urn:schemas-microsoft-com:office:word" xmlns:w="http://schemas.openxmlformats.org/wordprocessingml/2006/main" xmlns:w14="http://schemas.microsoft.com/office/word/2010/wordml" xmlns:w15="http://schemas.microsoft.com/office/word/2012/wordml" xmlns:wpg="http://schemas.microsoft.com/office/word/2010/wordprocessingGroup" xmlns:wpi="http://schemas.microsoft.com/office/word/2010/wordprocessingInk" xmlns:wne="http://schemas.microsoft.com/office/word/2006/wordml" xmlns:wps="http://schemas.microsoft.com/office/word/2010/wordprocessingShape" mc:Ignorable="w14 w15 wp14">
+<w:footnotes xmlns:wpc="http://schemas.microsoft.com/office/word/2010/wordprocessingCanvas" xmlns:cx="http://schemas.microsoft.com/office/drawing/2014/chartex" xmlns:cx1="http://schemas.microsoft.com/office/drawing/2015/9/8/chartex" xmlns:cx2="http://schemas.microsoft.com/office/drawing/2015/10/21/chartex" xmlns:cx3="http://schemas.microsoft.com/office/drawing/2016/5/9/chartex" xmlns:cx4="http://schemas.microsoft.com/office/drawing/2016/5/10/chartex" xmlns:cx5="http://schemas.microsoft.com/office/drawing/2016/5/11/chartex" xmlns:cx6="http://schemas.microsoft.com/office/drawing/2016/5/12/chartex" xmlns:cx7="http://schemas.microsoft.com/office/drawing/2016/5/13/chartex" xmlns:cx8="http://schemas.microsoft.com/office/drawing/2016/5/14/chartex" xmlns:mc="http://schemas.openxmlformats.org/markup-compatibility/2006" xmlns:aink="http://schemas.microsoft.com/office/drawing/2016/ink" xmlns:am3d="http://schemas.microsoft.com/office/drawing/2017/model3d" xmlns:o="urn:schemas-microsoft-com:office:office" xmlns:r="http://schemas.openxmlformats.org/officeDocument/2006/relationships" xmlns:m="http://schemas.openxmlformats.org/officeDocument/2006/math" xmlns:v="urn:schemas-microsoft-com:vml" xmlns:wp14="http://schemas.microsoft.com/office/word/2010/wordprocessingDrawing" xmlns:wp="http://schemas.openxmlformats.org/drawingml/2006/wordprocessingDrawing" xmlns:w10="urn:schemas-microsoft-com:office:word" xmlns:w="http://schemas.openxmlformats.org/wordprocessingml/2006/main" xmlns:w14="http://schemas.microsoft.com/office/word/2010/wordml" xmlns:w15="http://schemas.microsoft.com/office/word/2012/wordml" xmlns:w16cid="http://schemas.microsoft.com/office/word/2016/wordml/cid" xmlns:w16se="http://schemas.microsoft.com/office/word/2015/wordml/symex" xmlns:wpg="http://schemas.microsoft.com/office/word/2010/wordprocessingGroup" xmlns:wpi="http://schemas.microsoft.com/office/word/2010/wordprocessingInk" xmlns:wne="http://schemas.microsoft.com/office/word/2006/wordml" xmlns:wps="http://schemas.microsoft.com/office/word/2010/wordprocessingShape" mc:Ignorable="w14 w15 w16se w16cid wp14">
   <w:footnote w:type="separator" w:id="-1">
     <w:p>
       <w:pPr>
@@ -1191,7 +1599,7 @@
 </file>
 
 <file path=word/numbering.xml><?xml version="1.0" encoding="utf-8"?>
-<w:numbering xmlns:wpc="http://schemas.microsoft.com/office/word/2010/wordprocessingCanvas" xmlns:mc="http://schemas.openxmlformats.org/markup-compatibility/2006" xmlns:o="urn:schemas-microsoft-com:office:office" xmlns:r="http://schemas.openxmlformats.org/officeDocument/2006/relationships" xmlns:m="http://schemas.openxmlformats.org/officeDocument/2006/math" xmlns:v="urn:schemas-microsoft-com:vml" xmlns:wp14="http://schemas.microsoft.com/office/word/2010/wordprocessingDrawing" xmlns:wp="http://schemas.openxmlformats.org/drawingml/2006/wordprocessingDrawing" xmlns:w10="urn:schemas-microsoft-com:office:word" xmlns:w="http://schemas.openxmlformats.org/wordprocessingml/2006/main" xmlns:w14="http://schemas.microsoft.com/office/word/2010/wordml" xmlns:w15="http://schemas.microsoft.com/office/word/2012/wordml" xmlns:wpg="http://schemas.microsoft.com/office/word/2010/wordprocessingGroup" xmlns:wpi="http://schemas.microsoft.com/office/word/2010/wordprocessingInk" xmlns:wne="http://schemas.microsoft.com/office/word/2006/wordml" xmlns:wps="http://schemas.microsoft.com/office/word/2010/wordprocessingShape" mc:Ignorable="w14 w15 wp14">
+<w:numbering xmlns:wpc="http://schemas.microsoft.com/office/word/2010/wordprocessingCanvas" xmlns:cx="http://schemas.microsoft.com/office/drawing/2014/chartex" xmlns:cx1="http://schemas.microsoft.com/office/drawing/2015/9/8/chartex" xmlns:cx2="http://schemas.microsoft.com/office/drawing/2015/10/21/chartex" xmlns:cx3="http://schemas.microsoft.com/office/drawing/2016/5/9/chartex" xmlns:cx4="http://schemas.microsoft.com/office/drawing/2016/5/10/chartex" xmlns:cx5="http://schemas.microsoft.com/office/drawing/2016/5/11/chartex" xmlns:cx6="http://schemas.microsoft.com/office/drawing/2016/5/12/chartex" xmlns:cx7="http://schemas.microsoft.com/office/drawing/2016/5/13/chartex" xmlns:cx8="http://schemas.microsoft.com/office/drawing/2016/5/14/chartex" xmlns:mc="http://schemas.openxmlformats.org/markup-compatibility/2006" xmlns:aink="http://schemas.microsoft.com/office/drawing/2016/ink" xmlns:am3d="http://schemas.microsoft.com/office/drawing/2017/model3d" xmlns:o="urn:schemas-microsoft-com:office:office" xmlns:r="http://schemas.openxmlformats.org/officeDocument/2006/relationships" xmlns:m="http://schemas.openxmlformats.org/officeDocument/2006/math" xmlns:v="urn:schemas-microsoft-com:vml" xmlns:wp14="http://schemas.microsoft.com/office/word/2010/wordprocessingDrawing" xmlns:wp="http://schemas.openxmlformats.org/drawingml/2006/wordprocessingDrawing" xmlns:w10="urn:schemas-microsoft-com:office:word" xmlns:w="http://schemas.openxmlformats.org/wordprocessingml/2006/main" xmlns:w14="http://schemas.microsoft.com/office/word/2010/wordml" xmlns:w15="http://schemas.microsoft.com/office/word/2012/wordml" xmlns:w16cid="http://schemas.microsoft.com/office/word/2016/wordml/cid" xmlns:w16se="http://schemas.microsoft.com/office/word/2015/wordml/symex" xmlns:wpg="http://schemas.microsoft.com/office/word/2010/wordprocessingGroup" xmlns:wpi="http://schemas.microsoft.com/office/word/2010/wordprocessingInk" xmlns:wne="http://schemas.microsoft.com/office/word/2006/wordml" xmlns:wps="http://schemas.microsoft.com/office/word/2010/wordprocessingShape" mc:Ignorable="w14 w15 w16se w16cid wp14">
   <w:abstractNum w:abstractNumId="0" w15:restartNumberingAfterBreak="0">
     <w:nsid w:val="45FC1D86"/>
     <w:multiLevelType w:val="hybridMultilevel"/>
@@ -1374,7 +1782,7 @@
 </file>
 
 <file path=word/styles.xml><?xml version="1.0" encoding="utf-8"?>
-<w:styles xmlns:mc="http://schemas.openxmlformats.org/markup-compatibility/2006" xmlns:r="http://schemas.openxmlformats.org/officeDocument/2006/relationships" xmlns:w="http://schemas.openxmlformats.org/wordprocessingml/2006/main" xmlns:w14="http://schemas.microsoft.com/office/word/2010/wordml" xmlns:w15="http://schemas.microsoft.com/office/word/2012/wordml" mc:Ignorable="w14 w15">
+<w:styles xmlns:mc="http://schemas.openxmlformats.org/markup-compatibility/2006" xmlns:r="http://schemas.openxmlformats.org/officeDocument/2006/relationships" xmlns:w="http://schemas.openxmlformats.org/wordprocessingml/2006/main" xmlns:w14="http://schemas.microsoft.com/office/word/2010/wordml" xmlns:w15="http://schemas.microsoft.com/office/word/2012/wordml" xmlns:w16cid="http://schemas.microsoft.com/office/word/2016/wordml/cid" xmlns:w16se="http://schemas.microsoft.com/office/word/2015/wordml/symex" mc:Ignorable="w14 w15 w16se w16cid">
   <w:docDefaults>
     <w:rPrDefault>
       <w:rPr>
@@ -1390,7 +1798,7 @@
       </w:pPr>
     </w:pPrDefault>
   </w:docDefaults>
-  <w:latentStyles w:defLockedState="0" w:defUIPriority="99" w:defSemiHidden="0" w:defUnhideWhenUsed="0" w:defQFormat="0" w:count="371">
+  <w:latentStyles w:defLockedState="0" w:defUIPriority="99" w:defSemiHidden="0" w:defUnhideWhenUsed="0" w:defQFormat="0" w:count="376">
     <w:lsdException w:name="Normal" w:uiPriority="0" w:qFormat="1"/>
     <w:lsdException w:name="heading 1" w:uiPriority="9" w:qFormat="1"/>
     <w:lsdException w:name="heading 2" w:semiHidden="1" w:uiPriority="9" w:unhideWhenUsed="1" w:qFormat="1"/>
@@ -1496,7 +1904,6 @@
     <w:lsdException w:name="HTML Sample" w:semiHidden="1" w:unhideWhenUsed="1"/>
     <w:lsdException w:name="HTML Typewriter" w:semiHidden="1" w:unhideWhenUsed="1"/>
     <w:lsdException w:name="HTML Variable" w:semiHidden="1" w:unhideWhenUsed="1"/>
-    <w:lsdException w:name="Normal Table" w:semiHidden="1" w:unhideWhenUsed="1"/>
     <w:lsdException w:name="annotation subject" w:semiHidden="1" w:unhideWhenUsed="1"/>
     <w:lsdException w:name="No List" w:semiHidden="1" w:unhideWhenUsed="1"/>
     <w:lsdException w:name="Outline List 1" w:semiHidden="1" w:unhideWhenUsed="1"/>
@@ -1539,11 +1946,8 @@
     <w:lsdException w:name="Table Contemporary" w:semiHidden="1" w:unhideWhenUsed="1"/>
     <w:lsdException w:name="Table Elegant" w:semiHidden="1" w:unhideWhenUsed="1"/>
     <w:lsdException w:name="Table Professional" w:semiHidden="1" w:unhideWhenUsed="1"/>
-    <w:lsdException w:name="Table Subtle 1" w:semiHidden="1" w:unhideWhenUsed="1"/>
     <w:lsdException w:name="Table Subtle 2" w:semiHidden="1" w:unhideWhenUsed="1"/>
     <w:lsdException w:name="Table Web 1" w:semiHidden="1" w:unhideWhenUsed="1"/>
-    <w:lsdException w:name="Table Web 2" w:semiHidden="1" w:unhideWhenUsed="1"/>
-    <w:lsdException w:name="Table Web 3" w:semiHidden="1" w:unhideWhenUsed="1"/>
     <w:lsdException w:name="Balloon Text" w:semiHidden="1" w:unhideWhenUsed="1"/>
     <w:lsdException w:name="Table Grid" w:uiPriority="39"/>
     <w:lsdException w:name="Table Theme" w:semiHidden="1" w:unhideWhenUsed="1"/>
@@ -1762,17 +2166,23 @@
     <w:lsdException w:name="List Table 5 Dark Accent 6" w:uiPriority="50"/>
     <w:lsdException w:name="List Table 6 Colorful Accent 6" w:uiPriority="51"/>
     <w:lsdException w:name="List Table 7 Colorful Accent 6" w:uiPriority="52"/>
+    <w:lsdException w:name="Mention" w:semiHidden="1" w:unhideWhenUsed="1"/>
+    <w:lsdException w:name="Smart Hyperlink" w:semiHidden="1" w:unhideWhenUsed="1"/>
+    <w:lsdException w:name="Hashtag" w:semiHidden="1" w:unhideWhenUsed="1"/>
+    <w:lsdException w:name="Unresolved Mention" w:semiHidden="1" w:unhideWhenUsed="1"/>
+    <w:lsdException w:name="Smart Link" w:semiHidden="1" w:unhideWhenUsed="1"/>
   </w:latentStyles>
-  <w:style w:type="paragraph" w:default="1" w:styleId="Normln">
+  <w:style w:type="paragraph" w:default="1" w:styleId="Normlny">
     <w:name w:val="Normal"/>
     <w:qFormat/>
   </w:style>
-  <w:style w:type="character" w:default="1" w:styleId="Standardnpsmoodstavce">
+  <w:style w:type="character" w:default="1" w:styleId="Predvolenpsmoodseku">
     <w:name w:val="Default Paragraph Font"/>
     <w:uiPriority w:val="1"/>
+    <w:semiHidden/>
     <w:unhideWhenUsed/>
   </w:style>
-  <w:style w:type="table" w:default="1" w:styleId="Normlntabulka">
+  <w:style w:type="table" w:default="1" w:styleId="Normlnatabuka">
     <w:name w:val="Normal Table"/>
     <w:uiPriority w:val="99"/>
     <w:semiHidden/>
@@ -1787,16 +2197,16 @@
       </w:tblCellMar>
     </w:tblPr>
   </w:style>
-  <w:style w:type="numbering" w:default="1" w:styleId="Bezseznamu">
+  <w:style w:type="numbering" w:default="1" w:styleId="Bezzoznamu">
     <w:name w:val="No List"/>
     <w:uiPriority w:val="99"/>
     <w:semiHidden/>
     <w:unhideWhenUsed/>
   </w:style>
-  <w:style w:type="paragraph" w:styleId="Zhlav">
+  <w:style w:type="paragraph" w:styleId="Hlavika">
     <w:name w:val="header"/>
-    <w:basedOn w:val="Normln"/>
-    <w:link w:val="ZhlavChar"/>
+    <w:basedOn w:val="Normlny"/>
+    <w:link w:val="HlavikaChar"/>
     <w:uiPriority w:val="99"/>
     <w:unhideWhenUsed/>
     <w:rsid w:val="00D07028"/>
@@ -1808,17 +2218,17 @@
       <w:spacing w:after="0" w:line="240" w:lineRule="auto"/>
     </w:pPr>
   </w:style>
-  <w:style w:type="character" w:customStyle="1" w:styleId="ZhlavChar">
-    <w:name w:val="Záhlaví Char"/>
-    <w:basedOn w:val="Standardnpsmoodstavce"/>
-    <w:link w:val="Zhlav"/>
+  <w:style w:type="character" w:customStyle="1" w:styleId="HlavikaChar">
+    <w:name w:val="Hlavička Char"/>
+    <w:basedOn w:val="Predvolenpsmoodseku"/>
+    <w:link w:val="Hlavika"/>
     <w:uiPriority w:val="99"/>
     <w:rsid w:val="00D07028"/>
   </w:style>
-  <w:style w:type="paragraph" w:styleId="Zpat">
+  <w:style w:type="paragraph" w:styleId="Pta">
     <w:name w:val="footer"/>
-    <w:basedOn w:val="Normln"/>
-    <w:link w:val="ZpatChar"/>
+    <w:basedOn w:val="Normlny"/>
+    <w:link w:val="PtaChar"/>
     <w:uiPriority w:val="99"/>
     <w:unhideWhenUsed/>
     <w:rsid w:val="00D07028"/>
@@ -1830,16 +2240,16 @@
       <w:spacing w:after="0" w:line="240" w:lineRule="auto"/>
     </w:pPr>
   </w:style>
-  <w:style w:type="character" w:customStyle="1" w:styleId="ZpatChar">
-    <w:name w:val="Zápatí Char"/>
-    <w:basedOn w:val="Standardnpsmoodstavce"/>
-    <w:link w:val="Zpat"/>
+  <w:style w:type="character" w:customStyle="1" w:styleId="PtaChar">
+    <w:name w:val="Päta Char"/>
+    <w:basedOn w:val="Predvolenpsmoodseku"/>
+    <w:link w:val="Pta"/>
     <w:uiPriority w:val="99"/>
     <w:rsid w:val="00D07028"/>
   </w:style>
-  <w:style w:type="paragraph" w:styleId="Odstavecseseznamem">
+  <w:style w:type="paragraph" w:styleId="Odsekzoznamu">
     <w:name w:val="List Paragraph"/>
-    <w:basedOn w:val="Normln"/>
+    <w:basedOn w:val="Normlny"/>
     <w:uiPriority w:val="34"/>
     <w:qFormat/>
     <w:rsid w:val="00341D29"/>

</xml_diff>

<commit_message>
preklad do slovenčiny a doplnenie
</commit_message>
<xml_diff>
--- a/dokumentace.docx
+++ b/dokumentace.docx
@@ -2,14 +2,21 @@
 <file path=word/document.xml><?xml version="1.0" encoding="utf-8"?>
 <w:document xmlns:wpc="http://schemas.microsoft.com/office/word/2010/wordprocessingCanvas" xmlns:cx="http://schemas.microsoft.com/office/drawing/2014/chartex" xmlns:cx1="http://schemas.microsoft.com/office/drawing/2015/9/8/chartex" xmlns:cx2="http://schemas.microsoft.com/office/drawing/2015/10/21/chartex" xmlns:cx3="http://schemas.microsoft.com/office/drawing/2016/5/9/chartex" xmlns:cx4="http://schemas.microsoft.com/office/drawing/2016/5/10/chartex" xmlns:cx5="http://schemas.microsoft.com/office/drawing/2016/5/11/chartex" xmlns:cx6="http://schemas.microsoft.com/office/drawing/2016/5/12/chartex" xmlns:cx7="http://schemas.microsoft.com/office/drawing/2016/5/13/chartex" xmlns:cx8="http://schemas.microsoft.com/office/drawing/2016/5/14/chartex" xmlns:mc="http://schemas.openxmlformats.org/markup-compatibility/2006" xmlns:aink="http://schemas.microsoft.com/office/drawing/2016/ink" xmlns:am3d="http://schemas.microsoft.com/office/drawing/2017/model3d" xmlns:o="urn:schemas-microsoft-com:office:office" xmlns:r="http://schemas.openxmlformats.org/officeDocument/2006/relationships" xmlns:m="http://schemas.openxmlformats.org/officeDocument/2006/math" xmlns:v="urn:schemas-microsoft-com:vml" xmlns:wp14="http://schemas.microsoft.com/office/word/2010/wordprocessingDrawing" xmlns:wp="http://schemas.openxmlformats.org/drawingml/2006/wordprocessingDrawing" xmlns:w10="urn:schemas-microsoft-com:office:word" xmlns:w="http://schemas.openxmlformats.org/wordprocessingml/2006/main" xmlns:w14="http://schemas.microsoft.com/office/word/2010/wordml" xmlns:w15="http://schemas.microsoft.com/office/word/2012/wordml" xmlns:w16cid="http://schemas.microsoft.com/office/word/2016/wordml/cid" xmlns:w16se="http://schemas.microsoft.com/office/word/2015/wordml/symex" xmlns:wpg="http://schemas.microsoft.com/office/word/2010/wordprocessingGroup" xmlns:wpi="http://schemas.microsoft.com/office/word/2010/wordprocessingInk" xmlns:wne="http://schemas.microsoft.com/office/word/2006/wordml" xmlns:wps="http://schemas.microsoft.com/office/word/2010/wordprocessingShape" mc:Ignorable="w14 w15 w16se w16cid wp14">
   <w:body>
+    <w:p>
+      <w:pPr>
+        <w:rPr>
+          <w:lang w:val="sk-SK"/>
+        </w:rPr>
+      </w:pPr>
+    </w:p>
     <w:p/>
     <w:p/>
-    <w:p/>
     <w:p>
       <w:pPr>
         <w:jc w:val="center"/>
         <w:rPr>
           <w:sz w:val="48"/>
+          <w:lang w:val="sk-SK"/>
         </w:rPr>
       </w:pPr>
     </w:p>
@@ -32,7 +39,31 @@
         <w:rPr>
           <w:sz w:val="48"/>
         </w:rPr>
-        <w:t>Dokumentace k projektu IFJ a IAL</w:t>
+        <w:t>Dokument</w:t>
+      </w:r>
+      <w:r>
+        <w:rPr>
+          <w:sz w:val="48"/>
+        </w:rPr>
+        <w:t>á</w:t>
+      </w:r>
+      <w:r>
+        <w:rPr>
+          <w:sz w:val="48"/>
+        </w:rPr>
+        <w:t>c</w:t>
+      </w:r>
+      <w:r>
+        <w:rPr>
+          <w:sz w:val="48"/>
+        </w:rPr>
+        <w:t>ia</w:t>
+      </w:r>
+      <w:r>
+        <w:rPr>
+          <w:sz w:val="48"/>
+        </w:rPr>
+        <w:t xml:space="preserve"> k projektu IFJ a IAL</w:t>
       </w:r>
     </w:p>
     <w:p>
@@ -48,7 +79,91 @@
           <w:b/>
           <w:sz w:val="36"/>
         </w:rPr>
-        <w:t>Implementace překladače imperativního jazyka IFJ19</w:t>
+        <w:t>Implement</w:t>
+      </w:r>
+      <w:r>
+        <w:rPr>
+          <w:b/>
+          <w:sz w:val="36"/>
+        </w:rPr>
+        <w:t>á</w:t>
+      </w:r>
+      <w:r>
+        <w:rPr>
+          <w:b/>
+          <w:sz w:val="36"/>
+        </w:rPr>
+        <w:t>c</w:t>
+      </w:r>
+      <w:r>
+        <w:rPr>
+          <w:b/>
+          <w:sz w:val="36"/>
+        </w:rPr>
+        <w:t>ia</w:t>
+      </w:r>
+      <w:r>
+        <w:rPr>
+          <w:b/>
+          <w:sz w:val="36"/>
+        </w:rPr>
+        <w:t xml:space="preserve"> p</w:t>
+      </w:r>
+      <w:r>
+        <w:rPr>
+          <w:b/>
+          <w:sz w:val="36"/>
+        </w:rPr>
+        <w:t>r</w:t>
+      </w:r>
+      <w:r>
+        <w:rPr>
+          <w:b/>
+          <w:sz w:val="36"/>
+        </w:rPr>
+        <w:t>ekladač</w:t>
+      </w:r>
+      <w:r>
+        <w:rPr>
+          <w:b/>
+          <w:sz w:val="36"/>
+        </w:rPr>
+        <w:t>a</w:t>
+      </w:r>
+      <w:r>
+        <w:rPr>
+          <w:b/>
+          <w:sz w:val="36"/>
+        </w:rPr>
+        <w:t xml:space="preserve"> imperat</w:t>
+      </w:r>
+      <w:r>
+        <w:rPr>
+          <w:b/>
+          <w:sz w:val="36"/>
+        </w:rPr>
+        <w:t>í</w:t>
+      </w:r>
+      <w:r>
+        <w:rPr>
+          <w:b/>
+          <w:sz w:val="36"/>
+        </w:rPr>
+        <w:t>vn</w:t>
+      </w:r>
+      <w:r>
+        <w:rPr>
+          <w:b/>
+          <w:sz w:val="36"/>
+        </w:rPr>
+        <w:t>e</w:t>
+      </w:r>
+      <w:r>
+        <w:rPr>
+          <w:b/>
+          <w:sz w:val="36"/>
+        </w:rPr>
+        <w:t>ho jazyka IFJ19</w:t>
       </w:r>
     </w:p>
     <w:p>
@@ -61,8 +176,15 @@
       <w:r>
         <w:rPr>
           <w:sz w:val="28"/>
-        </w:rPr>
-        <w:t>Tým 127, varianta I</w:t>
+          <w:lang w:val="sk"/>
+        </w:rPr>
+        <w:t>Tím</w:t>
+      </w:r>
+      <w:r>
+        <w:rPr>
+          <w:sz w:val="28"/>
+        </w:rPr>
+        <w:t xml:space="preserve"> 127, varianta I</w:t>
       </w:r>
     </w:p>
     <w:p>
@@ -226,7 +348,19 @@
         <w:rPr>
           <w:sz w:val="28"/>
         </w:rPr>
-        <w:t>(xhalom)</w:t>
+        <w:t>(xhalom</w:t>
+      </w:r>
+      <w:r>
+        <w:rPr>
+          <w:sz w:val="28"/>
+        </w:rPr>
+        <w:t>00</w:t>
+      </w:r>
+      <w:r>
+        <w:rPr>
+          <w:sz w:val="28"/>
+        </w:rPr>
+        <w:t>)</w:t>
       </w:r>
       <w:r>
         <w:rPr>
@@ -247,7 +381,19 @@
         <w:rPr>
           <w:sz w:val="28"/>
         </w:rPr>
-        <w:t>Adam Ševčík (xsevci)</w:t>
+        <w:t>Adam Ševčík (xsevci</w:t>
+      </w:r>
+      <w:r>
+        <w:rPr>
+          <w:sz w:val="28"/>
+        </w:rPr>
+        <w:t>64</w:t>
+      </w:r>
+      <w:r>
+        <w:rPr>
+          <w:sz w:val="28"/>
+        </w:rPr>
+        <w:t>)</w:t>
       </w:r>
       <w:r>
         <w:rPr>
@@ -268,7 +414,19 @@
         <w:rPr>
           <w:sz w:val="28"/>
         </w:rPr>
-        <w:t>Martin Hiner (xhiner)</w:t>
+        <w:t>Martin Hiner (xhiner</w:t>
+      </w:r>
+      <w:r>
+        <w:rPr>
+          <w:sz w:val="28"/>
+        </w:rPr>
+        <w:t>00</w:t>
+      </w:r>
+      <w:r>
+        <w:rPr>
+          <w:sz w:val="28"/>
+        </w:rPr>
+        <w:t>)</w:t>
       </w:r>
       <w:r>
         <w:rPr>
@@ -309,36 +467,9 @@
         <w:rPr>
           <w:sz w:val="24"/>
           <w:szCs w:val="20"/>
-        </w:rPr>
-        <w:t>Cílem tohoto proj</w:t>
-      </w:r>
-      <w:r>
-        <w:rPr>
-          <w:sz w:val="24"/>
-          <w:szCs w:val="20"/>
-        </w:rPr>
-        <w:t xml:space="preserve">ektu bylo </w:t>
-      </w:r>
-      <w:r>
-        <w:rPr>
-          <w:sz w:val="24"/>
-          <w:szCs w:val="20"/>
-        </w:rPr>
-        <w:t>vytvořit překladač, který načte zdrojový kód v jazyce IFJ19</w:t>
-      </w:r>
-      <w:r>
-        <w:rPr>
-          <w:sz w:val="24"/>
-          <w:szCs w:val="20"/>
-        </w:rPr>
-        <w:t>, který je zjednodušenou podmnožinou jazyka Python 3,</w:t>
-      </w:r>
-      <w:r>
-        <w:rPr>
-          <w:sz w:val="24"/>
-          <w:szCs w:val="20"/>
-        </w:rPr>
-        <w:t xml:space="preserve"> a přeloží ho do mezikódu IFJcode19. Program je konzolová aplikace, která vrací buď výsledný kód, nebo případně odpovídající chybový kód. Program načítá ze standartního vstupu a vrací na standartní výstup.</w:t>
+          <w:lang w:val="sk"/>
+        </w:rPr>
+        <w:t>Cieľom tohto projektu bolo vytvoriť prekladač, ktorý načíta zdrojový kód v IFJ19, čo je zjednodušená podmnožina Pythonu 3, a prekladá ho do IFJcode19  kód. Program je konzolová aplikácia, ktorá vracia výsledný kód alebo prípadne zodpovedajúci kód chyby. Program načíta zo štandardného vstupu a vráti sa na štandardný výstup.</w:t>
       </w:r>
     </w:p>
     <w:p>
@@ -362,7 +493,25 @@
         <w:rPr>
           <w:sz w:val="28"/>
         </w:rPr>
-        <w:t>mplementace</w:t>
+        <w:t>mplement</w:t>
+      </w:r>
+      <w:r>
+        <w:rPr>
+          <w:sz w:val="28"/>
+        </w:rPr>
+        <w:t>á</w:t>
+      </w:r>
+      <w:r>
+        <w:rPr>
+          <w:sz w:val="28"/>
+        </w:rPr>
+        <w:t>c</w:t>
+      </w:r>
+      <w:r>
+        <w:rPr>
+          <w:sz w:val="28"/>
+        </w:rPr>
+        <w:t>ia</w:t>
       </w:r>
     </w:p>
     <w:p>
@@ -378,30 +527,25 @@
         <w:rPr>
           <w:sz w:val="24"/>
           <w:szCs w:val="20"/>
-        </w:rPr>
-        <w:t xml:space="preserve">Jednotlivé modely boli paralelne </w:t>
-      </w:r>
-      <w:r>
-        <w:rPr>
-          <w:sz w:val="24"/>
-          <w:szCs w:val="20"/>
-          <w:lang w:val="sk-SK"/>
-        </w:rPr>
-        <w:t>vyvíjané</w:t>
-      </w:r>
-      <w:r>
-        <w:rPr>
-          <w:sz w:val="24"/>
-          <w:szCs w:val="20"/>
-        </w:rPr>
-        <w:t xml:space="preserve"> každým členom týmu, podľa </w:t>
-      </w:r>
-      <w:r>
-        <w:rPr>
-          <w:sz w:val="24"/>
-          <w:szCs w:val="20"/>
-        </w:rPr>
-        <w:t>rozdelenia.</w:t>
+          <w:lang w:val="sk"/>
+        </w:rPr>
+        <w:t xml:space="preserve">Jednotlivé modely boli paralelne vyvíjané každým členom </w:t>
+      </w:r>
+      <w:r>
+        <w:rPr>
+          <w:sz w:val="24"/>
+          <w:szCs w:val="20"/>
+          <w:lang w:val="sk"/>
+        </w:rPr>
+        <w:t>tímu</w:t>
+      </w:r>
+      <w:r>
+        <w:rPr>
+          <w:sz w:val="24"/>
+          <w:szCs w:val="20"/>
+          <w:lang w:val="sk"/>
+        </w:rPr>
+        <w:t>, podľa rozdelenia.</w:t>
       </w:r>
     </w:p>
     <w:p>
@@ -435,14 +579,16 @@
         <w:rPr>
           <w:sz w:val="24"/>
           <w:szCs w:val="20"/>
-        </w:rPr>
-        <w:t xml:space="preserve">Implementácia lexikálního analizátora sa nachádza v súbore </w:t>
+          <w:lang w:val="sk"/>
+        </w:rPr>
+        <w:t xml:space="preserve">Implementácia lexikálneho analyzátora sa nachádza v súbore </w:t>
       </w:r>
       <w:r>
         <w:rPr>
           <w:rFonts w:ascii="Courier New" w:hAnsi="Courier New" w:cs="Courier New"/>
           <w:sz w:val="24"/>
           <w:szCs w:val="20"/>
+          <w:lang w:val="sk"/>
         </w:rPr>
         <w:t>scanner.c</w:t>
       </w:r>
@@ -450,14 +596,32 @@
         <w:rPr>
           <w:sz w:val="24"/>
           <w:szCs w:val="20"/>
-        </w:rPr>
-        <w:t xml:space="preserve"> a využíva pomocnú knihovnu </w:t>
+          <w:lang w:val="sk"/>
+        </w:rPr>
+        <w:t xml:space="preserve"> a využíva pomocnú knihov</w:t>
+      </w:r>
+      <w:r>
+        <w:rPr>
+          <w:sz w:val="24"/>
+          <w:szCs w:val="20"/>
+          <w:lang w:val="sk"/>
+        </w:rPr>
+        <w:t>ň</w:t>
+      </w:r>
+      <w:r>
+        <w:rPr>
+          <w:sz w:val="24"/>
+          <w:szCs w:val="20"/>
+          <w:lang w:val="sk"/>
+        </w:rPr>
+        <w:t xml:space="preserve">u </w:t>
       </w:r>
       <w:r>
         <w:rPr>
           <w:rFonts w:ascii="Courier New" w:hAnsi="Courier New" w:cs="Courier New"/>
           <w:sz w:val="24"/>
           <w:szCs w:val="20"/>
+          <w:lang w:val="sk"/>
         </w:rPr>
         <w:t>string.c</w:t>
       </w:r>
@@ -465,8 +629,25 @@
         <w:rPr>
           <w:sz w:val="24"/>
           <w:szCs w:val="20"/>
-        </w:rPr>
-        <w:t xml:space="preserve"> pre jednoduchšiu prácu so stringom. </w:t>
+          <w:lang w:val="sk"/>
+        </w:rPr>
+        <w:t xml:space="preserve"> pre jednoduchšiu prácu </w:t>
+      </w:r>
+      <w:r>
+        <w:rPr>
+          <w:sz w:val="24"/>
+          <w:szCs w:val="20"/>
+          <w:lang w:val="sk"/>
+        </w:rPr>
+        <w:t>s reťazcami</w:t>
+      </w:r>
+      <w:r>
+        <w:rPr>
+          <w:sz w:val="24"/>
+          <w:szCs w:val="20"/>
+          <w:lang w:val="sk"/>
+        </w:rPr>
+        <w:t xml:space="preserve">. </w:t>
       </w:r>
     </w:p>
     <w:p>
@@ -482,13 +663,15 @@
         <w:rPr>
           <w:sz w:val="24"/>
           <w:szCs w:val="20"/>
-        </w:rPr>
-        <w:t>Hlavná funkcia lexikálního anal</w:t>
-      </w:r>
-      <w:r>
-        <w:rPr>
-          <w:sz w:val="24"/>
-          <w:szCs w:val="20"/>
+          <w:lang w:val="sk"/>
+        </w:rPr>
+        <w:t>Hlavná funkcia lexikálneho anal</w:t>
+      </w:r>
+      <w:r>
+        <w:rPr>
+          <w:sz w:val="24"/>
+          <w:szCs w:val="20"/>
+          <w:lang w:val="sk"/>
         </w:rPr>
         <w:t>y</w:t>
       </w:r>
@@ -496,6 +679,7 @@
         <w:rPr>
           <w:sz w:val="24"/>
           <w:szCs w:val="20"/>
+          <w:lang w:val="sk"/>
         </w:rPr>
         <w:t xml:space="preserve">zátora je </w:t>
       </w:r>
@@ -504,6 +688,7 @@
           <w:rFonts w:ascii="Courier New" w:hAnsi="Courier New" w:cs="Courier New"/>
           <w:sz w:val="24"/>
           <w:szCs w:val="20"/>
+          <w:lang w:val="sk"/>
         </w:rPr>
         <w:t>get_token()</w:t>
       </w:r>
@@ -511,21 +696,30 @@
         <w:rPr>
           <w:sz w:val="24"/>
           <w:szCs w:val="20"/>
-        </w:rPr>
-        <w:t xml:space="preserve">, ktorá je implementácia konečného automatu podľa grafu vytvořeného na základe zadania. </w:t>
-      </w:r>
-      <w:r>
-        <w:rPr>
-          <w:sz w:val="24"/>
-          <w:szCs w:val="20"/>
-        </w:rPr>
-        <w:t xml:space="preserve">Funkcia vracia ukazatel na objekt typu </w:t>
+          <w:lang w:val="sk"/>
+        </w:rPr>
+        <w:t xml:space="preserve">, ktorá je implementácia konečného automatu podľa grafu vytvoreného na základe zadania. </w:t>
+      </w:r>
+      <w:r>
+        <w:rPr>
+          <w:lang w:val="sk"/>
+        </w:rPr>
+        <w:t xml:space="preserve"> </w:t>
+      </w:r>
+      <w:r>
+        <w:rPr>
+          <w:sz w:val="24"/>
+          <w:szCs w:val="20"/>
+          <w:lang w:val="sk"/>
+        </w:rPr>
+        <w:t xml:space="preserve">Funkcia vracia ukazateľ na objekt typu </w:t>
       </w:r>
       <w:r>
         <w:rPr>
           <w:rFonts w:ascii="Courier New" w:hAnsi="Courier New" w:cs="Courier New"/>
           <w:sz w:val="24"/>
           <w:szCs w:val="20"/>
+          <w:lang w:val="sk"/>
         </w:rPr>
         <w:t>tToken</w:t>
       </w:r>
@@ -533,98 +727,16 @@
         <w:rPr>
           <w:sz w:val="24"/>
           <w:szCs w:val="20"/>
-        </w:rPr>
-        <w:t xml:space="preserve">, </w:t>
-      </w:r>
-      <w:r>
-        <w:rPr>
-          <w:sz w:val="24"/>
-          <w:szCs w:val="20"/>
-        </w:rPr>
-        <w:t>ktorý reprezentuje jednu lexému za zadaného kódu. S</w:t>
-      </w:r>
-      <w:r>
-        <w:rPr>
-          <w:sz w:val="24"/>
-          <w:szCs w:val="20"/>
-        </w:rPr>
-        <w:t>ú</w:t>
-      </w:r>
-      <w:r>
-        <w:rPr>
-          <w:sz w:val="24"/>
-          <w:szCs w:val="20"/>
-        </w:rPr>
-        <w:t xml:space="preserve"> v ňom</w:t>
-      </w:r>
-      <w:r>
-        <w:rPr>
-          <w:sz w:val="24"/>
-          <w:szCs w:val="20"/>
-        </w:rPr>
-        <w:t xml:space="preserve"> </w:t>
-      </w:r>
-      <w:r>
-        <w:rPr>
-          <w:sz w:val="24"/>
-          <w:szCs w:val="20"/>
-        </w:rPr>
-        <w:t>u</w:t>
-      </w:r>
-      <w:r>
-        <w:rPr>
-          <w:sz w:val="24"/>
-          <w:szCs w:val="20"/>
-        </w:rPr>
-        <w:t>l</w:t>
-      </w:r>
-      <w:r>
-        <w:rPr>
-          <w:sz w:val="24"/>
-          <w:szCs w:val="20"/>
-        </w:rPr>
-        <w:t>o</w:t>
-      </w:r>
-      <w:r>
-        <w:rPr>
-          <w:sz w:val="24"/>
-          <w:szCs w:val="20"/>
-        </w:rPr>
-        <w:t xml:space="preserve">žené informácie </w:t>
-      </w:r>
-      <w:r>
-        <w:rPr>
-          <w:sz w:val="24"/>
-          <w:szCs w:val="20"/>
-        </w:rPr>
-        <w:t xml:space="preserve">ako riadok, na ktorom sa token nachádza, obsah a typ tokenu, prípadne podtyp, podla požiadaviek ostatních modulov. </w:t>
-      </w:r>
-      <w:r>
-        <w:rPr>
-          <w:sz w:val="24"/>
-          <w:szCs w:val="20"/>
-        </w:rPr>
-        <w:t xml:space="preserve"> </w:t>
-      </w:r>
-      <w:r>
-        <w:rPr>
-          <w:sz w:val="24"/>
-          <w:szCs w:val="20"/>
-        </w:rPr>
-        <w:t>Jednotlivé stavy automatu sa nachádzajú v</w:t>
-      </w:r>
-      <w:r>
-        <w:rPr>
-          <w:sz w:val="24"/>
-          <w:szCs w:val="20"/>
-        </w:rPr>
-        <w:t xml:space="preserve"> type </w:t>
+          <w:lang w:val="sk"/>
+        </w:rPr>
+        <w:t xml:space="preserve">, ktorý reprezentuje jednu lexému zo zadaného kódu. Sú v ňom uložené informácie ako riadok, na ktorom sa token nachádza, obsah a typ tokenu, prípadne podtyp, podla požiadaviek ostatných modulov.  Jednotlivé stavy automatu sa nachádzajú v type </w:t>
       </w:r>
       <w:r>
         <w:rPr>
           <w:rFonts w:ascii="Courier New" w:hAnsi="Courier New" w:cs="Courier New"/>
           <w:sz w:val="24"/>
           <w:szCs w:val="20"/>
+          <w:lang w:val="sk"/>
         </w:rPr>
         <w:t>enum tState</w:t>
       </w:r>
@@ -632,14 +744,15 @@
         <w:rPr>
           <w:sz w:val="24"/>
           <w:szCs w:val="20"/>
-        </w:rPr>
-        <w:t xml:space="preserve">, ktorý sa ale pre jednoduchosť zároveň využíva jako označenie typov a podtypov tokenov. Funkcia je implementovaná jako nekonečný </w:t>
-      </w:r>
-      <w:r>
-        <w:rPr>
-          <w:rFonts w:ascii="Courier New" w:hAnsi="Courier New" w:cs="Courier New"/>
-          <w:sz w:val="24"/>
-          <w:szCs w:val="20"/>
+          <w:lang w:val="sk"/>
+        </w:rPr>
+        <w:t xml:space="preserve">, ktorý sa ale pre jednoduchosť zároveň využíva ako označenie typov a podtypov tokenov. Funkcia je implementovaná ako nekonečný </w:t>
+      </w:r>
+      <w:r>
+        <w:rPr>
+          <w:sz w:val="24"/>
+          <w:szCs w:val="20"/>
+          <w:lang w:val="sk"/>
         </w:rPr>
         <w:t>switch</w:t>
       </w:r>
@@ -647,8 +760,9 @@
         <w:rPr>
           <w:sz w:val="24"/>
           <w:szCs w:val="20"/>
-        </w:rPr>
-        <w:t>, ktorý znak po znaku prechádza štandardný vstup a podla zadaných pravidel ho delí na jednotlivé tokeny.</w:t>
+          <w:lang w:val="sk"/>
+        </w:rPr>
+        <w:t>, ktorý znak po znaku prechádza štandardný vstup a podla zadaných pravidiel ho delí na jednotlivé tokeny.</w:t>
       </w:r>
     </w:p>
     <w:p>
@@ -664,14 +778,16 @@
         <w:rPr>
           <w:sz w:val="24"/>
           <w:szCs w:val="20"/>
-        </w:rPr>
-        <w:t xml:space="preserve">Jazyk IFJ19 využíva odsadenie riadkov na zoskupenie príkazov do sekvencie, preto bolo pre kontrolu nutné využiť pomocný zásobník typu LIFO. Změna odsadenia sa prejaví odoslaním tokenov </w:t>
+          <w:lang w:val="sk"/>
+        </w:rPr>
+        <w:t xml:space="preserve">Jazyk IFJ19 využíva odsadenie riadkov na zoskupenie príkazov do sekvencie, preto bolo pre kontrolu nutné využiť pomocný zásobník typu LIFO. Zmena odsadenia sa prejaví odoslaním tokenov </w:t>
       </w:r>
       <w:r>
         <w:rPr>
           <w:rFonts w:ascii="Courier New" w:hAnsi="Courier New" w:cs="Courier New"/>
           <w:sz w:val="24"/>
           <w:szCs w:val="20"/>
+          <w:lang w:val="sk"/>
         </w:rPr>
         <w:t>sIndent</w:t>
       </w:r>
@@ -679,8 +795,26 @@
         <w:rPr>
           <w:sz w:val="24"/>
           <w:szCs w:val="20"/>
-        </w:rPr>
-        <w:t xml:space="preserve"> alebo s sDedent, ktoré nahradzujú zložené zátvorky známe z jazyka C.</w:t>
+          <w:lang w:val="sk"/>
+        </w:rPr>
+        <w:t xml:space="preserve"> alebo s </w:t>
+      </w:r>
+      <w:r>
+        <w:rPr>
+          <w:rFonts w:ascii="Courier New" w:hAnsi="Courier New" w:cs="Courier New"/>
+          <w:sz w:val="24"/>
+          <w:szCs w:val="20"/>
+          <w:lang w:val="sk"/>
+        </w:rPr>
+        <w:t>sDedent</w:t>
+      </w:r>
+      <w:r>
+        <w:rPr>
+          <w:sz w:val="24"/>
+          <w:szCs w:val="20"/>
+          <w:lang w:val="sk"/>
+        </w:rPr>
+        <w:t>, ktoré nahradzujú zložené zátvorky známe z jazyka C.</w:t>
       </w:r>
     </w:p>
     <w:p>
@@ -696,6 +830,7 @@
         <w:rPr>
           <w:sz w:val="24"/>
           <w:szCs w:val="20"/>
+          <w:lang w:val="sk"/>
         </w:rPr>
         <w:t xml:space="preserve">V súbore sa ešte nachádzajú pomocné funkcie </w:t>
       </w:r>
@@ -704,6 +839,7 @@
           <w:rFonts w:ascii="Courier New" w:hAnsi="Courier New" w:cs="Courier New"/>
           <w:sz w:val="24"/>
           <w:szCs w:val="20"/>
+          <w:lang w:val="sk"/>
         </w:rPr>
         <w:t>init_token()</w:t>
       </w:r>
@@ -711,14 +847,16 @@
         <w:rPr>
           <w:sz w:val="24"/>
           <w:szCs w:val="20"/>
-        </w:rPr>
-        <w:t xml:space="preserve"> na inicializáciiu tokenu, </w:t>
+          <w:lang w:val="sk"/>
+        </w:rPr>
+        <w:t xml:space="preserve"> na inicializáciu tokenu, </w:t>
       </w:r>
       <w:r>
         <w:rPr>
           <w:rFonts w:ascii="Courier New" w:hAnsi="Courier New" w:cs="Courier New"/>
           <w:sz w:val="24"/>
           <w:szCs w:val="20"/>
+          <w:lang w:val="sk"/>
         </w:rPr>
         <w:t>unget_token()</w:t>
       </w:r>
@@ -726,6 +864,7 @@
         <w:rPr>
           <w:sz w:val="24"/>
           <w:szCs w:val="20"/>
+          <w:lang w:val="sk"/>
         </w:rPr>
         <w:t xml:space="preserve"> na vrátenie tokenu na štandardný vstup a </w:t>
       </w:r>
@@ -734,6 +873,7 @@
           <w:rFonts w:ascii="Courier New" w:hAnsi="Courier New" w:cs="Courier New"/>
           <w:sz w:val="24"/>
           <w:szCs w:val="20"/>
+          <w:lang w:val="sk"/>
         </w:rPr>
         <w:t>assign_type()</w:t>
       </w:r>
@@ -741,8 +881,9 @@
         <w:rPr>
           <w:sz w:val="24"/>
           <w:szCs w:val="20"/>
-        </w:rPr>
-        <w:t xml:space="preserve"> na zistinie, či sa je v tokene uložené klúčové slovo alebo identifikátor. Taktiež sa tu nachádzajú pomocné funkcie pre prácu so zásobníkom.</w:t>
+          <w:lang w:val="sk"/>
+        </w:rPr>
+        <w:t xml:space="preserve"> na zistenie, či sa je v tokene uložené kľúčové slovo alebo identifikátor. Taktiež sa tu nachádzajú pomocné funkcie pre prácu so zásobníkom.</w:t>
       </w:r>
     </w:p>
     <w:p>
@@ -824,13 +965,29 @@
         </w:numPr>
         <w:rPr>
           <w:sz w:val="28"/>
-        </w:rPr>
-      </w:pPr>
-      <w:r>
-        <w:rPr>
-          <w:sz w:val="28"/>
-        </w:rPr>
-        <w:t>Generování kódu</w:t>
+          <w:lang w:val="sk-SK"/>
+        </w:rPr>
+      </w:pPr>
+      <w:r>
+        <w:rPr>
+          <w:sz w:val="28"/>
+          <w:lang w:val="sk-SK"/>
+        </w:rPr>
+        <w:t>Generov</w:t>
+      </w:r>
+      <w:r>
+        <w:rPr>
+          <w:sz w:val="28"/>
+          <w:lang w:val="sk-SK"/>
+        </w:rPr>
+        <w:t>anie</w:t>
+      </w:r>
+      <w:r>
+        <w:rPr>
+          <w:sz w:val="28"/>
+          <w:lang w:val="sk-SK"/>
+        </w:rPr>
+        <w:t xml:space="preserve"> kódu</w:t>
       </w:r>
     </w:p>
     <w:p>
@@ -873,53 +1030,549 @@
       <w:pPr>
         <w:ind w:firstLine="360"/>
         <w:rPr>
-          <w:sz w:val="28"/>
-        </w:rPr>
-      </w:pPr>
-      <w:r>
-        <w:rPr>
-          <w:sz w:val="28"/>
-        </w:rPr>
-        <w:t xml:space="preserve">V požadavcích projektu bylo přiložit soubor Makefile, který přeloží projekt s příkazem make. V souboru jsou nastavená </w:t>
-      </w:r>
-      <w:r>
-        <w:rPr>
-          <w:sz w:val="28"/>
-        </w:rPr>
-        <w:t>pravidla, podle</w:t>
-      </w:r>
-      <w:r>
-        <w:rPr>
-          <w:sz w:val="28"/>
-        </w:rPr>
-        <w:t xml:space="preserve"> kterých se má </w:t>
-      </w:r>
-      <w:r>
-        <w:rPr>
-          <w:sz w:val="28"/>
+          <w:sz w:val="24"/>
+          <w:szCs w:val="20"/>
+          <w:lang w:val="sk-SK"/>
+        </w:rPr>
+      </w:pPr>
+      <w:r>
+        <w:rPr>
+          <w:sz w:val="24"/>
+          <w:szCs w:val="20"/>
+          <w:lang w:val="sk-SK"/>
+        </w:rPr>
+        <w:t xml:space="preserve">Požiadavky projektu zahŕňali súbor Makefile, ktorý prekladá projekt príkazom make. </w:t>
+      </w:r>
+      <w:r>
+        <w:rPr>
+          <w:sz w:val="24"/>
+          <w:szCs w:val="20"/>
+          <w:lang w:val="sk-SK"/>
+        </w:rPr>
+        <w:t>V s</w:t>
+      </w:r>
+      <w:r>
+        <w:rPr>
+          <w:sz w:val="24"/>
+          <w:szCs w:val="20"/>
+          <w:lang w:val="sk-SK"/>
+        </w:rPr>
+        <w:t>ú</w:t>
+      </w:r>
+      <w:r>
+        <w:rPr>
+          <w:sz w:val="24"/>
+          <w:szCs w:val="20"/>
+          <w:lang w:val="sk-SK"/>
+        </w:rPr>
+        <w:t>bor</w:t>
+      </w:r>
+      <w:r>
+        <w:rPr>
+          <w:sz w:val="24"/>
+          <w:szCs w:val="20"/>
+          <w:lang w:val="sk-SK"/>
+        </w:rPr>
+        <w:t>e</w:t>
+      </w:r>
+      <w:r>
+        <w:rPr>
+          <w:sz w:val="24"/>
+          <w:szCs w:val="20"/>
+          <w:lang w:val="sk-SK"/>
+        </w:rPr>
+        <w:t xml:space="preserve"> </w:t>
+      </w:r>
+      <w:r>
+        <w:rPr>
+          <w:sz w:val="24"/>
+          <w:szCs w:val="20"/>
+          <w:lang w:val="sk-SK"/>
+        </w:rPr>
+        <w:t>sú</w:t>
+      </w:r>
+      <w:r>
+        <w:rPr>
+          <w:sz w:val="24"/>
+          <w:szCs w:val="20"/>
+          <w:lang w:val="sk-SK"/>
+        </w:rPr>
+        <w:t xml:space="preserve"> nastaven</w:t>
+      </w:r>
+      <w:r>
+        <w:rPr>
+          <w:sz w:val="24"/>
+          <w:szCs w:val="20"/>
+          <w:lang w:val="sk-SK"/>
+        </w:rPr>
+        <w:t>é</w:t>
+      </w:r>
+      <w:r>
+        <w:rPr>
+          <w:sz w:val="24"/>
+          <w:szCs w:val="20"/>
+          <w:lang w:val="sk-SK"/>
+        </w:rPr>
+        <w:t xml:space="preserve"> </w:t>
+      </w:r>
+      <w:r>
+        <w:rPr>
+          <w:sz w:val="24"/>
+          <w:szCs w:val="20"/>
+          <w:lang w:val="sk-SK"/>
+        </w:rPr>
+        <w:t>pravidl</w:t>
+      </w:r>
+      <w:r>
+        <w:rPr>
+          <w:sz w:val="24"/>
+          <w:szCs w:val="20"/>
+          <w:lang w:val="sk-SK"/>
+        </w:rPr>
+        <w:t>á</w:t>
+      </w:r>
+      <w:r>
+        <w:rPr>
+          <w:sz w:val="24"/>
+          <w:szCs w:val="20"/>
+          <w:lang w:val="sk-SK"/>
+        </w:rPr>
+        <w:t>, podl</w:t>
+      </w:r>
+      <w:r>
+        <w:rPr>
+          <w:sz w:val="24"/>
+          <w:szCs w:val="20"/>
+          <w:lang w:val="sk-SK"/>
+        </w:rPr>
+        <w:t>a</w:t>
+      </w:r>
+      <w:r>
+        <w:rPr>
+          <w:sz w:val="24"/>
+          <w:szCs w:val="20"/>
+          <w:lang w:val="sk-SK"/>
+        </w:rPr>
+        <w:t xml:space="preserve"> kt</w:t>
+      </w:r>
+      <w:r>
+        <w:rPr>
+          <w:sz w:val="24"/>
+          <w:szCs w:val="20"/>
+          <w:lang w:val="sk-SK"/>
+        </w:rPr>
+        <w:t>o</w:t>
+      </w:r>
+      <w:r>
+        <w:rPr>
+          <w:sz w:val="24"/>
+          <w:szCs w:val="20"/>
+          <w:lang w:val="sk-SK"/>
+        </w:rPr>
+        <w:t>rých s</w:t>
+      </w:r>
+      <w:r>
+        <w:rPr>
+          <w:sz w:val="24"/>
+          <w:szCs w:val="20"/>
+          <w:lang w:val="sk-SK"/>
+        </w:rPr>
+        <w:t>a</w:t>
+      </w:r>
+      <w:r>
+        <w:rPr>
+          <w:sz w:val="24"/>
+          <w:szCs w:val="20"/>
+          <w:lang w:val="sk-SK"/>
+        </w:rPr>
+        <w:t xml:space="preserve"> má projekt </w:t>
+      </w:r>
+      <w:r>
+        <w:rPr>
+          <w:sz w:val="24"/>
+          <w:szCs w:val="20"/>
+          <w:lang w:val="sk-SK"/>
+        </w:rPr>
+        <w:t>prekladať</w:t>
+      </w:r>
+      <w:r>
+        <w:rPr>
+          <w:sz w:val="24"/>
+          <w:szCs w:val="20"/>
+          <w:lang w:val="sk-SK"/>
+        </w:rPr>
+        <w:t>. Projekt se p</w:t>
+      </w:r>
+      <w:r>
+        <w:rPr>
+          <w:sz w:val="24"/>
+          <w:szCs w:val="20"/>
+          <w:lang w:val="sk-SK"/>
+        </w:rPr>
+        <w:t>r</w:t>
+      </w:r>
+      <w:r>
+        <w:rPr>
+          <w:sz w:val="24"/>
+          <w:szCs w:val="20"/>
+          <w:lang w:val="sk-SK"/>
+        </w:rPr>
+        <w:t>ekl</w:t>
+      </w:r>
+      <w:r>
+        <w:rPr>
+          <w:sz w:val="24"/>
+          <w:szCs w:val="20"/>
+          <w:lang w:val="sk-SK"/>
+        </w:rPr>
+        <w:t>a</w:t>
+      </w:r>
+      <w:r>
+        <w:rPr>
+          <w:sz w:val="24"/>
+          <w:szCs w:val="20"/>
+          <w:lang w:val="sk-SK"/>
+        </w:rPr>
+        <w:t>dá</w:t>
+      </w:r>
+      <w:r>
+        <w:rPr>
+          <w:sz w:val="24"/>
+          <w:szCs w:val="20"/>
+          <w:lang w:val="sk-SK"/>
+        </w:rPr>
+        <w:t xml:space="preserve"> </w:t>
+      </w:r>
+      <w:r>
+        <w:rPr>
+          <w:sz w:val="24"/>
+          <w:szCs w:val="20"/>
+          <w:lang w:val="sk-SK"/>
         </w:rPr>
         <w:lastRenderedPageBreak/>
-        <w:t>projekt překládat. Projekt se překládá</w:t>
-      </w:r>
-      <w:r>
-        <w:rPr>
-          <w:sz w:val="28"/>
-        </w:rPr>
-        <w:t xml:space="preserve"> překladačem gcc s nastavenýma flagama. Ze souborů s příponou .c se vytvoří objektové soubory s příponou .o a z těch se poté vytvoří jeden spustitelný soubor s názvem main. </w:t>
+        <w:t>p</w:t>
+      </w:r>
+      <w:r>
+        <w:rPr>
+          <w:sz w:val="24"/>
+          <w:szCs w:val="20"/>
+          <w:lang w:val="sk-SK"/>
+        </w:rPr>
+        <w:t>r</w:t>
+      </w:r>
+      <w:r>
+        <w:rPr>
+          <w:sz w:val="24"/>
+          <w:szCs w:val="20"/>
+          <w:lang w:val="sk-SK"/>
+        </w:rPr>
+        <w:t>ekladač</w:t>
+      </w:r>
+      <w:r>
+        <w:rPr>
+          <w:sz w:val="24"/>
+          <w:szCs w:val="20"/>
+          <w:lang w:val="sk-SK"/>
+        </w:rPr>
+        <w:t>o</w:t>
+      </w:r>
+      <w:r>
+        <w:rPr>
+          <w:sz w:val="24"/>
+          <w:szCs w:val="20"/>
+          <w:lang w:val="sk-SK"/>
+        </w:rPr>
+        <w:t>m gcc s </w:t>
+      </w:r>
+      <w:r>
+        <w:rPr>
+          <w:sz w:val="24"/>
+          <w:szCs w:val="20"/>
+          <w:lang w:val="sk-SK"/>
+        </w:rPr>
+        <w:t>nastavenými</w:t>
+      </w:r>
+      <w:r>
+        <w:rPr>
+          <w:sz w:val="24"/>
+          <w:szCs w:val="20"/>
+          <w:lang w:val="sk-SK"/>
+        </w:rPr>
+        <w:t xml:space="preserve"> flagm</w:t>
+      </w:r>
+      <w:r>
+        <w:rPr>
+          <w:sz w:val="24"/>
+          <w:szCs w:val="20"/>
+          <w:lang w:val="sk-SK"/>
+        </w:rPr>
+        <w:t>i</w:t>
+      </w:r>
+      <w:r>
+        <w:rPr>
+          <w:sz w:val="24"/>
+          <w:szCs w:val="20"/>
+          <w:lang w:val="sk-SK"/>
+        </w:rPr>
+        <w:t>. Z</w:t>
+      </w:r>
+      <w:r>
+        <w:rPr>
+          <w:sz w:val="24"/>
+          <w:szCs w:val="20"/>
+          <w:lang w:val="sk-SK"/>
+        </w:rPr>
+        <w:t>o</w:t>
+      </w:r>
+      <w:r>
+        <w:rPr>
+          <w:sz w:val="24"/>
+          <w:szCs w:val="20"/>
+          <w:lang w:val="sk-SK"/>
+        </w:rPr>
+        <w:t> s</w:t>
+      </w:r>
+      <w:r>
+        <w:rPr>
+          <w:sz w:val="24"/>
+          <w:szCs w:val="20"/>
+          <w:lang w:val="sk-SK"/>
+        </w:rPr>
+        <w:t>ú</w:t>
+      </w:r>
+      <w:r>
+        <w:rPr>
+          <w:sz w:val="24"/>
+          <w:szCs w:val="20"/>
+          <w:lang w:val="sk-SK"/>
+        </w:rPr>
+        <w:t>bor</w:t>
+      </w:r>
+      <w:r>
+        <w:rPr>
+          <w:sz w:val="24"/>
+          <w:szCs w:val="20"/>
+          <w:lang w:val="sk-SK"/>
+        </w:rPr>
+        <w:t>ov</w:t>
+      </w:r>
+      <w:r>
+        <w:rPr>
+          <w:sz w:val="24"/>
+          <w:szCs w:val="20"/>
+          <w:lang w:val="sk-SK"/>
+        </w:rPr>
+        <w:t xml:space="preserve"> s p</w:t>
+      </w:r>
+      <w:r>
+        <w:rPr>
+          <w:sz w:val="24"/>
+          <w:szCs w:val="20"/>
+          <w:lang w:val="sk-SK"/>
+        </w:rPr>
+        <w:t>r</w:t>
+      </w:r>
+      <w:r>
+        <w:rPr>
+          <w:sz w:val="24"/>
+          <w:szCs w:val="20"/>
+          <w:lang w:val="sk-SK"/>
+        </w:rPr>
+        <w:t>íponou .c s</w:t>
+      </w:r>
+      <w:r>
+        <w:rPr>
+          <w:sz w:val="24"/>
+          <w:szCs w:val="20"/>
+          <w:lang w:val="sk-SK"/>
+        </w:rPr>
+        <w:t>a</w:t>
+      </w:r>
+      <w:r>
+        <w:rPr>
+          <w:sz w:val="24"/>
+          <w:szCs w:val="20"/>
+          <w:lang w:val="sk-SK"/>
+        </w:rPr>
+        <w:t xml:space="preserve"> vytvo</w:t>
+      </w:r>
+      <w:r>
+        <w:rPr>
+          <w:sz w:val="24"/>
+          <w:szCs w:val="20"/>
+          <w:lang w:val="sk-SK"/>
+        </w:rPr>
+        <w:t>ria</w:t>
+      </w:r>
+      <w:r>
+        <w:rPr>
+          <w:sz w:val="24"/>
+          <w:szCs w:val="20"/>
+          <w:lang w:val="sk-SK"/>
+        </w:rPr>
+        <w:t xml:space="preserve"> objektové s</w:t>
+      </w:r>
+      <w:r>
+        <w:rPr>
+          <w:sz w:val="24"/>
+          <w:szCs w:val="20"/>
+          <w:lang w:val="sk-SK"/>
+        </w:rPr>
+        <w:t>ú</w:t>
+      </w:r>
+      <w:r>
+        <w:rPr>
+          <w:sz w:val="24"/>
+          <w:szCs w:val="20"/>
+          <w:lang w:val="sk-SK"/>
+        </w:rPr>
+        <w:t>bory s p</w:t>
+      </w:r>
+      <w:r>
+        <w:rPr>
+          <w:sz w:val="24"/>
+          <w:szCs w:val="20"/>
+          <w:lang w:val="sk-SK"/>
+        </w:rPr>
+        <w:t>r</w:t>
+      </w:r>
+      <w:r>
+        <w:rPr>
+          <w:sz w:val="24"/>
+          <w:szCs w:val="20"/>
+          <w:lang w:val="sk-SK"/>
+        </w:rPr>
+        <w:t>íponou .o a z t</w:t>
+      </w:r>
+      <w:r>
+        <w:rPr>
+          <w:sz w:val="24"/>
+          <w:szCs w:val="20"/>
+          <w:lang w:val="sk-SK"/>
+        </w:rPr>
+        <w:t>ý</w:t>
+      </w:r>
+      <w:r>
+        <w:rPr>
+          <w:sz w:val="24"/>
+          <w:szCs w:val="20"/>
+          <w:lang w:val="sk-SK"/>
+        </w:rPr>
+        <w:t>ch s</w:t>
+      </w:r>
+      <w:r>
+        <w:rPr>
+          <w:sz w:val="24"/>
+          <w:szCs w:val="20"/>
+          <w:lang w:val="sk-SK"/>
+        </w:rPr>
+        <w:t>a</w:t>
+      </w:r>
+      <w:r>
+        <w:rPr>
+          <w:sz w:val="24"/>
+          <w:szCs w:val="20"/>
+          <w:lang w:val="sk-SK"/>
+        </w:rPr>
+        <w:t xml:space="preserve"> pot</w:t>
+      </w:r>
+      <w:r>
+        <w:rPr>
+          <w:sz w:val="24"/>
+          <w:szCs w:val="20"/>
+          <w:lang w:val="sk-SK"/>
+        </w:rPr>
+        <w:t>om</w:t>
+      </w:r>
+      <w:r>
+        <w:rPr>
+          <w:sz w:val="24"/>
+          <w:szCs w:val="20"/>
+          <w:lang w:val="sk-SK"/>
+        </w:rPr>
+        <w:t xml:space="preserve"> vytvo</w:t>
+      </w:r>
+      <w:r>
+        <w:rPr>
+          <w:sz w:val="24"/>
+          <w:szCs w:val="20"/>
+          <w:lang w:val="sk-SK"/>
+        </w:rPr>
+        <w:t>rí</w:t>
+      </w:r>
+      <w:r>
+        <w:rPr>
+          <w:sz w:val="24"/>
+          <w:szCs w:val="20"/>
+          <w:lang w:val="sk-SK"/>
+        </w:rPr>
+        <w:t xml:space="preserve"> jeden </w:t>
+      </w:r>
+      <w:r>
+        <w:rPr>
+          <w:sz w:val="24"/>
+          <w:szCs w:val="20"/>
+          <w:lang w:val="sk-SK"/>
+        </w:rPr>
+        <w:t>spustiteľný</w:t>
+      </w:r>
+      <w:r>
+        <w:rPr>
+          <w:sz w:val="24"/>
+          <w:szCs w:val="20"/>
+          <w:lang w:val="sk-SK"/>
+        </w:rPr>
+        <w:t xml:space="preserve"> s</w:t>
+      </w:r>
+      <w:r>
+        <w:rPr>
+          <w:sz w:val="24"/>
+          <w:szCs w:val="20"/>
+          <w:lang w:val="sk-SK"/>
+        </w:rPr>
+        <w:t>ú</w:t>
+      </w:r>
+      <w:r>
+        <w:rPr>
+          <w:sz w:val="24"/>
+          <w:szCs w:val="20"/>
+          <w:lang w:val="sk-SK"/>
+        </w:rPr>
+        <w:t>bor s názv</w:t>
+      </w:r>
+      <w:r>
+        <w:rPr>
+          <w:sz w:val="24"/>
+          <w:szCs w:val="20"/>
+          <w:lang w:val="sk-SK"/>
+        </w:rPr>
+        <w:t>o</w:t>
+      </w:r>
+      <w:r>
+        <w:rPr>
+          <w:sz w:val="24"/>
+          <w:szCs w:val="20"/>
+          <w:lang w:val="sk-SK"/>
+        </w:rPr>
+        <w:t xml:space="preserve">m main. </w:t>
       </w:r>
     </w:p>
     <w:p>
       <w:pPr>
         <w:ind w:firstLine="360"/>
         <w:rPr>
-          <w:sz w:val="28"/>
-        </w:rPr>
-      </w:pPr>
-      <w:r>
-        <w:rPr>
-          <w:sz w:val="28"/>
-        </w:rPr>
-        <w:t>Nástroj Makefile jsme také použili pro testování a mazání dočasných souborů.</w:t>
+          <w:sz w:val="24"/>
+          <w:szCs w:val="20"/>
+          <w:lang w:val="sk-SK"/>
+        </w:rPr>
+      </w:pPr>
+      <w:r>
+        <w:rPr>
+          <w:sz w:val="24"/>
+          <w:szCs w:val="20"/>
+          <w:lang w:val="sk-SK"/>
+        </w:rPr>
+        <w:t>Tiež sme použili Makefile na testovanie a odstránenie dočasných súborov.</w:t>
       </w:r>
     </w:p>
     <w:p>
@@ -936,22 +1589,26 @@
       <w:r>
         <w:rPr>
           <w:sz w:val="28"/>
-        </w:rPr>
-        <w:t>Speciální použité techniky a algoritmy</w:t>
+          <w:lang w:val="sk"/>
+        </w:rPr>
+        <w:t>Použité špeciálne techniky a algoritmy</w:t>
       </w:r>
     </w:p>
     <w:p>
       <w:pPr>
         <w:ind w:left="360"/>
         <w:rPr>
-          <w:sz w:val="28"/>
-        </w:rPr>
-      </w:pPr>
-      <w:r>
-        <w:rPr>
-          <w:sz w:val="28"/>
-        </w:rPr>
-        <w:t>Pro projekt jsme implementovali několik speciálních datových struktur.</w:t>
+          <w:sz w:val="24"/>
+          <w:szCs w:val="20"/>
+        </w:rPr>
+      </w:pPr>
+      <w:r>
+        <w:rPr>
+          <w:sz w:val="24"/>
+          <w:szCs w:val="20"/>
+          <w:lang w:val="sk"/>
+        </w:rPr>
+        <w:t>Zaviedli sme niekoľko špeciálnych dátových štruktúr pre projekt.</w:t>
       </w:r>
     </w:p>
     <w:p>
@@ -969,45 +1626,63 @@
         <w:rPr>
           <w:sz w:val="28"/>
         </w:rPr>
-        <w:t xml:space="preserve"> Tabulka pomocí binárního vyhledávacího stromu</w:t>
+        <w:t xml:space="preserve"> </w:t>
+      </w:r>
+      <w:r>
+        <w:rPr>
+          <w:sz w:val="28"/>
+          <w:lang w:val="sk"/>
+        </w:rPr>
+        <w:t>Tabuľka s použitím binárneho vyhľadávacieho stromu</w:t>
       </w:r>
     </w:p>
     <w:p>
       <w:pPr>
         <w:ind w:left="360" w:firstLine="348"/>
         <w:rPr>
-          <w:sz w:val="28"/>
-        </w:rPr>
-      </w:pPr>
-      <w:r>
-        <w:rPr>
-          <w:sz w:val="28"/>
-        </w:rPr>
-        <w:t xml:space="preserve">Vytvořili jsme </w:t>
-      </w:r>
-      <w:r>
-        <w:rPr>
-          <w:sz w:val="28"/>
-        </w:rPr>
-        <w:t>tabulku pomocí binárního vyhledávacího stromu, která slouží jako tabulka symbolů, což souvisí s předmětem IAL</w:t>
-      </w:r>
-      <w:r>
-        <w:rPr>
-          <w:sz w:val="28"/>
-        </w:rPr>
-        <w:t xml:space="preserve"> ve kterém jsme se o tom učili</w:t>
-      </w:r>
-      <w:r>
-        <w:rPr>
-          <w:sz w:val="28"/>
-        </w:rPr>
-        <w:t>.</w:t>
-      </w:r>
-      <w:r>
-        <w:rPr>
-          <w:sz w:val="28"/>
-        </w:rPr>
-        <w:t xml:space="preserve"> Implementovali jsme nezbytné funkce pro práci s touto tabulkou jako inicializace, přidání nové položky, odstranění určité položky, vyhledávání a odstranění celé tabulky z paměti.</w:t>
+          <w:sz w:val="24"/>
+          <w:szCs w:val="20"/>
+        </w:rPr>
+      </w:pPr>
+      <w:r>
+        <w:rPr>
+          <w:sz w:val="24"/>
+          <w:szCs w:val="20"/>
+          <w:lang w:val="sk"/>
+        </w:rPr>
+        <w:t>Vytvorili sme tabuľku s použitím binárneho vyhľadávacieho stromu, ktorý slúži ako tabuľka symbolo</w:t>
+      </w:r>
+      <w:r>
+        <w:rPr>
+          <w:sz w:val="24"/>
+          <w:szCs w:val="20"/>
+          <w:lang w:val="sk"/>
+        </w:rPr>
+        <w:t xml:space="preserve">v, čo súvisí s predmetom IAL, kde sme sa o tom učili. </w:t>
+      </w:r>
+      <w:r>
+        <w:rPr>
+          <w:sz w:val="24"/>
+          <w:szCs w:val="20"/>
+          <w:lang w:val="sk"/>
+        </w:rPr>
+        <w:t xml:space="preserve">Implementovali sme potrebné funkcie na prácu s touto tabuľkou ako inicializáciu, </w:t>
+      </w:r>
+      <w:r>
+        <w:rPr>
+          <w:sz w:val="24"/>
+          <w:szCs w:val="20"/>
+          <w:lang w:val="sk"/>
+        </w:rPr>
+        <w:t>p</w:t>
+      </w:r>
+      <w:r>
+        <w:rPr>
+          <w:sz w:val="24"/>
+          <w:szCs w:val="20"/>
+          <w:lang w:val="sk"/>
+        </w:rPr>
+        <w:t>ridanie novej položky, odstránenie konkrétnej položky, vyhľadávanie a odstránenie celej tabuľky z pamäte.</w:t>
       </w:r>
     </w:p>
     <w:p>
@@ -1025,8 +1700,77 @@
         <w:rPr>
           <w:sz w:val="28"/>
         </w:rPr>
-        <w:t xml:space="preserve"> String</w:t>
-      </w:r>
+        <w:t xml:space="preserve"> </w:t>
+      </w:r>
+      <w:r>
+        <w:rPr>
+          <w:sz w:val="28"/>
+        </w:rPr>
+        <w:t xml:space="preserve">ADT </w:t>
+      </w:r>
+      <w:r>
+        <w:rPr>
+          <w:sz w:val="28"/>
+        </w:rPr>
+        <w:t>String</w:t>
+      </w:r>
+    </w:p>
+    <w:p>
+      <w:pPr>
+        <w:pStyle w:val="Odsekzoznamu"/>
+        <w:ind w:left="792"/>
+        <w:rPr>
+          <w:rFonts w:cstheme="minorHAnsi"/>
+          <w:sz w:val="24"/>
+          <w:szCs w:val="20"/>
+          <w:lang w:val="sk-SK"/>
+        </w:rPr>
+      </w:pPr>
+      <w:r>
+        <w:rPr>
+          <w:sz w:val="24"/>
+          <w:szCs w:val="20"/>
+          <w:lang w:val="sk-SK"/>
+        </w:rPr>
+        <w:t xml:space="preserve">Pre jednoduchšiu prácu s reťazcami sme </w:t>
+      </w:r>
+      <w:r>
+        <w:rPr>
+          <w:sz w:val="24"/>
+          <w:szCs w:val="20"/>
+          <w:lang w:val="sk-SK"/>
+        </w:rPr>
+        <w:t xml:space="preserve">implementovali abstraktnú dátovú štruktúru string v zdrojovom súbore </w:t>
+      </w:r>
+      <w:r>
+        <w:rPr>
+          <w:rFonts w:ascii="Courier New" w:hAnsi="Courier New" w:cs="Courier New"/>
+          <w:sz w:val="24"/>
+          <w:szCs w:val="20"/>
+          <w:lang w:val="sk-SK"/>
+        </w:rPr>
+        <w:t>string</w:t>
+      </w:r>
+      <w:r>
+        <w:rPr>
+          <w:rFonts w:ascii="Courier New" w:hAnsi="Courier New" w:cs="Courier New"/>
+          <w:sz w:val="24"/>
+          <w:szCs w:val="20"/>
+          <w:lang w:val="sk-SK"/>
+        </w:rPr>
+        <w:t xml:space="preserve">.c. </w:t>
+      </w:r>
+      <w:r>
+        <w:rPr>
+          <w:rFonts w:cstheme="minorHAnsi"/>
+          <w:sz w:val="24"/>
+          <w:szCs w:val="20"/>
+          <w:lang w:val="sk-SK"/>
+        </w:rPr>
+        <w:t>Funkcie sprostredkovávajú inicializáciu a uvoľnenie pamäti, pridanie jedného znaku, pridanie reťazca a porovnanie dvoch reťazcov.</w:t>
+      </w:r>
+      <w:bookmarkStart w:id="0" w:name="_GoBack"/>
+      <w:bookmarkEnd w:id="0"/>
     </w:p>
     <w:p>
       <w:pPr>
@@ -1043,7 +1787,32 @@
         <w:rPr>
           <w:sz w:val="28"/>
         </w:rPr>
-        <w:t xml:space="preserve"> Lifo</w:t>
+        <w:t xml:space="preserve"> L</w:t>
+      </w:r>
+      <w:r>
+        <w:rPr>
+          <w:sz w:val="28"/>
+        </w:rPr>
+        <w:t>IFO zásobník</w:t>
+      </w:r>
+    </w:p>
+    <w:p>
+      <w:pPr>
+        <w:pStyle w:val="Odsekzoznamu"/>
+        <w:ind w:left="792"/>
+        <w:rPr>
+          <w:sz w:val="24"/>
+          <w:szCs w:val="20"/>
+          <w:lang w:val="sk-SK"/>
+        </w:rPr>
+      </w:pPr>
+      <w:r>
+        <w:rPr>
+          <w:sz w:val="24"/>
+          <w:szCs w:val="20"/>
+          <w:lang w:val="sk-SK"/>
+        </w:rPr>
+        <w:t>//TODO</w:t>
       </w:r>
     </w:p>
     <w:p>
@@ -1060,8 +1829,57 @@
       <w:r>
         <w:rPr>
           <w:sz w:val="28"/>
-        </w:rPr>
-        <w:t>Práce v týmu</w:t>
+          <w:lang w:val="sk"/>
+        </w:rPr>
+        <w:t>Tímová práca</w:t>
+      </w:r>
+    </w:p>
+    <w:p>
+      <w:pPr>
+        <w:pStyle w:val="Odsekzoznamu"/>
+        <w:ind w:left="360"/>
+        <w:rPr>
+          <w:sz w:val="24"/>
+          <w:szCs w:val="20"/>
+          <w:lang w:val="sk"/>
+        </w:rPr>
+      </w:pPr>
+      <w:r>
+        <w:rPr>
+          <w:sz w:val="24"/>
+          <w:szCs w:val="20"/>
+          <w:lang w:val="sk"/>
+        </w:rPr>
+        <w:t>Najprv sme rozdelili projekt podľa častí a potom sme postupne na ňom pracovali. Každý člen tímu pracoval samostatne na svojej časti, s prípadnou pomocou druhých členov.</w:t>
+      </w:r>
+    </w:p>
+    <w:p>
+      <w:pPr>
+        <w:pStyle w:val="Odsekzoznamu"/>
+        <w:ind w:left="360"/>
+        <w:rPr>
+          <w:sz w:val="24"/>
+          <w:szCs w:val="20"/>
+          <w:lang w:val="sk"/>
+        </w:rPr>
+      </w:pPr>
+    </w:p>
+    <w:p>
+      <w:pPr>
+        <w:pStyle w:val="Odsekzoznamu"/>
+        <w:numPr>
+          <w:ilvl w:val="0"/>
+          <w:numId w:val="2"/>
+        </w:numPr>
+        <w:rPr>
+          <w:sz w:val="28"/>
+        </w:rPr>
+      </w:pPr>
+      <w:r>
+        <w:rPr>
+          <w:sz w:val="28"/>
+        </w:rPr>
+        <w:t>Spôsob vývoja</w:t>
       </w:r>
     </w:p>
     <w:p>
@@ -1079,22 +1897,49 @@
         <w:rPr>
           <w:sz w:val="28"/>
         </w:rPr>
-        <w:t xml:space="preserve"> Způsob</w:t>
+        <w:t xml:space="preserve"> Git</w:t>
       </w:r>
     </w:p>
     <w:p>
       <w:pPr>
         <w:pStyle w:val="Odsekzoznamu"/>
-        <w:ind w:left="792" w:firstLine="624"/>
-        <w:rPr>
-          <w:sz w:val="28"/>
-        </w:rPr>
-      </w:pPr>
-      <w:r>
-        <w:rPr>
-          <w:sz w:val="28"/>
-        </w:rPr>
-        <w:t>Nejdříve jsme si projekt podle částí rozdělili a poté jsme na něm postupně pracovali. Na různých částech pracoval většinou každý sám s případnou pomocí ostatních.</w:t>
+        <w:ind w:left="708" w:firstLine="348"/>
+        <w:rPr>
+          <w:sz w:val="24"/>
+          <w:szCs w:val="20"/>
+        </w:rPr>
+      </w:pPr>
+      <w:r>
+        <w:rPr>
+          <w:sz w:val="24"/>
+          <w:szCs w:val="20"/>
+          <w:lang w:val="sk"/>
+        </w:rPr>
+        <w:t xml:space="preserve">Ako verzovací systém sme použili git a ako vzdialen github. </w:t>
+      </w:r>
+      <w:r>
+        <w:rPr>
+          <w:sz w:val="24"/>
+          <w:szCs w:val="20"/>
+          <w:lang w:val="sk"/>
+        </w:rPr>
+        <w:t>Každý začínal vo svojej vlastnej vetve, kde vyvíjal svoju časť zadania</w:t>
+      </w:r>
+      <w:r>
+        <w:rPr>
+          <w:sz w:val="24"/>
+          <w:szCs w:val="20"/>
+          <w:lang w:val="sk"/>
+        </w:rPr>
+        <w:t xml:space="preserve">. </w:t>
+      </w:r>
+      <w:r>
+        <w:rPr>
+          <w:sz w:val="24"/>
+          <w:szCs w:val="20"/>
+          <w:lang w:val="sk"/>
+        </w:rPr>
+        <w:t>Neskôr sme všetky časti spojili do hlavnej vetvy, kde sme pokračovali vo vývoji už aspoň čiastočne funkčných modulov.</w:t>
       </w:r>
     </w:p>
     <w:p>
@@ -1112,64 +1957,61 @@
         <w:rPr>
           <w:sz w:val="28"/>
         </w:rPr>
-        <w:t xml:space="preserve"> Git</w:t>
+        <w:t>Komunik</w:t>
+      </w:r>
+      <w:r>
+        <w:rPr>
+          <w:sz w:val="28"/>
+        </w:rPr>
+        <w:t>ácia</w:t>
+      </w:r>
+      <w:r>
+        <w:rPr>
+          <w:sz w:val="28"/>
+        </w:rPr>
+        <w:t xml:space="preserve"> </w:t>
       </w:r>
     </w:p>
     <w:p>
       <w:pPr>
         <w:pStyle w:val="Odsekzoznamu"/>
-        <w:ind w:left="708" w:firstLine="348"/>
-        <w:rPr>
-          <w:sz w:val="28"/>
-        </w:rPr>
-      </w:pPr>
-      <w:r>
-        <w:rPr>
-          <w:sz w:val="28"/>
-        </w:rPr>
-        <w:t>Jako verzovací systém jsme použili Git a jako vzdálený repositář Github. Každý</w:t>
-      </w:r>
-      <w:r>
-        <w:rPr>
-          <w:sz w:val="28"/>
-        </w:rPr>
-        <w:t xml:space="preserve"> z nás</w:t>
-      </w:r>
-      <w:r>
-        <w:rPr>
-          <w:sz w:val="28"/>
-        </w:rPr>
-        <w:t xml:space="preserve"> </w:t>
-      </w:r>
-      <w:r>
-        <w:rPr>
-          <w:sz w:val="28"/>
-        </w:rPr>
-        <w:t xml:space="preserve">zde měl svou </w:t>
-      </w:r>
-      <w:r>
-        <w:rPr>
-          <w:sz w:val="28"/>
-        </w:rPr>
-        <w:t>větev, do</w:t>
-      </w:r>
-      <w:r>
-        <w:rPr>
-          <w:sz w:val="28"/>
-        </w:rPr>
-        <w:t xml:space="preserve"> které </w:t>
-      </w:r>
-      <w:r>
-        <w:rPr>
-          <w:sz w:val="28"/>
-        </w:rPr>
-        <w:t>přidával svou část projektu. P</w:t>
-      </w:r>
-      <w:r>
-        <w:rPr>
-          <w:sz w:val="28"/>
-        </w:rPr>
-        <w:t xml:space="preserve">oté jsme vše dávali do jedné hlavní a postupně vše sestavovali. </w:t>
+        <w:ind w:left="792" w:firstLine="624"/>
+        <w:rPr>
+          <w:sz w:val="24"/>
+          <w:szCs w:val="20"/>
+        </w:rPr>
+      </w:pPr>
+      <w:r>
+        <w:rPr>
+          <w:sz w:val="24"/>
+          <w:szCs w:val="20"/>
+          <w:lang w:val="sk"/>
+        </w:rPr>
+        <w:t xml:space="preserve">Komunikácia bola väčšinou vykonávaná osobne alebo prostredníctvom </w:t>
+      </w:r>
+      <w:r>
+        <w:rPr>
+          <w:sz w:val="24"/>
+          <w:szCs w:val="20"/>
+          <w:lang w:val="sk"/>
+        </w:rPr>
+        <w:t xml:space="preserve">služby </w:t>
+      </w:r>
+      <w:r>
+        <w:rPr>
+          <w:sz w:val="24"/>
+          <w:szCs w:val="20"/>
+          <w:lang w:val="sk"/>
+        </w:rPr>
+        <w:t xml:space="preserve">Messenger. </w:t>
+      </w:r>
+      <w:r>
+        <w:rPr>
+          <w:sz w:val="24"/>
+          <w:szCs w:val="20"/>
+          <w:lang w:val="sk"/>
+        </w:rPr>
+        <w:t>V neskorších etapách prevládala osobná komunikácia za prítomnosti celého tímu.</w:t>
       </w:r>
     </w:p>
     <w:p>
@@ -1187,7 +2029,13 @@
         <w:rPr>
           <w:sz w:val="28"/>
         </w:rPr>
-        <w:t xml:space="preserve">Komunikace </w:t>
+        <w:t>Rozd</w:t>
+      </w:r>
+      <w:r>
+        <w:rPr>
+          <w:sz w:val="28"/>
+        </w:rPr>
+        <w:t>elenie práce</w:t>
       </w:r>
     </w:p>
     <w:p>
@@ -1195,71 +2043,17 @@
         <w:pStyle w:val="Odsekzoznamu"/>
         <w:ind w:left="792" w:firstLine="624"/>
         <w:rPr>
-          <w:sz w:val="28"/>
-        </w:rPr>
-      </w:pPr>
-      <w:r>
-        <w:rPr>
-          <w:sz w:val="28"/>
-        </w:rPr>
-        <w:t>Komunikace probíhala většinou osobně nebo prostřednictví messengeru. Občas jsme se sešli</w:t>
-      </w:r>
-      <w:r>
-        <w:rPr>
-          <w:sz w:val="28"/>
-        </w:rPr>
-        <w:t>,</w:t>
-      </w:r>
-      <w:r>
-        <w:rPr>
-          <w:sz w:val="28"/>
-        </w:rPr>
-        <w:t xml:space="preserve"> abychom řešili problémy na různých částí projektu.</w:t>
-      </w:r>
-    </w:p>
-    <w:p>
-      <w:pPr>
-        <w:pStyle w:val="Odsekzoznamu"/>
-        <w:numPr>
-          <w:ilvl w:val="1"/>
-          <w:numId w:val="2"/>
-        </w:numPr>
-        <w:rPr>
-          <w:sz w:val="28"/>
-        </w:rPr>
-      </w:pPr>
-      <w:r>
-        <w:rPr>
-          <w:sz w:val="28"/>
-        </w:rPr>
-        <w:t>Rozdělení práce</w:t>
-      </w:r>
-    </w:p>
-    <w:p>
-      <w:pPr>
-        <w:pStyle w:val="Odsekzoznamu"/>
-        <w:ind w:left="792" w:firstLine="624"/>
-        <w:rPr>
-          <w:sz w:val="28"/>
-        </w:rPr>
-      </w:pPr>
-      <w:r>
-        <w:rPr>
-          <w:sz w:val="28"/>
-        </w:rPr>
-        <w:t xml:space="preserve">Práci jsme si rozdělili rovnoměrně s ohledem </w:t>
-      </w:r>
-      <w:r>
-        <w:rPr>
-          <w:sz w:val="28"/>
-        </w:rPr>
-        <w:t>na složitost. Ka</w:t>
-      </w:r>
-      <w:r>
-        <w:rPr>
-          <w:sz w:val="28"/>
-        </w:rPr>
-        <w:t>ždý z týmu tedy dostal hodnocení 25%.</w:t>
+          <w:sz w:val="24"/>
+          <w:szCs w:val="20"/>
+        </w:rPr>
+      </w:pPr>
+      <w:r>
+        <w:rPr>
+          <w:sz w:val="24"/>
+          <w:szCs w:val="20"/>
+          <w:lang w:val="sk"/>
+        </w:rPr>
+        <w:t>Rozdelili sme prácu rovnomerne s ohľadom na zložitosť. Takže každý člen tímu dostal hodnotenie 25%.</w:t>
       </w:r>
     </w:p>
     <w:p>
@@ -1267,7 +2061,8 @@
         <w:pStyle w:val="Odsekzoznamu"/>
         <w:ind w:left="792"/>
         <w:rPr>
-          <w:sz w:val="28"/>
+          <w:sz w:val="24"/>
+          <w:szCs w:val="20"/>
         </w:rPr>
       </w:pPr>
     </w:p>
@@ -1276,33 +2071,173 @@
         <w:pStyle w:val="Odsekzoznamu"/>
         <w:ind w:left="792"/>
         <w:rPr>
-          <w:sz w:val="28"/>
-        </w:rPr>
-      </w:pPr>
-      <w:r>
-        <w:rPr>
-          <w:sz w:val="28"/>
+          <w:sz w:val="24"/>
+          <w:szCs w:val="20"/>
+        </w:rPr>
+      </w:pPr>
+      <w:r>
+        <w:rPr>
+          <w:sz w:val="24"/>
+          <w:szCs w:val="20"/>
         </w:rPr>
         <w:t>Jiří Žák</w:t>
       </w:r>
       <w:r>
         <w:rPr>
-          <w:sz w:val="28"/>
+          <w:sz w:val="24"/>
+          <w:szCs w:val="20"/>
         </w:rPr>
         <w:tab/>
       </w:r>
       <w:r>
         <w:rPr>
-          <w:sz w:val="28"/>
+          <w:sz w:val="24"/>
+          <w:szCs w:val="20"/>
+        </w:rPr>
+        <w:t>-</w:t>
+      </w:r>
+      <w:r>
+        <w:rPr>
+          <w:sz w:val="24"/>
+          <w:szCs w:val="20"/>
+        </w:rPr>
+        <w:t xml:space="preserve"> </w:t>
+      </w:r>
+      <w:r>
+        <w:rPr>
+          <w:sz w:val="24"/>
+          <w:szCs w:val="20"/>
+          <w:lang w:val="sk"/>
+        </w:rPr>
+        <w:t>syntaktick</w:t>
+      </w:r>
+      <w:r>
+        <w:rPr>
+          <w:sz w:val="24"/>
+          <w:szCs w:val="20"/>
+          <w:lang w:val="sk"/>
+        </w:rPr>
+        <w:t>ý</w:t>
+      </w:r>
+      <w:r>
+        <w:rPr>
+          <w:sz w:val="24"/>
+          <w:szCs w:val="20"/>
+          <w:lang w:val="sk"/>
+        </w:rPr>
+        <w:t xml:space="preserve"> a sémantick</w:t>
+      </w:r>
+      <w:r>
+        <w:rPr>
+          <w:sz w:val="24"/>
+          <w:szCs w:val="20"/>
+          <w:lang w:val="sk"/>
+        </w:rPr>
+        <w:t>ý</w:t>
+      </w:r>
+      <w:r>
+        <w:rPr>
+          <w:sz w:val="24"/>
+          <w:szCs w:val="20"/>
+          <w:lang w:val="sk"/>
+        </w:rPr>
+        <w:t xml:space="preserve"> </w:t>
+      </w:r>
+      <w:r>
+        <w:rPr>
+          <w:sz w:val="24"/>
+          <w:szCs w:val="20"/>
+          <w:lang w:val="sk"/>
+        </w:rPr>
+        <w:t>analyzátor</w:t>
+      </w:r>
+      <w:r>
+        <w:rPr>
+          <w:sz w:val="24"/>
+          <w:szCs w:val="20"/>
+          <w:lang w:val="sk"/>
+        </w:rPr>
+        <w:t>, testovanie, dokumentácia</w:t>
+      </w:r>
+    </w:p>
+    <w:p>
+      <w:pPr>
+        <w:pStyle w:val="Odsekzoznamu"/>
+        <w:ind w:left="792"/>
+        <w:rPr>
+          <w:sz w:val="24"/>
+          <w:szCs w:val="20"/>
+        </w:rPr>
+      </w:pPr>
+      <w:r>
+        <w:rPr>
+          <w:sz w:val="24"/>
+          <w:szCs w:val="20"/>
+        </w:rPr>
+        <w:t>Martin Hiner</w:t>
+      </w:r>
+      <w:r>
+        <w:rPr>
+          <w:sz w:val="24"/>
+          <w:szCs w:val="20"/>
         </w:rPr>
         <w:tab/>
         <w:t>-</w:t>
       </w:r>
       <w:r>
         <w:rPr>
-          <w:sz w:val="28"/>
-        </w:rPr>
-        <w:t xml:space="preserve"> syntaktický a sémantický analyzátor, testování, dokumentace</w:t>
+          <w:sz w:val="24"/>
+          <w:szCs w:val="20"/>
+        </w:rPr>
+        <w:t xml:space="preserve"> </w:t>
+      </w:r>
+      <w:r>
+        <w:rPr>
+          <w:sz w:val="24"/>
+          <w:szCs w:val="20"/>
+          <w:lang w:val="sk"/>
+        </w:rPr>
+        <w:t>lexikáln</w:t>
+      </w:r>
+      <w:r>
+        <w:rPr>
+          <w:sz w:val="24"/>
+          <w:szCs w:val="20"/>
+          <w:lang w:val="sk"/>
+        </w:rPr>
+        <w:t>y</w:t>
+      </w:r>
+      <w:r>
+        <w:rPr>
+          <w:sz w:val="24"/>
+          <w:szCs w:val="20"/>
+          <w:lang w:val="sk"/>
+        </w:rPr>
+        <w:t xml:space="preserve"> </w:t>
+      </w:r>
+      <w:r>
+        <w:rPr>
+          <w:sz w:val="24"/>
+          <w:szCs w:val="20"/>
+          <w:lang w:val="sk"/>
+        </w:rPr>
+        <w:t>analyzátor</w:t>
+      </w:r>
+      <w:r>
+        <w:rPr>
+          <w:sz w:val="24"/>
+          <w:szCs w:val="20"/>
+          <w:lang w:val="sk"/>
+        </w:rPr>
+        <w:t>, testovanie</w:t>
+      </w:r>
+      <w:r>
+        <w:rPr>
+          <w:sz w:val="24"/>
+          <w:szCs w:val="20"/>
+          <w:lang w:val="sk"/>
+        </w:rPr>
+        <w:t>, dokumentácia</w:t>
       </w:r>
     </w:p>
     <w:p>
@@ -1310,28 +2245,38 @@
         <w:pStyle w:val="Odsekzoznamu"/>
         <w:ind w:left="792"/>
         <w:rPr>
-          <w:sz w:val="28"/>
-        </w:rPr>
-      </w:pPr>
-      <w:r>
-        <w:rPr>
-          <w:sz w:val="28"/>
-        </w:rPr>
-        <w:lastRenderedPageBreak/>
-        <w:t>Martin Hiner</w:t>
-      </w:r>
-      <w:r>
-        <w:rPr>
-          <w:sz w:val="28"/>
+          <w:sz w:val="24"/>
+          <w:szCs w:val="20"/>
+        </w:rPr>
+      </w:pPr>
+      <w:r>
+        <w:rPr>
+          <w:sz w:val="24"/>
+          <w:szCs w:val="20"/>
+        </w:rPr>
+        <w:t xml:space="preserve">Ivan Halomi </w:t>
+      </w:r>
+      <w:r>
+        <w:rPr>
+          <w:sz w:val="24"/>
+          <w:szCs w:val="20"/>
         </w:rPr>
         <w:tab/>
         <w:t>-</w:t>
       </w:r>
       <w:r>
         <w:rPr>
-          <w:sz w:val="28"/>
-        </w:rPr>
-        <w:t xml:space="preserve"> lexikální analyzátor, testování</w:t>
+          <w:sz w:val="24"/>
+          <w:szCs w:val="20"/>
+        </w:rPr>
+        <w:t xml:space="preserve"> syntaktický a sémantický analyzátor, testov</w:t>
+      </w:r>
+      <w:r>
+        <w:rPr>
+          <w:sz w:val="24"/>
+          <w:szCs w:val="20"/>
+        </w:rPr>
+        <w:t>anie</w:t>
       </w:r>
     </w:p>
     <w:p>
@@ -1339,55 +2284,55 @@
         <w:pStyle w:val="Odsekzoznamu"/>
         <w:ind w:left="792"/>
         <w:rPr>
-          <w:sz w:val="28"/>
-        </w:rPr>
-      </w:pPr>
-      <w:r>
-        <w:rPr>
-          <w:sz w:val="28"/>
-        </w:rPr>
-        <w:t xml:space="preserve">Ivan Halomi </w:t>
-      </w:r>
-      <w:r>
-        <w:rPr>
-          <w:sz w:val="28"/>
+          <w:sz w:val="24"/>
+          <w:szCs w:val="20"/>
+        </w:rPr>
+      </w:pPr>
+      <w:r>
+        <w:rPr>
+          <w:sz w:val="24"/>
+          <w:szCs w:val="20"/>
+        </w:rPr>
+        <w:t xml:space="preserve">Adam Ševčík </w:t>
+      </w:r>
+      <w:r>
+        <w:rPr>
+          <w:sz w:val="24"/>
+          <w:szCs w:val="20"/>
         </w:rPr>
         <w:tab/>
         <w:t>-</w:t>
       </w:r>
       <w:r>
         <w:rPr>
-          <w:sz w:val="28"/>
-        </w:rPr>
-        <w:t xml:space="preserve"> syntaktický a sémantický analyzátor, testování</w:t>
-      </w:r>
-    </w:p>
-    <w:p>
-      <w:pPr>
-        <w:pStyle w:val="Odsekzoznamu"/>
-        <w:ind w:left="792"/>
-        <w:rPr>
-          <w:sz w:val="28"/>
-        </w:rPr>
-      </w:pPr>
-      <w:r>
-        <w:rPr>
-          <w:sz w:val="28"/>
-        </w:rPr>
-        <w:t xml:space="preserve">Adam Ševčík </w:t>
-      </w:r>
-      <w:r>
-        <w:rPr>
-          <w:sz w:val="28"/>
-        </w:rPr>
-        <w:tab/>
-        <w:t>-</w:t>
-      </w:r>
-      <w:r>
-        <w:rPr>
-          <w:sz w:val="28"/>
-        </w:rPr>
-        <w:t xml:space="preserve"> generování kódu, testování</w:t>
+          <w:sz w:val="24"/>
+          <w:szCs w:val="20"/>
+        </w:rPr>
+        <w:t xml:space="preserve"> </w:t>
+      </w:r>
+      <w:r>
+        <w:rPr>
+          <w:sz w:val="24"/>
+          <w:szCs w:val="20"/>
+          <w:lang w:val="sk"/>
+        </w:rPr>
+        <w:t>generovanie kódu</w:t>
+      </w:r>
+      <w:r>
+        <w:rPr>
+          <w:sz w:val="24"/>
+          <w:szCs w:val="20"/>
+          <w:lang w:val="sk"/>
+        </w:rPr>
+        <w:t>,</w:t>
+      </w:r>
+      <w:r>
+        <w:rPr>
+          <w:sz w:val="24"/>
+          <w:szCs w:val="20"/>
+          <w:lang w:val="sk"/>
+        </w:rPr>
+        <w:t xml:space="preserve"> testovanie</w:t>
       </w:r>
     </w:p>
     <w:p>
@@ -1395,7 +2340,7 @@
         <w:pStyle w:val="Odsekzoznamu"/>
         <w:numPr>
           <w:ilvl w:val="0"/>
-          <w:numId w:val="2"/>
+          <w:numId w:val="5"/>
         </w:numPr>
         <w:rPr>
           <w:sz w:val="28"/>
@@ -1405,7 +2350,19 @@
         <w:rPr>
           <w:sz w:val="28"/>
         </w:rPr>
-        <w:t>Závěr</w:t>
+        <w:t>Záv</w:t>
+      </w:r>
+      <w:r>
+        <w:rPr>
+          <w:sz w:val="28"/>
+        </w:rPr>
+        <w:t>e</w:t>
+      </w:r>
+      <w:r>
+        <w:rPr>
+          <w:sz w:val="28"/>
+        </w:rPr>
+        <w:t>r</w:t>
       </w:r>
     </w:p>
     <w:p>
@@ -1413,38 +2370,49 @@
         <w:pStyle w:val="Odsekzoznamu"/>
         <w:ind w:left="360" w:firstLine="348"/>
         <w:rPr>
-          <w:sz w:val="28"/>
-        </w:rPr>
-      </w:pPr>
-      <w:r>
-        <w:rPr>
-          <w:sz w:val="28"/>
-        </w:rPr>
-        <w:t xml:space="preserve">Projekt byl pro nás určitě zatím nejnáročnější za naši dobu působení na této fakultě. V průběhu </w:t>
-      </w:r>
-      <w:r>
-        <w:rPr>
-          <w:sz w:val="28"/>
-        </w:rPr>
-        <w:t>vývoje</w:t>
-      </w:r>
-      <w:r>
-        <w:rPr>
-          <w:sz w:val="28"/>
-        </w:rPr>
-        <w:t xml:space="preserve"> jsme se občas potýkali s nějakými neshodami, které jsme museli řešit</w:t>
-      </w:r>
-      <w:r>
-        <w:rPr>
-          <w:sz w:val="28"/>
-        </w:rPr>
-        <w:t xml:space="preserve"> laděním a testováním</w:t>
-      </w:r>
-      <w:r>
-        <w:rPr>
-          <w:sz w:val="28"/>
-        </w:rPr>
-        <w:t xml:space="preserve">. Tento projekt nám určitě dal hodně znalostí z látek probíraných na přednáškách IFJ a IAL a přinesl nám zkušenost s prací na větších projektech.  </w:t>
+          <w:sz w:val="24"/>
+          <w:szCs w:val="20"/>
+          <w:lang w:val="sk-SK"/>
+        </w:rPr>
+      </w:pPr>
+      <w:r>
+        <w:rPr>
+          <w:sz w:val="24"/>
+          <w:szCs w:val="20"/>
+        </w:rPr>
+        <w:lastRenderedPageBreak/>
+        <w:t>Projekt bol pre nás</w:t>
+      </w:r>
+      <w:r>
+        <w:rPr>
+          <w:sz w:val="24"/>
+          <w:szCs w:val="20"/>
+          <w:lang w:val="sk-SK"/>
+        </w:rPr>
+        <w:t xml:space="preserve"> určite zatiaľ najnáročnejší za našu dobu pôsobenia na tejto fakulte, a to nielen z hľadiska implementácie</w:t>
+      </w:r>
+      <w:r>
+        <w:rPr>
+          <w:sz w:val="24"/>
+          <w:szCs w:val="20"/>
+          <w:lang w:val="sk-SK"/>
+        </w:rPr>
+        <w:t xml:space="preserve"> ale tiež komunikácie v tíme a dodržania zadania.</w:t>
+      </w:r>
+      <w:r>
+        <w:rPr>
+          <w:sz w:val="24"/>
+          <w:szCs w:val="20"/>
+        </w:rPr>
+        <w:t xml:space="preserve"> </w:t>
+      </w:r>
+      <w:r>
+        <w:rPr>
+          <w:sz w:val="24"/>
+          <w:szCs w:val="20"/>
+          <w:lang w:val="sk-SK"/>
+        </w:rPr>
+        <w:t>Počas vývoja sme sa stretli s mnohými prekážkami, ktoré sme museli riešiť ladením, testovaním alebo konzultáciou s iným tímom. Dokončením tohto projektu sme si nielen utvrdili naše znalosti z predmetov IFJ a IAL ale tiež získali skúsenosti s prácou v tíme.</w:t>
       </w:r>
     </w:p>
     <w:p>
@@ -1495,7 +2463,7 @@
                     <pic:cNvPicPr/>
                   </pic:nvPicPr>
                   <pic:blipFill>
-                    <a:blip r:embed="rId7" cstate="print">
+                    <a:blip r:embed="rId8" cstate="print">
                       <a:extLst>
                         <a:ext uri="{28A0092B-C50C-407E-A947-70E740481C1C}">
                           <a14:useLocalDpi xmlns:a14="http://schemas.microsoft.com/office/drawing/2010/main" val="0"/>
@@ -1521,11 +2489,9 @@
           </wp:inline>
         </w:drawing>
       </w:r>
-      <w:bookmarkStart w:id="0" w:name="_GoBack"/>
-      <w:bookmarkEnd w:id="0"/>
     </w:p>
     <w:sectPr>
-      <w:footerReference w:type="default" r:id="rId8"/>
+      <w:footerReference w:type="default" r:id="rId9"/>
       <w:pgSz w:w="11906" w:h="16838"/>
       <w:pgMar w:top="1417" w:right="1417" w:bottom="1417" w:left="1417" w:header="708" w:footer="708" w:gutter="0"/>
       <w:cols w:space="708"/>
@@ -1601,6 +2567,119 @@
 <file path=word/numbering.xml><?xml version="1.0" encoding="utf-8"?>
 <w:numbering xmlns:wpc="http://schemas.microsoft.com/office/word/2010/wordprocessingCanvas" xmlns:cx="http://schemas.microsoft.com/office/drawing/2014/chartex" xmlns:cx1="http://schemas.microsoft.com/office/drawing/2015/9/8/chartex" xmlns:cx2="http://schemas.microsoft.com/office/drawing/2015/10/21/chartex" xmlns:cx3="http://schemas.microsoft.com/office/drawing/2016/5/9/chartex" xmlns:cx4="http://schemas.microsoft.com/office/drawing/2016/5/10/chartex" xmlns:cx5="http://schemas.microsoft.com/office/drawing/2016/5/11/chartex" xmlns:cx6="http://schemas.microsoft.com/office/drawing/2016/5/12/chartex" xmlns:cx7="http://schemas.microsoft.com/office/drawing/2016/5/13/chartex" xmlns:cx8="http://schemas.microsoft.com/office/drawing/2016/5/14/chartex" xmlns:mc="http://schemas.openxmlformats.org/markup-compatibility/2006" xmlns:aink="http://schemas.microsoft.com/office/drawing/2016/ink" xmlns:am3d="http://schemas.microsoft.com/office/drawing/2017/model3d" xmlns:o="urn:schemas-microsoft-com:office:office" xmlns:r="http://schemas.openxmlformats.org/officeDocument/2006/relationships" xmlns:m="http://schemas.openxmlformats.org/officeDocument/2006/math" xmlns:v="urn:schemas-microsoft-com:vml" xmlns:wp14="http://schemas.microsoft.com/office/word/2010/wordprocessingDrawing" xmlns:wp="http://schemas.openxmlformats.org/drawingml/2006/wordprocessingDrawing" xmlns:w10="urn:schemas-microsoft-com:office:word" xmlns:w="http://schemas.openxmlformats.org/wordprocessingml/2006/main" xmlns:w14="http://schemas.microsoft.com/office/word/2010/wordml" xmlns:w15="http://schemas.microsoft.com/office/word/2012/wordml" xmlns:w16cid="http://schemas.microsoft.com/office/word/2016/wordml/cid" xmlns:w16se="http://schemas.microsoft.com/office/word/2015/wordml/symex" xmlns:wpg="http://schemas.microsoft.com/office/word/2010/wordprocessingGroup" xmlns:wpi="http://schemas.microsoft.com/office/word/2010/wordprocessingInk" xmlns:wne="http://schemas.microsoft.com/office/word/2006/wordml" xmlns:wps="http://schemas.microsoft.com/office/word/2010/wordprocessingShape" mc:Ignorable="w14 w15 w16se w16cid wp14">
   <w:abstractNum w:abstractNumId="0" w15:restartNumberingAfterBreak="0">
+    <w:nsid w:val="22961BCE"/>
+    <w:multiLevelType w:val="multilevel"/>
+    <w:tmpl w:val="447242C8"/>
+    <w:lvl w:ilvl="0">
+      <w:start w:val="5"/>
+      <w:numFmt w:val="decimal"/>
+      <w:lvlText w:val="%1."/>
+      <w:lvlJc w:val="left"/>
+      <w:pPr>
+        <w:ind w:left="360" w:hanging="360"/>
+      </w:pPr>
+      <w:rPr>
+        <w:rFonts w:hint="default"/>
+      </w:rPr>
+    </w:lvl>
+    <w:lvl w:ilvl="1">
+      <w:start w:val="1"/>
+      <w:numFmt w:val="decimal"/>
+      <w:lvlText w:val="%1.%2."/>
+      <w:lvlJc w:val="left"/>
+      <w:pPr>
+        <w:ind w:left="792" w:hanging="432"/>
+      </w:pPr>
+      <w:rPr>
+        <w:rFonts w:hint="default"/>
+      </w:rPr>
+    </w:lvl>
+    <w:lvl w:ilvl="2">
+      <w:start w:val="1"/>
+      <w:numFmt w:val="decimal"/>
+      <w:lvlText w:val="%1.%2.%3."/>
+      <w:lvlJc w:val="left"/>
+      <w:pPr>
+        <w:ind w:left="1224" w:hanging="504"/>
+      </w:pPr>
+      <w:rPr>
+        <w:rFonts w:hint="default"/>
+      </w:rPr>
+    </w:lvl>
+    <w:lvl w:ilvl="3">
+      <w:start w:val="1"/>
+      <w:numFmt w:val="decimal"/>
+      <w:lvlText w:val="%1.%2.%3.%4."/>
+      <w:lvlJc w:val="left"/>
+      <w:pPr>
+        <w:ind w:left="1728" w:hanging="648"/>
+      </w:pPr>
+      <w:rPr>
+        <w:rFonts w:hint="default"/>
+      </w:rPr>
+    </w:lvl>
+    <w:lvl w:ilvl="4">
+      <w:start w:val="1"/>
+      <w:numFmt w:val="decimal"/>
+      <w:lvlText w:val="%1.%2.%3.%4.%5."/>
+      <w:lvlJc w:val="left"/>
+      <w:pPr>
+        <w:ind w:left="2232" w:hanging="792"/>
+      </w:pPr>
+      <w:rPr>
+        <w:rFonts w:hint="default"/>
+      </w:rPr>
+    </w:lvl>
+    <w:lvl w:ilvl="5">
+      <w:start w:val="1"/>
+      <w:numFmt w:val="decimal"/>
+      <w:lvlText w:val="%1.%2.%3.%4.%5.%6."/>
+      <w:lvlJc w:val="left"/>
+      <w:pPr>
+        <w:ind w:left="2736" w:hanging="936"/>
+      </w:pPr>
+      <w:rPr>
+        <w:rFonts w:hint="default"/>
+      </w:rPr>
+    </w:lvl>
+    <w:lvl w:ilvl="6">
+      <w:start w:val="1"/>
+      <w:numFmt w:val="decimal"/>
+      <w:lvlText w:val="%1.%2.%3.%4.%5.%6.%7."/>
+      <w:lvlJc w:val="left"/>
+      <w:pPr>
+        <w:ind w:left="3240" w:hanging="1080"/>
+      </w:pPr>
+      <w:rPr>
+        <w:rFonts w:hint="default"/>
+      </w:rPr>
+    </w:lvl>
+    <w:lvl w:ilvl="7">
+      <w:start w:val="1"/>
+      <w:numFmt w:val="decimal"/>
+      <w:lvlText w:val="%1.%2.%3.%4.%5.%6.%7.%8."/>
+      <w:lvlJc w:val="left"/>
+      <w:pPr>
+        <w:ind w:left="3744" w:hanging="1224"/>
+      </w:pPr>
+      <w:rPr>
+        <w:rFonts w:hint="default"/>
+      </w:rPr>
+    </w:lvl>
+    <w:lvl w:ilvl="8">
+      <w:start w:val="1"/>
+      <w:numFmt w:val="decimal"/>
+      <w:lvlText w:val="%1.%2.%3.%4.%5.%6.%7.%8.%9."/>
+      <w:lvlJc w:val="left"/>
+      <w:pPr>
+        <w:ind w:left="4320" w:hanging="1440"/>
+      </w:pPr>
+      <w:rPr>
+        <w:rFonts w:hint="default"/>
+      </w:rPr>
+    </w:lvl>
+  </w:abstractNum>
+  <w:abstractNum w:abstractNumId="1" w15:restartNumberingAfterBreak="0">
     <w:nsid w:val="45FC1D86"/>
     <w:multiLevelType w:val="hybridMultilevel"/>
     <w:tmpl w:val="06E00EF4"/>
@@ -1686,7 +2765,120 @@
       </w:pPr>
     </w:lvl>
   </w:abstractNum>
-  <w:abstractNum w:abstractNumId="1" w15:restartNumberingAfterBreak="0">
+  <w:abstractNum w:abstractNumId="2" w15:restartNumberingAfterBreak="0">
+    <w:nsid w:val="60BF55C3"/>
+    <w:multiLevelType w:val="multilevel"/>
+    <w:tmpl w:val="A0D21608"/>
+    <w:lvl w:ilvl="0">
+      <w:start w:val="1"/>
+      <w:numFmt w:val="decimal"/>
+      <w:lvlText w:val="%1."/>
+      <w:lvlJc w:val="left"/>
+      <w:pPr>
+        <w:tabs>
+          <w:tab w:val="num" w:pos="720"/>
+        </w:tabs>
+        <w:ind w:left="720" w:hanging="720"/>
+      </w:pPr>
+    </w:lvl>
+    <w:lvl w:ilvl="1">
+      <w:start w:val="1"/>
+      <w:numFmt w:val="decimal"/>
+      <w:lvlText w:val="%2."/>
+      <w:lvlJc w:val="left"/>
+      <w:pPr>
+        <w:tabs>
+          <w:tab w:val="num" w:pos="1440"/>
+        </w:tabs>
+        <w:ind w:left="1440" w:hanging="720"/>
+      </w:pPr>
+    </w:lvl>
+    <w:lvl w:ilvl="2">
+      <w:start w:val="1"/>
+      <w:numFmt w:val="decimal"/>
+      <w:lvlText w:val="%3."/>
+      <w:lvlJc w:val="left"/>
+      <w:pPr>
+        <w:tabs>
+          <w:tab w:val="num" w:pos="2160"/>
+        </w:tabs>
+        <w:ind w:left="2160" w:hanging="720"/>
+      </w:pPr>
+    </w:lvl>
+    <w:lvl w:ilvl="3">
+      <w:start w:val="1"/>
+      <w:numFmt w:val="decimal"/>
+      <w:lvlText w:val="%4."/>
+      <w:lvlJc w:val="left"/>
+      <w:pPr>
+        <w:tabs>
+          <w:tab w:val="num" w:pos="2880"/>
+        </w:tabs>
+        <w:ind w:left="2880" w:hanging="720"/>
+      </w:pPr>
+    </w:lvl>
+    <w:lvl w:ilvl="4">
+      <w:start w:val="1"/>
+      <w:numFmt w:val="decimal"/>
+      <w:lvlText w:val="%5."/>
+      <w:lvlJc w:val="left"/>
+      <w:pPr>
+        <w:tabs>
+          <w:tab w:val="num" w:pos="3600"/>
+        </w:tabs>
+        <w:ind w:left="3600" w:hanging="720"/>
+      </w:pPr>
+    </w:lvl>
+    <w:lvl w:ilvl="5">
+      <w:start w:val="1"/>
+      <w:numFmt w:val="decimal"/>
+      <w:lvlText w:val="%6."/>
+      <w:lvlJc w:val="left"/>
+      <w:pPr>
+        <w:tabs>
+          <w:tab w:val="num" w:pos="4320"/>
+        </w:tabs>
+        <w:ind w:left="4320" w:hanging="720"/>
+      </w:pPr>
+    </w:lvl>
+    <w:lvl w:ilvl="6">
+      <w:start w:val="1"/>
+      <w:numFmt w:val="decimal"/>
+      <w:lvlText w:val="%7."/>
+      <w:lvlJc w:val="left"/>
+      <w:pPr>
+        <w:tabs>
+          <w:tab w:val="num" w:pos="5040"/>
+        </w:tabs>
+        <w:ind w:left="5040" w:hanging="720"/>
+      </w:pPr>
+    </w:lvl>
+    <w:lvl w:ilvl="7">
+      <w:start w:val="1"/>
+      <w:numFmt w:val="decimal"/>
+      <w:lvlText w:val="%8."/>
+      <w:lvlJc w:val="left"/>
+      <w:pPr>
+        <w:tabs>
+          <w:tab w:val="num" w:pos="5760"/>
+        </w:tabs>
+        <w:ind w:left="5760" w:hanging="720"/>
+      </w:pPr>
+    </w:lvl>
+    <w:lvl w:ilvl="8">
+      <w:start w:val="1"/>
+      <w:numFmt w:val="decimal"/>
+      <w:lvlText w:val="%9."/>
+      <w:lvlJc w:val="left"/>
+      <w:pPr>
+        <w:tabs>
+          <w:tab w:val="num" w:pos="6480"/>
+        </w:tabs>
+        <w:ind w:left="6480" w:hanging="720"/>
+      </w:pPr>
+    </w:lvl>
+  </w:abstractNum>
+  <w:abstractNum w:abstractNumId="3" w15:restartNumberingAfterBreak="0">
     <w:nsid w:val="68F43611"/>
     <w:multiLevelType w:val="multilevel"/>
     <w:tmpl w:val="0405001F"/>
@@ -1772,11 +2964,276 @@
       </w:pPr>
     </w:lvl>
   </w:abstractNum>
+  <w:abstractNum w:abstractNumId="4" w15:restartNumberingAfterBreak="0">
+    <w:nsid w:val="69A6531B"/>
+    <w:multiLevelType w:val="multilevel"/>
+    <w:tmpl w:val="EBA236C8"/>
+    <w:lvl w:ilvl="0">
+      <w:start w:val="1"/>
+      <w:numFmt w:val="decimal"/>
+      <w:lvlText w:val="%1."/>
+      <w:lvlJc w:val="left"/>
+      <w:pPr>
+        <w:tabs>
+          <w:tab w:val="num" w:pos="720"/>
+        </w:tabs>
+        <w:ind w:left="720" w:hanging="720"/>
+      </w:pPr>
+    </w:lvl>
+    <w:lvl w:ilvl="1">
+      <w:start w:val="1"/>
+      <w:numFmt w:val="decimal"/>
+      <w:lvlText w:val="%2."/>
+      <w:lvlJc w:val="left"/>
+      <w:pPr>
+        <w:tabs>
+          <w:tab w:val="num" w:pos="1440"/>
+        </w:tabs>
+        <w:ind w:left="1440" w:hanging="720"/>
+      </w:pPr>
+    </w:lvl>
+    <w:lvl w:ilvl="2">
+      <w:start w:val="1"/>
+      <w:numFmt w:val="decimal"/>
+      <w:lvlText w:val="%3."/>
+      <w:lvlJc w:val="left"/>
+      <w:pPr>
+        <w:tabs>
+          <w:tab w:val="num" w:pos="2160"/>
+        </w:tabs>
+        <w:ind w:left="2160" w:hanging="720"/>
+      </w:pPr>
+    </w:lvl>
+    <w:lvl w:ilvl="3">
+      <w:start w:val="1"/>
+      <w:numFmt w:val="decimal"/>
+      <w:lvlText w:val="%4."/>
+      <w:lvlJc w:val="left"/>
+      <w:pPr>
+        <w:tabs>
+          <w:tab w:val="num" w:pos="2880"/>
+        </w:tabs>
+        <w:ind w:left="2880" w:hanging="720"/>
+      </w:pPr>
+    </w:lvl>
+    <w:lvl w:ilvl="4">
+      <w:start w:val="1"/>
+      <w:numFmt w:val="decimal"/>
+      <w:lvlText w:val="%5."/>
+      <w:lvlJc w:val="left"/>
+      <w:pPr>
+        <w:tabs>
+          <w:tab w:val="num" w:pos="3600"/>
+        </w:tabs>
+        <w:ind w:left="3600" w:hanging="720"/>
+      </w:pPr>
+    </w:lvl>
+    <w:lvl w:ilvl="5">
+      <w:start w:val="1"/>
+      <w:numFmt w:val="decimal"/>
+      <w:lvlText w:val="%6."/>
+      <w:lvlJc w:val="left"/>
+      <w:pPr>
+        <w:tabs>
+          <w:tab w:val="num" w:pos="4320"/>
+        </w:tabs>
+        <w:ind w:left="4320" w:hanging="720"/>
+      </w:pPr>
+    </w:lvl>
+    <w:lvl w:ilvl="6">
+      <w:start w:val="1"/>
+      <w:numFmt w:val="decimal"/>
+      <w:lvlText w:val="%7."/>
+      <w:lvlJc w:val="left"/>
+      <w:pPr>
+        <w:tabs>
+          <w:tab w:val="num" w:pos="5040"/>
+        </w:tabs>
+        <w:ind w:left="5040" w:hanging="720"/>
+      </w:pPr>
+    </w:lvl>
+    <w:lvl w:ilvl="7">
+      <w:start w:val="1"/>
+      <w:numFmt w:val="decimal"/>
+      <w:lvlText w:val="%8."/>
+      <w:lvlJc w:val="left"/>
+      <w:pPr>
+        <w:tabs>
+          <w:tab w:val="num" w:pos="5760"/>
+        </w:tabs>
+        <w:ind w:left="5760" w:hanging="720"/>
+      </w:pPr>
+    </w:lvl>
+    <w:lvl w:ilvl="8">
+      <w:start w:val="1"/>
+      <w:numFmt w:val="decimal"/>
+      <w:lvlText w:val="%9."/>
+      <w:lvlJc w:val="left"/>
+      <w:pPr>
+        <w:tabs>
+          <w:tab w:val="num" w:pos="6480"/>
+        </w:tabs>
+        <w:ind w:left="6480" w:hanging="720"/>
+      </w:pPr>
+    </w:lvl>
+  </w:abstractNum>
+  <w:abstractNum w:abstractNumId="5" w15:restartNumberingAfterBreak="0">
+    <w:nsid w:val="7220053A"/>
+    <w:multiLevelType w:val="multilevel"/>
+    <w:tmpl w:val="43B6111E"/>
+    <w:lvl w:ilvl="0">
+      <w:start w:val="4"/>
+      <w:numFmt w:val="decimal"/>
+      <w:lvlText w:val="%1."/>
+      <w:lvlJc w:val="left"/>
+      <w:pPr>
+        <w:tabs>
+          <w:tab w:val="num" w:pos="720"/>
+        </w:tabs>
+        <w:ind w:left="720" w:hanging="720"/>
+      </w:pPr>
+      <w:rPr>
+        <w:rFonts w:hint="default"/>
+      </w:rPr>
+    </w:lvl>
+    <w:lvl w:ilvl="1">
+      <w:start w:val="1"/>
+      <w:numFmt w:val="decimal"/>
+      <w:lvlText w:val="%2."/>
+      <w:lvlJc w:val="left"/>
+      <w:pPr>
+        <w:tabs>
+          <w:tab w:val="num" w:pos="1440"/>
+        </w:tabs>
+        <w:ind w:left="1440" w:hanging="720"/>
+      </w:pPr>
+      <w:rPr>
+        <w:rFonts w:hint="default"/>
+      </w:rPr>
+    </w:lvl>
+    <w:lvl w:ilvl="2">
+      <w:start w:val="1"/>
+      <w:numFmt w:val="decimal"/>
+      <w:lvlText w:val="%3."/>
+      <w:lvlJc w:val="left"/>
+      <w:pPr>
+        <w:tabs>
+          <w:tab w:val="num" w:pos="2160"/>
+        </w:tabs>
+        <w:ind w:left="2160" w:hanging="720"/>
+      </w:pPr>
+      <w:rPr>
+        <w:rFonts w:hint="default"/>
+      </w:rPr>
+    </w:lvl>
+    <w:lvl w:ilvl="3">
+      <w:start w:val="1"/>
+      <w:numFmt w:val="decimal"/>
+      <w:lvlText w:val="%4."/>
+      <w:lvlJc w:val="left"/>
+      <w:pPr>
+        <w:tabs>
+          <w:tab w:val="num" w:pos="2880"/>
+        </w:tabs>
+        <w:ind w:left="2880" w:hanging="720"/>
+      </w:pPr>
+      <w:rPr>
+        <w:rFonts w:hint="default"/>
+      </w:rPr>
+    </w:lvl>
+    <w:lvl w:ilvl="4">
+      <w:start w:val="1"/>
+      <w:numFmt w:val="decimal"/>
+      <w:lvlText w:val="%5."/>
+      <w:lvlJc w:val="left"/>
+      <w:pPr>
+        <w:tabs>
+          <w:tab w:val="num" w:pos="3600"/>
+        </w:tabs>
+        <w:ind w:left="3600" w:hanging="720"/>
+      </w:pPr>
+      <w:rPr>
+        <w:rFonts w:hint="default"/>
+      </w:rPr>
+    </w:lvl>
+    <w:lvl w:ilvl="5">
+      <w:start w:val="1"/>
+      <w:numFmt w:val="decimal"/>
+      <w:lvlText w:val="%6."/>
+      <w:lvlJc w:val="left"/>
+      <w:pPr>
+        <w:tabs>
+          <w:tab w:val="num" w:pos="4320"/>
+        </w:tabs>
+        <w:ind w:left="4320" w:hanging="720"/>
+      </w:pPr>
+      <w:rPr>
+        <w:rFonts w:hint="default"/>
+      </w:rPr>
+    </w:lvl>
+    <w:lvl w:ilvl="6">
+      <w:start w:val="1"/>
+      <w:numFmt w:val="decimal"/>
+      <w:lvlText w:val="%7."/>
+      <w:lvlJc w:val="left"/>
+      <w:pPr>
+        <w:tabs>
+          <w:tab w:val="num" w:pos="5040"/>
+        </w:tabs>
+        <w:ind w:left="5040" w:hanging="720"/>
+      </w:pPr>
+      <w:rPr>
+        <w:rFonts w:hint="default"/>
+      </w:rPr>
+    </w:lvl>
+    <w:lvl w:ilvl="7">
+      <w:start w:val="1"/>
+      <w:numFmt w:val="decimal"/>
+      <w:lvlText w:val="%8."/>
+      <w:lvlJc w:val="left"/>
+      <w:pPr>
+        <w:tabs>
+          <w:tab w:val="num" w:pos="5760"/>
+        </w:tabs>
+        <w:ind w:left="5760" w:hanging="720"/>
+      </w:pPr>
+      <w:rPr>
+        <w:rFonts w:hint="default"/>
+      </w:rPr>
+    </w:lvl>
+    <w:lvl w:ilvl="8">
+      <w:start w:val="1"/>
+      <w:numFmt w:val="decimal"/>
+      <w:lvlText w:val="%9."/>
+      <w:lvlJc w:val="left"/>
+      <w:pPr>
+        <w:tabs>
+          <w:tab w:val="num" w:pos="6480"/>
+        </w:tabs>
+        <w:ind w:left="6480" w:hanging="720"/>
+      </w:pPr>
+      <w:rPr>
+        <w:rFonts w:hint="default"/>
+      </w:rPr>
+    </w:lvl>
+  </w:abstractNum>
   <w:num w:numId="1">
+    <w:abstractNumId w:val="1"/>
+  </w:num>
+  <w:num w:numId="2">
+    <w:abstractNumId w:val="3"/>
+  </w:num>
+  <w:num w:numId="3">
+    <w:abstractNumId w:val="4"/>
+  </w:num>
+  <w:num w:numId="4">
+    <w:abstractNumId w:val="5"/>
+  </w:num>
+  <w:num w:numId="5">
     <w:abstractNumId w:val="0"/>
   </w:num>
-  <w:num w:numId="2">
-    <w:abstractNumId w:val="1"/>
+  <w:num w:numId="6">
+    <w:abstractNumId w:val="2"/>
   </w:num>
 </w:numbering>
 </file>
@@ -1904,6 +3361,7 @@
     <w:lsdException w:name="HTML Sample" w:semiHidden="1" w:unhideWhenUsed="1"/>
     <w:lsdException w:name="HTML Typewriter" w:semiHidden="1" w:unhideWhenUsed="1"/>
     <w:lsdException w:name="HTML Variable" w:semiHidden="1" w:unhideWhenUsed="1"/>
+    <w:lsdException w:name="Normal Table" w:semiHidden="1" w:unhideWhenUsed="1"/>
     <w:lsdException w:name="annotation subject" w:semiHidden="1" w:unhideWhenUsed="1"/>
     <w:lsdException w:name="No List" w:semiHidden="1" w:unhideWhenUsed="1"/>
     <w:lsdException w:name="Outline List 1" w:semiHidden="1" w:unhideWhenUsed="1"/>
@@ -1946,8 +3404,11 @@
     <w:lsdException w:name="Table Contemporary" w:semiHidden="1" w:unhideWhenUsed="1"/>
     <w:lsdException w:name="Table Elegant" w:semiHidden="1" w:unhideWhenUsed="1"/>
     <w:lsdException w:name="Table Professional" w:semiHidden="1" w:unhideWhenUsed="1"/>
+    <w:lsdException w:name="Table Subtle 1" w:semiHidden="1" w:unhideWhenUsed="1"/>
     <w:lsdException w:name="Table Subtle 2" w:semiHidden="1" w:unhideWhenUsed="1"/>
     <w:lsdException w:name="Table Web 1" w:semiHidden="1" w:unhideWhenUsed="1"/>
+    <w:lsdException w:name="Table Web 2" w:semiHidden="1" w:unhideWhenUsed="1"/>
+    <w:lsdException w:name="Table Web 3" w:semiHidden="1" w:unhideWhenUsed="1"/>
     <w:lsdException w:name="Balloon Text" w:semiHidden="1" w:unhideWhenUsed="1"/>
     <w:lsdException w:name="Table Grid" w:uiPriority="39"/>
     <w:lsdException w:name="Table Theme" w:semiHidden="1" w:unhideWhenUsed="1"/>
@@ -2520,4 +3981,16 @@
     </a:ext>
   </a:extLst>
 </a:theme>
+</file>
+
+<file path=customXml/item1.xml><?xml version="1.0" encoding="utf-8"?>
+<b:Sources xmlns:b="http://schemas.openxmlformats.org/officeDocument/2006/bibliography" xmlns="http://schemas.openxmlformats.org/officeDocument/2006/bibliography" SelectedStyle="\APASixthEditionOfficeOnline.xsl" StyleName="APA" Version="6"/>
+</file>
+
+<file path=customXml/itemProps1.xml><?xml version="1.0" encoding="utf-8"?>
+<ds:datastoreItem xmlns:ds="http://schemas.openxmlformats.org/officeDocument/2006/customXml" ds:itemID="{1DCBCB98-B851-47FE-8A1E-3E3ED325B2A5}">
+  <ds:schemaRefs>
+    <ds:schemaRef ds:uri="http://schemas.openxmlformats.org/officeDocument/2006/bibliography"/>
+  </ds:schemaRefs>
+</ds:datastoreItem>
 </file>
</xml_diff>

<commit_message>
ono to kontroluje čiselka
</commit_message>
<xml_diff>
--- a/dokumentace.docx
+++ b/dokumentace.docx
@@ -25,6 +25,7 @@
         <w:jc w:val="center"/>
         <w:rPr>
           <w:sz w:val="48"/>
+          <w:lang w:val="sk-SK"/>
         </w:rPr>
       </w:pPr>
     </w:p>
@@ -33,35 +34,41 @@
         <w:jc w:val="center"/>
         <w:rPr>
           <w:sz w:val="48"/>
+          <w:lang w:val="sk-SK"/>
         </w:rPr>
       </w:pPr>
       <w:r>
         <w:rPr>
           <w:sz w:val="48"/>
+          <w:lang w:val="sk-SK"/>
         </w:rPr>
         <w:t>Dokument</w:t>
       </w:r>
       <w:r>
         <w:rPr>
           <w:sz w:val="48"/>
+          <w:lang w:val="sk-SK"/>
         </w:rPr>
         <w:t>á</w:t>
       </w:r>
       <w:r>
         <w:rPr>
           <w:sz w:val="48"/>
+          <w:lang w:val="sk-SK"/>
         </w:rPr>
         <w:t>c</w:t>
       </w:r>
       <w:r>
         <w:rPr>
           <w:sz w:val="48"/>
+          <w:lang w:val="sk-SK"/>
         </w:rPr>
         <w:t>ia</w:t>
       </w:r>
       <w:r>
         <w:rPr>
           <w:sz w:val="48"/>
+          <w:lang w:val="sk-SK"/>
         </w:rPr>
         <w:t xml:space="preserve"> k projektu IFJ a IAL</w:t>
       </w:r>
@@ -72,12 +79,14 @@
         <w:rPr>
           <w:b/>
           <w:sz w:val="36"/>
+          <w:lang w:val="sk-SK"/>
         </w:rPr>
       </w:pPr>
       <w:r>
         <w:rPr>
           <w:b/>
           <w:sz w:val="36"/>
+          <w:lang w:val="sk-SK"/>
         </w:rPr>
         <w:t>Implement</w:t>
       </w:r>
@@ -85,6 +94,7 @@
         <w:rPr>
           <w:b/>
           <w:sz w:val="36"/>
+          <w:lang w:val="sk-SK"/>
         </w:rPr>
         <w:t>á</w:t>
       </w:r>
@@ -92,6 +102,7 @@
         <w:rPr>
           <w:b/>
           <w:sz w:val="36"/>
+          <w:lang w:val="sk-SK"/>
         </w:rPr>
         <w:t>c</w:t>
       </w:r>
@@ -99,6 +110,7 @@
         <w:rPr>
           <w:b/>
           <w:sz w:val="36"/>
+          <w:lang w:val="sk-SK"/>
         </w:rPr>
         <w:t>ia</w:t>
       </w:r>
@@ -106,6 +118,7 @@
         <w:rPr>
           <w:b/>
           <w:sz w:val="36"/>
+          <w:lang w:val="sk-SK"/>
         </w:rPr>
         <w:t xml:space="preserve"> p</w:t>
       </w:r>
@@ -113,6 +126,7 @@
         <w:rPr>
           <w:b/>
           <w:sz w:val="36"/>
+          <w:lang w:val="sk-SK"/>
         </w:rPr>
         <w:t>r</w:t>
       </w:r>
@@ -120,6 +134,7 @@
         <w:rPr>
           <w:b/>
           <w:sz w:val="36"/>
+          <w:lang w:val="sk-SK"/>
         </w:rPr>
         <w:t>ekladač</w:t>
       </w:r>
@@ -127,6 +142,7 @@
         <w:rPr>
           <w:b/>
           <w:sz w:val="36"/>
+          <w:lang w:val="sk-SK"/>
         </w:rPr>
         <w:t>a</w:t>
       </w:r>
@@ -134,6 +150,7 @@
         <w:rPr>
           <w:b/>
           <w:sz w:val="36"/>
+          <w:lang w:val="sk-SK"/>
         </w:rPr>
         <w:t xml:space="preserve"> imperat</w:t>
       </w:r>
@@ -141,6 +158,7 @@
         <w:rPr>
           <w:b/>
           <w:sz w:val="36"/>
+          <w:lang w:val="sk-SK"/>
         </w:rPr>
         <w:t>í</w:t>
       </w:r>
@@ -148,6 +166,7 @@
         <w:rPr>
           <w:b/>
           <w:sz w:val="36"/>
+          <w:lang w:val="sk-SK"/>
         </w:rPr>
         <w:t>vn</w:t>
       </w:r>
@@ -155,6 +174,7 @@
         <w:rPr>
           <w:b/>
           <w:sz w:val="36"/>
+          <w:lang w:val="sk-SK"/>
         </w:rPr>
         <w:t>e</w:t>
       </w:r>
@@ -162,6 +182,7 @@
         <w:rPr>
           <w:b/>
           <w:sz w:val="36"/>
+          <w:lang w:val="sk-SK"/>
         </w:rPr>
         <w:t>ho jazyka IFJ19</w:t>
       </w:r>
@@ -336,7 +357,21 @@
         <w:rPr>
           <w:sz w:val="28"/>
         </w:rPr>
-        <w:t xml:space="preserve">Ivan Halomi </w:t>
+        <w:t xml:space="preserve">Ivan </w:t>
+      </w:r>
+      <w:proofErr w:type="spellStart"/>
+      <w:r>
+        <w:rPr>
+          <w:sz w:val="28"/>
+        </w:rPr>
+        <w:t>Halomi</w:t>
+      </w:r>
+      <w:proofErr w:type="spellEnd"/>
+      <w:r>
+        <w:rPr>
+          <w:sz w:val="28"/>
+        </w:rPr>
+        <w:t xml:space="preserve"> </w:t>
       </w:r>
       <w:r>
         <w:rPr>
@@ -469,7 +504,41 @@
           <w:szCs w:val="20"/>
           <w:lang w:val="sk"/>
         </w:rPr>
-        <w:t>Cieľom tohto projektu bolo vytvoriť prekladač, ktorý načíta zdrojový kód v IFJ19, čo je zjednodušená podmnožina Pythonu 3, a prekladá ho do IFJcode19  kód. Program je konzolová aplikácia, ktorá vracia výsledný kód alebo prípadne zodpovedajúci kód chyby. Program načíta zo štandardného vstupu a vráti sa na štandardný výstup.</w:t>
+        <w:t>Cieľom tohto projektu bolo vytvoriť prekladač, ktorý načíta zdrojový kód v IFJ19, čo je zjednodušená podmnožina</w:t>
+      </w:r>
+      <w:r>
+        <w:rPr>
+          <w:sz w:val="24"/>
+          <w:szCs w:val="20"/>
+          <w:lang w:val="sk"/>
+        </w:rPr>
+        <w:t xml:space="preserve"> jazyka</w:t>
+      </w:r>
+      <w:r>
+        <w:rPr>
+          <w:sz w:val="24"/>
+          <w:szCs w:val="20"/>
+          <w:lang w:val="sk"/>
+        </w:rPr>
+        <w:t xml:space="preserve"> </w:t>
+      </w:r>
+      <w:proofErr w:type="spellStart"/>
+      <w:r>
+        <w:rPr>
+          <w:sz w:val="24"/>
+          <w:szCs w:val="20"/>
+          <w:lang w:val="sk"/>
+        </w:rPr>
+        <w:t>Python</w:t>
+      </w:r>
+      <w:proofErr w:type="spellEnd"/>
+      <w:r>
+        <w:rPr>
+          <w:sz w:val="24"/>
+          <w:szCs w:val="20"/>
+          <w:lang w:val="sk"/>
+        </w:rPr>
+        <w:t xml:space="preserve"> 3, a prekladá ho do IFJcode19  kód. Program je konzolová aplikácia, ktorá vracia výsledný kód alebo prípadne zodpovedajúci kód chyby. Program načíta zo štandardného vstupu a vráti sa na štandardný výstup.</w:t>
       </w:r>
     </w:p>
     <w:p>
@@ -481,35 +550,41 @@
         </w:numPr>
         <w:rPr>
           <w:sz w:val="28"/>
-        </w:rPr>
-      </w:pPr>
-      <w:r>
-        <w:rPr>
-          <w:sz w:val="28"/>
+          <w:lang w:val="sk-SK"/>
+        </w:rPr>
+      </w:pPr>
+      <w:r>
+        <w:rPr>
+          <w:sz w:val="28"/>
+          <w:lang w:val="sk-SK"/>
         </w:rPr>
         <w:t>Návrh a i</w:t>
       </w:r>
       <w:r>
         <w:rPr>
           <w:sz w:val="28"/>
+          <w:lang w:val="sk-SK"/>
         </w:rPr>
         <w:t>mplement</w:t>
       </w:r>
       <w:r>
         <w:rPr>
           <w:sz w:val="28"/>
+          <w:lang w:val="sk-SK"/>
         </w:rPr>
         <w:t>á</w:t>
       </w:r>
       <w:r>
         <w:rPr>
           <w:sz w:val="28"/>
+          <w:lang w:val="sk-SK"/>
         </w:rPr>
         <w:t>c</w:t>
       </w:r>
       <w:r>
         <w:rPr>
           <w:sz w:val="28"/>
+          <w:lang w:val="sk-SK"/>
         </w:rPr>
         <w:t>ia</w:t>
       </w:r>
@@ -583,6 +658,7 @@
         </w:rPr>
         <w:t xml:space="preserve">Implementácia lexikálneho analyzátora sa nachádza v súbore </w:t>
       </w:r>
+      <w:proofErr w:type="spellStart"/>
       <w:r>
         <w:rPr>
           <w:rFonts w:ascii="Courier New" w:hAnsi="Courier New" w:cs="Courier New"/>
@@ -592,6 +668,7 @@
         </w:rPr>
         <w:t>scanner.c</w:t>
       </w:r>
+      <w:proofErr w:type="spellEnd"/>
       <w:r>
         <w:rPr>
           <w:sz w:val="24"/>
@@ -616,6 +693,7 @@
         </w:rPr>
         <w:t xml:space="preserve">u </w:t>
       </w:r>
+      <w:proofErr w:type="spellStart"/>
       <w:r>
         <w:rPr>
           <w:rFonts w:ascii="Courier New" w:hAnsi="Courier New" w:cs="Courier New"/>
@@ -625,6 +703,7 @@
         </w:rPr>
         <w:t>string.c</w:t>
       </w:r>
+      <w:proofErr w:type="spellEnd"/>
       <w:r>
         <w:rPr>
           <w:sz w:val="24"/>
@@ -683,6 +762,7 @@
         </w:rPr>
         <w:t xml:space="preserve">zátora je </w:t>
       </w:r>
+      <w:proofErr w:type="spellStart"/>
       <w:r>
         <w:rPr>
           <w:rFonts w:ascii="Courier New" w:hAnsi="Courier New" w:cs="Courier New"/>
@@ -690,7 +770,17 @@
           <w:szCs w:val="20"/>
           <w:lang w:val="sk"/>
         </w:rPr>
-        <w:t>get_token()</w:t>
+        <w:t>get_token</w:t>
+      </w:r>
+      <w:proofErr w:type="spellEnd"/>
+      <w:r>
+        <w:rPr>
+          <w:rFonts w:ascii="Courier New" w:hAnsi="Courier New" w:cs="Courier New"/>
+          <w:sz w:val="24"/>
+          <w:szCs w:val="20"/>
+          <w:lang w:val="sk"/>
+        </w:rPr>
+        <w:t>()</w:t>
       </w:r>
       <w:r>
         <w:rPr>
@@ -714,6 +804,7 @@
         </w:rPr>
         <w:t xml:space="preserve">Funkcia vracia ukazateľ na objekt typu </w:t>
       </w:r>
+      <w:proofErr w:type="spellStart"/>
       <w:r>
         <w:rPr>
           <w:rFonts w:ascii="Courier New" w:hAnsi="Courier New" w:cs="Courier New"/>
@@ -723,14 +814,34 @@
         </w:rPr>
         <w:t>tToken</w:t>
       </w:r>
-      <w:r>
-        <w:rPr>
-          <w:sz w:val="24"/>
-          <w:szCs w:val="20"/>
-          <w:lang w:val="sk"/>
-        </w:rPr>
-        <w:t xml:space="preserve">, ktorý reprezentuje jednu lexému zo zadaného kódu. Sú v ňom uložené informácie ako riadok, na ktorom sa token nachádza, obsah a typ tokenu, prípadne podtyp, podla požiadaviek ostatných modulov.  Jednotlivé stavy automatu sa nachádzajú v type </w:t>
-      </w:r>
+      <w:proofErr w:type="spellEnd"/>
+      <w:r>
+        <w:rPr>
+          <w:sz w:val="24"/>
+          <w:szCs w:val="20"/>
+          <w:lang w:val="sk"/>
+        </w:rPr>
+        <w:t xml:space="preserve">, ktorý reprezentuje jednu </w:t>
+      </w:r>
+      <w:proofErr w:type="spellStart"/>
+      <w:r>
+        <w:rPr>
+          <w:sz w:val="24"/>
+          <w:szCs w:val="20"/>
+          <w:lang w:val="sk"/>
+        </w:rPr>
+        <w:t>lexému</w:t>
+      </w:r>
+      <w:proofErr w:type="spellEnd"/>
+      <w:r>
+        <w:rPr>
+          <w:sz w:val="24"/>
+          <w:szCs w:val="20"/>
+          <w:lang w:val="sk"/>
+        </w:rPr>
+        <w:t xml:space="preserve"> zo zadaného kódu. Sú v ňom uložené informácie ako riadok, na ktorom sa token nachádza, obsah a typ tokenu, prípadne podtyp, podla požiadaviek ostatných modulov.  Jednotlivé stavy automatu sa nachádzajú v type </w:t>
+      </w:r>
+      <w:proofErr w:type="spellStart"/>
       <w:r>
         <w:rPr>
           <w:rFonts w:ascii="Courier New" w:hAnsi="Courier New" w:cs="Courier New"/>
@@ -738,8 +849,29 @@
           <w:szCs w:val="20"/>
           <w:lang w:val="sk"/>
         </w:rPr>
-        <w:t>enum tState</w:t>
-      </w:r>
+        <w:t>enum</w:t>
+      </w:r>
+      <w:proofErr w:type="spellEnd"/>
+      <w:r>
+        <w:rPr>
+          <w:rFonts w:ascii="Courier New" w:hAnsi="Courier New" w:cs="Courier New"/>
+          <w:sz w:val="24"/>
+          <w:szCs w:val="20"/>
+          <w:lang w:val="sk"/>
+        </w:rPr>
+        <w:t xml:space="preserve"> </w:t>
+      </w:r>
+      <w:proofErr w:type="spellStart"/>
+      <w:r>
+        <w:rPr>
+          <w:rFonts w:ascii="Courier New" w:hAnsi="Courier New" w:cs="Courier New"/>
+          <w:sz w:val="24"/>
+          <w:szCs w:val="20"/>
+          <w:lang w:val="sk"/>
+        </w:rPr>
+        <w:t>tState</w:t>
+      </w:r>
+      <w:proofErr w:type="spellEnd"/>
       <w:r>
         <w:rPr>
           <w:sz w:val="24"/>
@@ -782,6 +914,7 @@
         </w:rPr>
         <w:t xml:space="preserve">Jazyk IFJ19 využíva odsadenie riadkov na zoskupenie príkazov do sekvencie, preto bolo pre kontrolu nutné využiť pomocný zásobník typu LIFO. Zmena odsadenia sa prejaví odoslaním tokenov </w:t>
       </w:r>
+      <w:proofErr w:type="spellStart"/>
       <w:r>
         <w:rPr>
           <w:rFonts w:ascii="Courier New" w:hAnsi="Courier New" w:cs="Courier New"/>
@@ -791,6 +924,7 @@
         </w:rPr>
         <w:t>sIndent</w:t>
       </w:r>
+      <w:proofErr w:type="spellEnd"/>
       <w:r>
         <w:rPr>
           <w:sz w:val="24"/>
@@ -799,6 +933,7 @@
         </w:rPr>
         <w:t xml:space="preserve"> alebo s </w:t>
       </w:r>
+      <w:proofErr w:type="spellStart"/>
       <w:r>
         <w:rPr>
           <w:rFonts w:ascii="Courier New" w:hAnsi="Courier New" w:cs="Courier New"/>
@@ -808,6 +943,7 @@
         </w:rPr>
         <w:t>sDedent</w:t>
       </w:r>
+      <w:proofErr w:type="spellEnd"/>
       <w:r>
         <w:rPr>
           <w:sz w:val="24"/>
@@ -834,6 +970,7 @@
         </w:rPr>
         <w:t xml:space="preserve">V súbore sa ešte nachádzajú pomocné funkcie </w:t>
       </w:r>
+      <w:proofErr w:type="spellStart"/>
       <w:r>
         <w:rPr>
           <w:rFonts w:ascii="Courier New" w:hAnsi="Courier New" w:cs="Courier New"/>
@@ -841,7 +978,17 @@
           <w:szCs w:val="20"/>
           <w:lang w:val="sk"/>
         </w:rPr>
-        <w:t>init_token()</w:t>
+        <w:t>init_token</w:t>
+      </w:r>
+      <w:proofErr w:type="spellEnd"/>
+      <w:r>
+        <w:rPr>
+          <w:rFonts w:ascii="Courier New" w:hAnsi="Courier New" w:cs="Courier New"/>
+          <w:sz w:val="24"/>
+          <w:szCs w:val="20"/>
+          <w:lang w:val="sk"/>
+        </w:rPr>
+        <w:t>()</w:t>
       </w:r>
       <w:r>
         <w:rPr>
@@ -851,6 +998,7 @@
         </w:rPr>
         <w:t xml:space="preserve"> na inicializáciu tokenu, </w:t>
       </w:r>
+      <w:proofErr w:type="spellStart"/>
       <w:r>
         <w:rPr>
           <w:rFonts w:ascii="Courier New" w:hAnsi="Courier New" w:cs="Courier New"/>
@@ -858,7 +1006,17 @@
           <w:szCs w:val="20"/>
           <w:lang w:val="sk"/>
         </w:rPr>
-        <w:t>unget_token()</w:t>
+        <w:t>unget_token</w:t>
+      </w:r>
+      <w:proofErr w:type="spellEnd"/>
+      <w:r>
+        <w:rPr>
+          <w:rFonts w:ascii="Courier New" w:hAnsi="Courier New" w:cs="Courier New"/>
+          <w:sz w:val="24"/>
+          <w:szCs w:val="20"/>
+          <w:lang w:val="sk"/>
+        </w:rPr>
+        <w:t>()</w:t>
       </w:r>
       <w:r>
         <w:rPr>
@@ -868,6 +1026,7 @@
         </w:rPr>
         <w:t xml:space="preserve"> na vrátenie tokenu na štandardný vstup a </w:t>
       </w:r>
+      <w:proofErr w:type="spellStart"/>
       <w:r>
         <w:rPr>
           <w:rFonts w:ascii="Courier New" w:hAnsi="Courier New" w:cs="Courier New"/>
@@ -875,7 +1034,17 @@
           <w:szCs w:val="20"/>
           <w:lang w:val="sk"/>
         </w:rPr>
-        <w:t>assign_type()</w:t>
+        <w:t>assign_type</w:t>
+      </w:r>
+      <w:proofErr w:type="spellEnd"/>
+      <w:r>
+        <w:rPr>
+          <w:rFonts w:ascii="Courier New" w:hAnsi="Courier New" w:cs="Courier New"/>
+          <w:sz w:val="24"/>
+          <w:szCs w:val="20"/>
+          <w:lang w:val="sk"/>
+        </w:rPr>
+        <w:t>()</w:t>
       </w:r>
       <w:r>
         <w:rPr>
@@ -917,9 +1086,145 @@
       <w:pPr>
         <w:ind w:left="708"/>
         <w:rPr>
-          <w:sz w:val="28"/>
-        </w:rPr>
-      </w:pPr>
+          <w:sz w:val="24"/>
+          <w:szCs w:val="20"/>
+        </w:rPr>
+      </w:pPr>
+      <w:proofErr w:type="spellStart"/>
+      <w:r>
+        <w:rPr>
+          <w:sz w:val="24"/>
+          <w:szCs w:val="20"/>
+        </w:rPr>
+        <w:t>Funkcia</w:t>
+      </w:r>
+      <w:proofErr w:type="spellEnd"/>
+      <w:r>
+        <w:rPr>
+          <w:sz w:val="24"/>
+          <w:szCs w:val="20"/>
+        </w:rPr>
+        <w:t xml:space="preserve"> </w:t>
+      </w:r>
+      <w:proofErr w:type="spellStart"/>
+      <w:r>
+        <w:rPr>
+          <w:sz w:val="24"/>
+          <w:szCs w:val="20"/>
+        </w:rPr>
+        <w:t>čaká</w:t>
+      </w:r>
+      <w:proofErr w:type="spellEnd"/>
+      <w:r>
+        <w:rPr>
+          <w:sz w:val="24"/>
+          <w:szCs w:val="20"/>
+        </w:rPr>
+        <w:t xml:space="preserve"> na </w:t>
+      </w:r>
+      <w:proofErr w:type="spellStart"/>
+      <w:r>
+        <w:rPr>
+          <w:sz w:val="24"/>
+          <w:szCs w:val="20"/>
+        </w:rPr>
+        <w:t>toke</w:t>
+      </w:r>
+      <w:proofErr w:type="spellEnd"/>
+      <w:r>
+        <w:rPr>
+          <w:sz w:val="24"/>
+          <w:szCs w:val="20"/>
+        </w:rPr>
+        <w:t xml:space="preserve"> a </w:t>
+      </w:r>
+      <w:proofErr w:type="spellStart"/>
+      <w:r>
+        <w:rPr>
+          <w:sz w:val="24"/>
+          <w:szCs w:val="20"/>
+        </w:rPr>
+        <w:t>zisťí</w:t>
+      </w:r>
+      <w:proofErr w:type="spellEnd"/>
+      <w:r>
+        <w:rPr>
+          <w:sz w:val="24"/>
+          <w:szCs w:val="20"/>
+        </w:rPr>
+        <w:t xml:space="preserve"> či je dobrý</w:t>
+      </w:r>
+      <w:r>
+        <w:rPr>
+          <w:sz w:val="24"/>
+          <w:szCs w:val="20"/>
+        </w:rPr>
+        <w:t xml:space="preserve"> a </w:t>
+      </w:r>
+      <w:proofErr w:type="spellStart"/>
+      <w:r>
+        <w:rPr>
+          <w:sz w:val="24"/>
+          <w:szCs w:val="20"/>
+        </w:rPr>
+        <w:t>keĎ</w:t>
+      </w:r>
+      <w:proofErr w:type="spellEnd"/>
+      <w:r>
+        <w:rPr>
+          <w:sz w:val="24"/>
+          <w:szCs w:val="20"/>
+        </w:rPr>
+        <w:t xml:space="preserve"> </w:t>
+      </w:r>
+      <w:proofErr w:type="spellStart"/>
+      <w:r>
+        <w:rPr>
+          <w:sz w:val="24"/>
+          <w:szCs w:val="20"/>
+        </w:rPr>
+        <w:t>prišiel</w:t>
+      </w:r>
+      <w:proofErr w:type="spellEnd"/>
+      <w:r>
+        <w:rPr>
+          <w:sz w:val="24"/>
+          <w:szCs w:val="20"/>
+        </w:rPr>
+        <w:t xml:space="preserve"> </w:t>
+      </w:r>
+      <w:proofErr w:type="spellStart"/>
+      <w:r>
+        <w:rPr>
+          <w:sz w:val="24"/>
+          <w:szCs w:val="20"/>
+        </w:rPr>
+        <w:t>keď</w:t>
+      </w:r>
+      <w:proofErr w:type="spellEnd"/>
+      <w:r>
+        <w:rPr>
+          <w:sz w:val="24"/>
+          <w:szCs w:val="20"/>
+        </w:rPr>
+        <w:t xml:space="preserve"> </w:t>
+      </w:r>
+      <w:proofErr w:type="spellStart"/>
+      <w:r>
+        <w:rPr>
+          <w:sz w:val="24"/>
+          <w:szCs w:val="20"/>
+        </w:rPr>
+        <w:t>nemal</w:t>
+      </w:r>
+      <w:proofErr w:type="spellEnd"/>
+      <w:r>
+        <w:rPr>
+          <w:sz w:val="24"/>
+          <w:szCs w:val="20"/>
+        </w:rPr>
+        <w:t xml:space="preserve"> je zle</w:t>
+      </w:r>
     </w:p>
     <w:p>
       <w:pPr>
@@ -943,9 +1248,74 @@
       <w:pPr>
         <w:pStyle w:val="Odsekzoznamu"/>
         <w:rPr>
-          <w:sz w:val="28"/>
-        </w:rPr>
-      </w:pPr>
+          <w:sz w:val="24"/>
+          <w:szCs w:val="20"/>
+        </w:rPr>
+      </w:pPr>
+      <w:r>
+        <w:rPr>
+          <w:sz w:val="24"/>
+          <w:szCs w:val="20"/>
+        </w:rPr>
+        <w:t xml:space="preserve">Kontroluje či </w:t>
+      </w:r>
+      <w:proofErr w:type="spellStart"/>
+      <w:r>
+        <w:rPr>
+          <w:sz w:val="24"/>
+          <w:szCs w:val="20"/>
+        </w:rPr>
+        <w:t>čiselko</w:t>
+      </w:r>
+      <w:proofErr w:type="spellEnd"/>
+      <w:r>
+        <w:rPr>
+          <w:sz w:val="24"/>
+          <w:szCs w:val="20"/>
+        </w:rPr>
+        <w:t xml:space="preserve"> </w:t>
+      </w:r>
+      <w:proofErr w:type="spellStart"/>
+      <w:r>
+        <w:rPr>
+          <w:sz w:val="24"/>
+          <w:szCs w:val="20"/>
+        </w:rPr>
+        <w:t>prišlo</w:t>
+      </w:r>
+      <w:proofErr w:type="spellEnd"/>
+      <w:r>
+        <w:rPr>
+          <w:sz w:val="24"/>
+          <w:szCs w:val="20"/>
+        </w:rPr>
+        <w:t xml:space="preserve"> </w:t>
+      </w:r>
+      <w:proofErr w:type="spellStart"/>
+      <w:r>
+        <w:rPr>
+          <w:sz w:val="24"/>
+          <w:szCs w:val="20"/>
+        </w:rPr>
+        <w:t>kedy</w:t>
+      </w:r>
+      <w:proofErr w:type="spellEnd"/>
+      <w:r>
+        <w:rPr>
+          <w:sz w:val="24"/>
+          <w:szCs w:val="20"/>
+        </w:rPr>
+        <w:t xml:space="preserve"> </w:t>
+      </w:r>
+      <w:proofErr w:type="spellStart"/>
+      <w:r>
+        <w:rPr>
+          <w:sz w:val="24"/>
+          <w:szCs w:val="20"/>
+        </w:rPr>
+        <w:t>malo</w:t>
+      </w:r>
+      <w:proofErr w:type="spellEnd"/>
     </w:p>
     <w:p>
       <w:pPr>
@@ -995,9 +1365,359 @@
         <w:pStyle w:val="Odsekzoznamu"/>
         <w:ind w:left="792"/>
         <w:rPr>
-          <w:sz w:val="28"/>
-        </w:rPr>
-      </w:pPr>
+          <w:sz w:val="24"/>
+          <w:szCs w:val="20"/>
+        </w:rPr>
+      </w:pPr>
+      <w:r>
+        <w:rPr>
+          <w:sz w:val="24"/>
+          <w:szCs w:val="20"/>
+        </w:rPr>
+        <w:t>// z </w:t>
+      </w:r>
+      <w:proofErr w:type="spellStart"/>
+      <w:r>
+        <w:rPr>
+          <w:sz w:val="24"/>
+          <w:szCs w:val="20"/>
+        </w:rPr>
+        <w:t>parseru</w:t>
+      </w:r>
+      <w:proofErr w:type="spellEnd"/>
+      <w:r>
+        <w:rPr>
+          <w:sz w:val="24"/>
+          <w:szCs w:val="20"/>
+        </w:rPr>
+        <w:t xml:space="preserve"> </w:t>
+      </w:r>
+      <w:proofErr w:type="spellStart"/>
+      <w:r>
+        <w:rPr>
+          <w:sz w:val="24"/>
+          <w:szCs w:val="20"/>
+        </w:rPr>
+        <w:t>príde</w:t>
+      </w:r>
+      <w:proofErr w:type="spellEnd"/>
+      <w:r>
+        <w:rPr>
+          <w:sz w:val="24"/>
+          <w:szCs w:val="20"/>
+        </w:rPr>
+        <w:t xml:space="preserve"> operand/y, </w:t>
+      </w:r>
+      <w:proofErr w:type="spellStart"/>
+      <w:r>
+        <w:rPr>
+          <w:sz w:val="24"/>
+          <w:szCs w:val="20"/>
+        </w:rPr>
+        <w:t>podla</w:t>
+      </w:r>
+      <w:proofErr w:type="spellEnd"/>
+      <w:r>
+        <w:rPr>
+          <w:sz w:val="24"/>
+          <w:szCs w:val="20"/>
+        </w:rPr>
+        <w:t xml:space="preserve"> počtu </w:t>
+      </w:r>
+      <w:proofErr w:type="spellStart"/>
+      <w:r>
+        <w:rPr>
+          <w:sz w:val="24"/>
+          <w:szCs w:val="20"/>
+        </w:rPr>
+        <w:t>operandov</w:t>
+      </w:r>
+      <w:proofErr w:type="spellEnd"/>
+      <w:r>
+        <w:rPr>
+          <w:sz w:val="24"/>
+          <w:szCs w:val="20"/>
+        </w:rPr>
+        <w:t xml:space="preserve"> </w:t>
+      </w:r>
+      <w:proofErr w:type="spellStart"/>
+      <w:r>
+        <w:rPr>
+          <w:sz w:val="24"/>
+          <w:szCs w:val="20"/>
+        </w:rPr>
+        <w:t>sa</w:t>
+      </w:r>
+      <w:proofErr w:type="spellEnd"/>
+      <w:r>
+        <w:rPr>
+          <w:sz w:val="24"/>
+          <w:szCs w:val="20"/>
+        </w:rPr>
+        <w:t xml:space="preserve"> volá </w:t>
+      </w:r>
+      <w:proofErr w:type="spellStart"/>
+      <w:r>
+        <w:rPr>
+          <w:sz w:val="24"/>
+          <w:szCs w:val="20"/>
+        </w:rPr>
+        <w:t>funkcia</w:t>
+      </w:r>
+      <w:proofErr w:type="spellEnd"/>
+      <w:r>
+        <w:rPr>
+          <w:sz w:val="24"/>
+          <w:szCs w:val="20"/>
+        </w:rPr>
+        <w:t xml:space="preserve">, </w:t>
+      </w:r>
+      <w:proofErr w:type="spellStart"/>
+      <w:r>
+        <w:rPr>
+          <w:sz w:val="24"/>
+          <w:szCs w:val="20"/>
+        </w:rPr>
+        <w:t>ktorá</w:t>
+      </w:r>
+      <w:proofErr w:type="spellEnd"/>
+      <w:r>
+        <w:rPr>
+          <w:sz w:val="24"/>
+          <w:szCs w:val="20"/>
+        </w:rPr>
+        <w:t xml:space="preserve"> </w:t>
+      </w:r>
+      <w:proofErr w:type="spellStart"/>
+      <w:r>
+        <w:rPr>
+          <w:sz w:val="24"/>
+          <w:szCs w:val="20"/>
+        </w:rPr>
+        <w:t>sa</w:t>
+      </w:r>
+      <w:proofErr w:type="spellEnd"/>
+      <w:r>
+        <w:rPr>
+          <w:sz w:val="24"/>
+          <w:szCs w:val="20"/>
+        </w:rPr>
+        <w:t xml:space="preserve"> uloží do </w:t>
+      </w:r>
+      <w:proofErr w:type="spellStart"/>
+      <w:r>
+        <w:rPr>
+          <w:sz w:val="24"/>
+          <w:szCs w:val="20"/>
+        </w:rPr>
+        <w:t>dvojsmerne</w:t>
+      </w:r>
+      <w:proofErr w:type="spellEnd"/>
+      <w:r>
+        <w:rPr>
+          <w:sz w:val="24"/>
+          <w:szCs w:val="20"/>
+        </w:rPr>
+        <w:t xml:space="preserve"> </w:t>
+      </w:r>
+      <w:proofErr w:type="spellStart"/>
+      <w:r>
+        <w:rPr>
+          <w:sz w:val="24"/>
+          <w:szCs w:val="20"/>
+        </w:rPr>
+        <w:t>viazaného</w:t>
+      </w:r>
+      <w:proofErr w:type="spellEnd"/>
+      <w:r>
+        <w:rPr>
+          <w:sz w:val="24"/>
+          <w:szCs w:val="20"/>
+        </w:rPr>
+        <w:t xml:space="preserve"> </w:t>
+      </w:r>
+      <w:proofErr w:type="spellStart"/>
+      <w:r>
+        <w:rPr>
+          <w:sz w:val="24"/>
+          <w:szCs w:val="20"/>
+        </w:rPr>
+        <w:t>zotnamu</w:t>
+      </w:r>
+      <w:proofErr w:type="spellEnd"/>
+      <w:r>
+        <w:rPr>
+          <w:sz w:val="24"/>
+          <w:szCs w:val="20"/>
+        </w:rPr>
+        <w:t xml:space="preserve">, </w:t>
+      </w:r>
+      <w:proofErr w:type="spellStart"/>
+      <w:r>
+        <w:rPr>
+          <w:sz w:val="24"/>
+          <w:szCs w:val="20"/>
+        </w:rPr>
+        <w:t>nakoniec</w:t>
+      </w:r>
+      <w:proofErr w:type="spellEnd"/>
+      <w:r>
+        <w:rPr>
+          <w:sz w:val="24"/>
+          <w:szCs w:val="20"/>
+        </w:rPr>
+        <w:t xml:space="preserve"> </w:t>
+      </w:r>
+      <w:proofErr w:type="spellStart"/>
+      <w:r>
+        <w:rPr>
+          <w:sz w:val="24"/>
+          <w:szCs w:val="20"/>
+        </w:rPr>
+        <w:t>inst_print</w:t>
+      </w:r>
+      <w:proofErr w:type="spellEnd"/>
+      <w:r>
+        <w:rPr>
+          <w:sz w:val="24"/>
+          <w:szCs w:val="20"/>
+        </w:rPr>
+        <w:t xml:space="preserve">, </w:t>
+      </w:r>
+      <w:proofErr w:type="spellStart"/>
+      <w:r>
+        <w:rPr>
+          <w:sz w:val="24"/>
+          <w:szCs w:val="20"/>
+        </w:rPr>
+        <w:t>ktorá</w:t>
+      </w:r>
+      <w:proofErr w:type="spellEnd"/>
+      <w:r>
+        <w:rPr>
+          <w:sz w:val="24"/>
+          <w:szCs w:val="20"/>
+        </w:rPr>
+        <w:t xml:space="preserve"> po jednom vypisuje </w:t>
+      </w:r>
+      <w:proofErr w:type="spellStart"/>
+      <w:r>
+        <w:rPr>
+          <w:sz w:val="24"/>
+          <w:szCs w:val="20"/>
+        </w:rPr>
+        <w:t>inštrukcie</w:t>
+      </w:r>
+      <w:proofErr w:type="spellEnd"/>
+      <w:r>
+        <w:rPr>
+          <w:sz w:val="24"/>
+          <w:szCs w:val="20"/>
+        </w:rPr>
+        <w:t xml:space="preserve"> a </w:t>
+      </w:r>
+      <w:proofErr w:type="spellStart"/>
+      <w:r>
+        <w:rPr>
+          <w:sz w:val="24"/>
+          <w:szCs w:val="20"/>
+        </w:rPr>
+        <w:t>vymazáva</w:t>
+      </w:r>
+      <w:proofErr w:type="spellEnd"/>
+      <w:r>
+        <w:rPr>
+          <w:sz w:val="24"/>
+          <w:szCs w:val="20"/>
+        </w:rPr>
+        <w:t xml:space="preserve"> </w:t>
+      </w:r>
+      <w:proofErr w:type="spellStart"/>
+      <w:r>
+        <w:rPr>
+          <w:sz w:val="24"/>
+          <w:szCs w:val="20"/>
+        </w:rPr>
+        <w:t>ic</w:t>
+      </w:r>
+      <w:proofErr w:type="spellEnd"/>
+      <w:r>
+        <w:rPr>
+          <w:sz w:val="24"/>
+          <w:szCs w:val="20"/>
+        </w:rPr>
+        <w:t xml:space="preserve"> </w:t>
+      </w:r>
+      <w:proofErr w:type="spellStart"/>
+      <w:r>
+        <w:rPr>
+          <w:sz w:val="24"/>
+          <w:szCs w:val="20"/>
+        </w:rPr>
+        <w:t>zo</w:t>
+      </w:r>
+      <w:proofErr w:type="spellEnd"/>
+      <w:r>
+        <w:rPr>
+          <w:sz w:val="24"/>
+          <w:szCs w:val="20"/>
+        </w:rPr>
+        <w:t xml:space="preserve"> </w:t>
+      </w:r>
+      <w:proofErr w:type="spellStart"/>
+      <w:r>
+        <w:rPr>
+          <w:sz w:val="24"/>
+          <w:szCs w:val="20"/>
+        </w:rPr>
+        <w:t>zoznamu</w:t>
+      </w:r>
+      <w:proofErr w:type="spellEnd"/>
+      <w:r>
+        <w:rPr>
+          <w:sz w:val="24"/>
+          <w:szCs w:val="20"/>
+        </w:rPr>
+        <w:t xml:space="preserve"> //</w:t>
+      </w:r>
+    </w:p>
+    <w:p>
+      <w:pPr>
+        <w:pStyle w:val="Odsekzoznamu"/>
+        <w:ind w:left="792"/>
+        <w:rPr>
+          <w:sz w:val="24"/>
+          <w:szCs w:val="20"/>
+          <w:lang w:val="sk-SK"/>
+        </w:rPr>
+      </w:pPr>
+      <w:r>
+        <w:rPr>
+          <w:sz w:val="24"/>
+          <w:szCs w:val="20"/>
+          <w:lang w:val="sk-SK"/>
+        </w:rPr>
+        <w:t xml:space="preserve">Generovanie kódu je implementované v súbore </w:t>
+      </w:r>
+      <w:proofErr w:type="spellStart"/>
+      <w:r>
+        <w:rPr>
+          <w:rFonts w:ascii="Courier New" w:hAnsi="Courier New" w:cs="Courier New"/>
+          <w:sz w:val="24"/>
+          <w:szCs w:val="20"/>
+          <w:lang w:val="sk-SK"/>
+        </w:rPr>
+        <w:t>instruction_list.c</w:t>
+      </w:r>
+      <w:proofErr w:type="spellEnd"/>
+      <w:r>
+        <w:rPr>
+          <w:sz w:val="24"/>
+          <w:szCs w:val="20"/>
+          <w:lang w:val="sk-SK"/>
+        </w:rPr>
+        <w:t xml:space="preserve">. </w:t>
+      </w:r>
     </w:p>
     <w:p>
       <w:pPr>
@@ -1019,12 +1739,14 @@
           <w:sz w:val="28"/>
         </w:rPr>
       </w:pPr>
+      <w:proofErr w:type="spellStart"/>
       <w:r>
         <w:rPr>
           <w:sz w:val="28"/>
         </w:rPr>
         <w:t>Makefile</w:t>
       </w:r>
+      <w:proofErr w:type="spellEnd"/>
     </w:p>
     <w:p>
       <w:pPr>
@@ -1041,7 +1763,44 @@
           <w:szCs w:val="20"/>
           <w:lang w:val="sk-SK"/>
         </w:rPr>
-        <w:t xml:space="preserve">Požiadavky projektu zahŕňali súbor Makefile, ktorý prekladá projekt príkazom make. </w:t>
+        <w:lastRenderedPageBreak/>
+        <w:t xml:space="preserve">Požiadavky projektu zahŕňali súbor </w:t>
+      </w:r>
+      <w:proofErr w:type="spellStart"/>
+      <w:r>
+        <w:rPr>
+          <w:sz w:val="24"/>
+          <w:szCs w:val="20"/>
+          <w:lang w:val="sk-SK"/>
+        </w:rPr>
+        <w:t>Makefile</w:t>
+      </w:r>
+      <w:proofErr w:type="spellEnd"/>
+      <w:r>
+        <w:rPr>
+          <w:sz w:val="24"/>
+          <w:szCs w:val="20"/>
+          <w:lang w:val="sk-SK"/>
+        </w:rPr>
+        <w:t xml:space="preserve">, ktorý prekladá projekt príkazom </w:t>
+      </w:r>
+      <w:proofErr w:type="spellStart"/>
+      <w:r>
+        <w:rPr>
+          <w:sz w:val="24"/>
+          <w:szCs w:val="20"/>
+          <w:lang w:val="sk-SK"/>
+        </w:rPr>
+        <w:t>make</w:t>
+      </w:r>
+      <w:proofErr w:type="spellEnd"/>
+      <w:r>
+        <w:rPr>
+          <w:sz w:val="24"/>
+          <w:szCs w:val="20"/>
+          <w:lang w:val="sk-SK"/>
+        </w:rPr>
+        <w:t xml:space="preserve">. </w:t>
       </w:r>
       <w:r>
         <w:rPr>
@@ -1201,7 +1960,25 @@
           <w:szCs w:val="20"/>
           <w:lang w:val="sk-SK"/>
         </w:rPr>
-        <w:t>. Projekt se p</w:t>
+        <w:t xml:space="preserve">. Projekt </w:t>
+      </w:r>
+      <w:proofErr w:type="spellStart"/>
+      <w:r>
+        <w:rPr>
+          <w:sz w:val="24"/>
+          <w:szCs w:val="20"/>
+          <w:lang w:val="sk-SK"/>
+        </w:rPr>
+        <w:t>se</w:t>
+      </w:r>
+      <w:proofErr w:type="spellEnd"/>
+      <w:r>
+        <w:rPr>
+          <w:sz w:val="24"/>
+          <w:szCs w:val="20"/>
+          <w:lang w:val="sk-SK"/>
+        </w:rPr>
+        <w:t xml:space="preserve"> p</w:t>
       </w:r>
       <w:r>
         <w:rPr>
@@ -1241,16 +2018,129 @@
           <w:szCs w:val="20"/>
           <w:lang w:val="sk-SK"/>
         </w:rPr>
+        <w:t xml:space="preserve"> p</w:t>
+      </w:r>
+      <w:r>
+        <w:rPr>
+          <w:sz w:val="24"/>
+          <w:szCs w:val="20"/>
+          <w:lang w:val="sk-SK"/>
+        </w:rPr>
+        <w:t>r</w:t>
+      </w:r>
+      <w:r>
+        <w:rPr>
+          <w:sz w:val="24"/>
+          <w:szCs w:val="20"/>
+          <w:lang w:val="sk-SK"/>
+        </w:rPr>
+        <w:t>ekladač</w:t>
+      </w:r>
+      <w:r>
+        <w:rPr>
+          <w:sz w:val="24"/>
+          <w:szCs w:val="20"/>
+          <w:lang w:val="sk-SK"/>
+        </w:rPr>
+        <w:t>o</w:t>
+      </w:r>
+      <w:r>
+        <w:rPr>
+          <w:sz w:val="24"/>
+          <w:szCs w:val="20"/>
+          <w:lang w:val="sk-SK"/>
+        </w:rPr>
+        <w:t>m gcc s </w:t>
+      </w:r>
+      <w:r>
+        <w:rPr>
+          <w:sz w:val="24"/>
+          <w:szCs w:val="20"/>
+          <w:lang w:val="sk-SK"/>
+        </w:rPr>
+        <w:t>nastavenými</w:t>
+      </w:r>
+      <w:r>
+        <w:rPr>
+          <w:sz w:val="24"/>
+          <w:szCs w:val="20"/>
+          <w:lang w:val="sk-SK"/>
+        </w:rPr>
         <w:t xml:space="preserve"> </w:t>
       </w:r>
-      <w:r>
-        <w:rPr>
-          <w:sz w:val="24"/>
-          <w:szCs w:val="20"/>
-          <w:lang w:val="sk-SK"/>
-        </w:rPr>
-        <w:lastRenderedPageBreak/>
-        <w:t>p</w:t>
+      <w:proofErr w:type="spellStart"/>
+      <w:r>
+        <w:rPr>
+          <w:sz w:val="24"/>
+          <w:szCs w:val="20"/>
+          <w:lang w:val="sk-SK"/>
+        </w:rPr>
+        <w:t>flagm</w:t>
+      </w:r>
+      <w:r>
+        <w:rPr>
+          <w:sz w:val="24"/>
+          <w:szCs w:val="20"/>
+          <w:lang w:val="sk-SK"/>
+        </w:rPr>
+        <w:t>i</w:t>
+      </w:r>
+      <w:proofErr w:type="spellEnd"/>
+      <w:r>
+        <w:rPr>
+          <w:sz w:val="24"/>
+          <w:szCs w:val="20"/>
+          <w:lang w:val="sk-SK"/>
+        </w:rPr>
+        <w:t>. Z</w:t>
+      </w:r>
+      <w:r>
+        <w:rPr>
+          <w:sz w:val="24"/>
+          <w:szCs w:val="20"/>
+          <w:lang w:val="sk-SK"/>
+        </w:rPr>
+        <w:t>o</w:t>
+      </w:r>
+      <w:r>
+        <w:rPr>
+          <w:sz w:val="24"/>
+          <w:szCs w:val="20"/>
+          <w:lang w:val="sk-SK"/>
+        </w:rPr>
+        <w:t> s</w:t>
+      </w:r>
+      <w:r>
+        <w:rPr>
+          <w:sz w:val="24"/>
+          <w:szCs w:val="20"/>
+          <w:lang w:val="sk-SK"/>
+        </w:rPr>
+        <w:t>ú</w:t>
+      </w:r>
+      <w:r>
+        <w:rPr>
+          <w:sz w:val="24"/>
+          <w:szCs w:val="20"/>
+          <w:lang w:val="sk-SK"/>
+        </w:rPr>
+        <w:t>bor</w:t>
+      </w:r>
+      <w:r>
+        <w:rPr>
+          <w:sz w:val="24"/>
+          <w:szCs w:val="20"/>
+          <w:lang w:val="sk-SK"/>
+        </w:rPr>
+        <w:t>ov</w:t>
+      </w:r>
+      <w:r>
+        <w:rPr>
+          <w:sz w:val="24"/>
+          <w:szCs w:val="20"/>
+          <w:lang w:val="sk-SK"/>
+        </w:rPr>
+        <w:t xml:space="preserve"> s p</w:t>
       </w:r>
       <w:r>
         <w:rPr>
@@ -1266,7 +2156,167 @@
           <w:szCs w:val="20"/>
           <w:lang w:val="sk-SK"/>
         </w:rPr>
-        <w:t>ekladač</w:t>
+        <w:t>íponou .c s</w:t>
+      </w:r>
+      <w:r>
+        <w:rPr>
+          <w:sz w:val="24"/>
+          <w:szCs w:val="20"/>
+          <w:lang w:val="sk-SK"/>
+        </w:rPr>
+        <w:t>a</w:t>
+      </w:r>
+      <w:r>
+        <w:rPr>
+          <w:sz w:val="24"/>
+          <w:szCs w:val="20"/>
+          <w:lang w:val="sk-SK"/>
+        </w:rPr>
+        <w:t xml:space="preserve"> vytvo</w:t>
+      </w:r>
+      <w:r>
+        <w:rPr>
+          <w:sz w:val="24"/>
+          <w:szCs w:val="20"/>
+          <w:lang w:val="sk-SK"/>
+        </w:rPr>
+        <w:t>ria</w:t>
+      </w:r>
+      <w:r>
+        <w:rPr>
+          <w:sz w:val="24"/>
+          <w:szCs w:val="20"/>
+          <w:lang w:val="sk-SK"/>
+        </w:rPr>
+        <w:t xml:space="preserve"> objektové s</w:t>
+      </w:r>
+      <w:r>
+        <w:rPr>
+          <w:sz w:val="24"/>
+          <w:szCs w:val="20"/>
+          <w:lang w:val="sk-SK"/>
+        </w:rPr>
+        <w:t>ú</w:t>
+      </w:r>
+      <w:r>
+        <w:rPr>
+          <w:sz w:val="24"/>
+          <w:szCs w:val="20"/>
+          <w:lang w:val="sk-SK"/>
+        </w:rPr>
+        <w:t>bory s p</w:t>
+      </w:r>
+      <w:r>
+        <w:rPr>
+          <w:sz w:val="24"/>
+          <w:szCs w:val="20"/>
+          <w:lang w:val="sk-SK"/>
+        </w:rPr>
+        <w:t>r</w:t>
+      </w:r>
+      <w:r>
+        <w:rPr>
+          <w:sz w:val="24"/>
+          <w:szCs w:val="20"/>
+          <w:lang w:val="sk-SK"/>
+        </w:rPr>
+        <w:t>íponou .o a z t</w:t>
+      </w:r>
+      <w:r>
+        <w:rPr>
+          <w:sz w:val="24"/>
+          <w:szCs w:val="20"/>
+          <w:lang w:val="sk-SK"/>
+        </w:rPr>
+        <w:t>ý</w:t>
+      </w:r>
+      <w:r>
+        <w:rPr>
+          <w:sz w:val="24"/>
+          <w:szCs w:val="20"/>
+          <w:lang w:val="sk-SK"/>
+        </w:rPr>
+        <w:t>ch s</w:t>
+      </w:r>
+      <w:r>
+        <w:rPr>
+          <w:sz w:val="24"/>
+          <w:szCs w:val="20"/>
+          <w:lang w:val="sk-SK"/>
+        </w:rPr>
+        <w:t>a</w:t>
+      </w:r>
+      <w:r>
+        <w:rPr>
+          <w:sz w:val="24"/>
+          <w:szCs w:val="20"/>
+          <w:lang w:val="sk-SK"/>
+        </w:rPr>
+        <w:t xml:space="preserve"> pot</w:t>
+      </w:r>
+      <w:r>
+        <w:rPr>
+          <w:sz w:val="24"/>
+          <w:szCs w:val="20"/>
+          <w:lang w:val="sk-SK"/>
+        </w:rPr>
+        <w:t>om</w:t>
+      </w:r>
+      <w:r>
+        <w:rPr>
+          <w:sz w:val="24"/>
+          <w:szCs w:val="20"/>
+          <w:lang w:val="sk-SK"/>
+        </w:rPr>
+        <w:t xml:space="preserve"> vytvo</w:t>
+      </w:r>
+      <w:r>
+        <w:rPr>
+          <w:sz w:val="24"/>
+          <w:szCs w:val="20"/>
+          <w:lang w:val="sk-SK"/>
+        </w:rPr>
+        <w:t>rí</w:t>
+      </w:r>
+      <w:r>
+        <w:rPr>
+          <w:sz w:val="24"/>
+          <w:szCs w:val="20"/>
+          <w:lang w:val="sk-SK"/>
+        </w:rPr>
+        <w:t xml:space="preserve"> jeden </w:t>
+      </w:r>
+      <w:r>
+        <w:rPr>
+          <w:sz w:val="24"/>
+          <w:szCs w:val="20"/>
+          <w:lang w:val="sk-SK"/>
+        </w:rPr>
+        <w:t>spustiteľný</w:t>
+      </w:r>
+      <w:r>
+        <w:rPr>
+          <w:sz w:val="24"/>
+          <w:szCs w:val="20"/>
+          <w:lang w:val="sk-SK"/>
+        </w:rPr>
+        <w:t xml:space="preserve"> s</w:t>
+      </w:r>
+      <w:r>
+        <w:rPr>
+          <w:sz w:val="24"/>
+          <w:szCs w:val="20"/>
+          <w:lang w:val="sk-SK"/>
+        </w:rPr>
+        <w:t>ú</w:t>
+      </w:r>
+      <w:r>
+        <w:rPr>
+          <w:sz w:val="24"/>
+          <w:szCs w:val="20"/>
+          <w:lang w:val="sk-SK"/>
+        </w:rPr>
+        <w:t>bor s názv</w:t>
       </w:r>
       <w:r>
         <w:rPr>
@@ -1282,279 +2332,25 @@
           <w:szCs w:val="20"/>
           <w:lang w:val="sk-SK"/>
         </w:rPr>
-        <w:t>m gcc s </w:t>
-      </w:r>
-      <w:r>
-        <w:rPr>
-          <w:sz w:val="24"/>
-          <w:szCs w:val="20"/>
-          <w:lang w:val="sk-SK"/>
-        </w:rPr>
-        <w:t>nastavenými</w:t>
-      </w:r>
-      <w:r>
-        <w:rPr>
-          <w:sz w:val="24"/>
-          <w:szCs w:val="20"/>
-          <w:lang w:val="sk-SK"/>
-        </w:rPr>
-        <w:t xml:space="preserve"> flagm</w:t>
-      </w:r>
-      <w:r>
-        <w:rPr>
-          <w:sz w:val="24"/>
-          <w:szCs w:val="20"/>
-          <w:lang w:val="sk-SK"/>
-        </w:rPr>
-        <w:t>i</w:t>
-      </w:r>
-      <w:r>
-        <w:rPr>
-          <w:sz w:val="24"/>
-          <w:szCs w:val="20"/>
-          <w:lang w:val="sk-SK"/>
-        </w:rPr>
-        <w:t>. Z</w:t>
-      </w:r>
-      <w:r>
-        <w:rPr>
-          <w:sz w:val="24"/>
-          <w:szCs w:val="20"/>
-          <w:lang w:val="sk-SK"/>
-        </w:rPr>
-        <w:t>o</w:t>
-      </w:r>
-      <w:r>
-        <w:rPr>
-          <w:sz w:val="24"/>
-          <w:szCs w:val="20"/>
-          <w:lang w:val="sk-SK"/>
-        </w:rPr>
-        <w:t> s</w:t>
-      </w:r>
-      <w:r>
-        <w:rPr>
-          <w:sz w:val="24"/>
-          <w:szCs w:val="20"/>
-          <w:lang w:val="sk-SK"/>
-        </w:rPr>
-        <w:t>ú</w:t>
-      </w:r>
-      <w:r>
-        <w:rPr>
-          <w:sz w:val="24"/>
-          <w:szCs w:val="20"/>
-          <w:lang w:val="sk-SK"/>
-        </w:rPr>
-        <w:t>bor</w:t>
-      </w:r>
-      <w:r>
-        <w:rPr>
-          <w:sz w:val="24"/>
-          <w:szCs w:val="20"/>
-          <w:lang w:val="sk-SK"/>
-        </w:rPr>
-        <w:t>ov</w:t>
-      </w:r>
-      <w:r>
-        <w:rPr>
-          <w:sz w:val="24"/>
-          <w:szCs w:val="20"/>
-          <w:lang w:val="sk-SK"/>
-        </w:rPr>
-        <w:t xml:space="preserve"> s p</w:t>
-      </w:r>
-      <w:r>
-        <w:rPr>
-          <w:sz w:val="24"/>
-          <w:szCs w:val="20"/>
-          <w:lang w:val="sk-SK"/>
-        </w:rPr>
-        <w:t>r</w:t>
-      </w:r>
-      <w:r>
-        <w:rPr>
-          <w:sz w:val="24"/>
-          <w:szCs w:val="20"/>
-          <w:lang w:val="sk-SK"/>
-        </w:rPr>
-        <w:t>íponou .c s</w:t>
-      </w:r>
-      <w:r>
-        <w:rPr>
-          <w:sz w:val="24"/>
-          <w:szCs w:val="20"/>
-          <w:lang w:val="sk-SK"/>
-        </w:rPr>
-        <w:t>a</w:t>
-      </w:r>
-      <w:r>
-        <w:rPr>
-          <w:sz w:val="24"/>
-          <w:szCs w:val="20"/>
-          <w:lang w:val="sk-SK"/>
-        </w:rPr>
-        <w:t xml:space="preserve"> vytvo</w:t>
-      </w:r>
-      <w:r>
-        <w:rPr>
-          <w:sz w:val="24"/>
-          <w:szCs w:val="20"/>
-          <w:lang w:val="sk-SK"/>
-        </w:rPr>
-        <w:t>ria</w:t>
-      </w:r>
-      <w:r>
-        <w:rPr>
-          <w:sz w:val="24"/>
-          <w:szCs w:val="20"/>
-          <w:lang w:val="sk-SK"/>
-        </w:rPr>
-        <w:t xml:space="preserve"> objektové s</w:t>
-      </w:r>
-      <w:r>
-        <w:rPr>
-          <w:sz w:val="24"/>
-          <w:szCs w:val="20"/>
-          <w:lang w:val="sk-SK"/>
-        </w:rPr>
-        <w:t>ú</w:t>
-      </w:r>
-      <w:r>
-        <w:rPr>
-          <w:sz w:val="24"/>
-          <w:szCs w:val="20"/>
-          <w:lang w:val="sk-SK"/>
-        </w:rPr>
-        <w:t>bory s p</w:t>
-      </w:r>
-      <w:r>
-        <w:rPr>
-          <w:sz w:val="24"/>
-          <w:szCs w:val="20"/>
-          <w:lang w:val="sk-SK"/>
-        </w:rPr>
-        <w:t>r</w:t>
-      </w:r>
-      <w:r>
-        <w:rPr>
-          <w:sz w:val="24"/>
-          <w:szCs w:val="20"/>
-          <w:lang w:val="sk-SK"/>
-        </w:rPr>
-        <w:t>íponou .o a z t</w:t>
-      </w:r>
-      <w:r>
-        <w:rPr>
-          <w:sz w:val="24"/>
-          <w:szCs w:val="20"/>
-          <w:lang w:val="sk-SK"/>
-        </w:rPr>
-        <w:t>ý</w:t>
-      </w:r>
-      <w:r>
-        <w:rPr>
-          <w:sz w:val="24"/>
-          <w:szCs w:val="20"/>
-          <w:lang w:val="sk-SK"/>
-        </w:rPr>
-        <w:t>ch s</w:t>
-      </w:r>
-      <w:r>
-        <w:rPr>
-          <w:sz w:val="24"/>
-          <w:szCs w:val="20"/>
-          <w:lang w:val="sk-SK"/>
-        </w:rPr>
-        <w:t>a</w:t>
-      </w:r>
-      <w:r>
-        <w:rPr>
-          <w:sz w:val="24"/>
-          <w:szCs w:val="20"/>
-          <w:lang w:val="sk-SK"/>
-        </w:rPr>
-        <w:t xml:space="preserve"> pot</w:t>
-      </w:r>
-      <w:r>
-        <w:rPr>
-          <w:sz w:val="24"/>
-          <w:szCs w:val="20"/>
-          <w:lang w:val="sk-SK"/>
-        </w:rPr>
-        <w:t>om</w:t>
-      </w:r>
-      <w:r>
-        <w:rPr>
-          <w:sz w:val="24"/>
-          <w:szCs w:val="20"/>
-          <w:lang w:val="sk-SK"/>
-        </w:rPr>
-        <w:t xml:space="preserve"> vytvo</w:t>
-      </w:r>
-      <w:r>
-        <w:rPr>
-          <w:sz w:val="24"/>
-          <w:szCs w:val="20"/>
-          <w:lang w:val="sk-SK"/>
-        </w:rPr>
-        <w:t>rí</w:t>
-      </w:r>
-      <w:r>
-        <w:rPr>
-          <w:sz w:val="24"/>
-          <w:szCs w:val="20"/>
-          <w:lang w:val="sk-SK"/>
-        </w:rPr>
-        <w:t xml:space="preserve"> jeden </w:t>
-      </w:r>
-      <w:r>
-        <w:rPr>
-          <w:sz w:val="24"/>
-          <w:szCs w:val="20"/>
-          <w:lang w:val="sk-SK"/>
-        </w:rPr>
-        <w:t>spustiteľný</w:t>
-      </w:r>
-      <w:r>
-        <w:rPr>
-          <w:sz w:val="24"/>
-          <w:szCs w:val="20"/>
-          <w:lang w:val="sk-SK"/>
-        </w:rPr>
-        <w:t xml:space="preserve"> s</w:t>
-      </w:r>
-      <w:r>
-        <w:rPr>
-          <w:sz w:val="24"/>
-          <w:szCs w:val="20"/>
-          <w:lang w:val="sk-SK"/>
-        </w:rPr>
-        <w:t>ú</w:t>
-      </w:r>
-      <w:r>
-        <w:rPr>
-          <w:sz w:val="24"/>
-          <w:szCs w:val="20"/>
-          <w:lang w:val="sk-SK"/>
-        </w:rPr>
-        <w:t>bor s názv</w:t>
-      </w:r>
-      <w:r>
-        <w:rPr>
-          <w:sz w:val="24"/>
-          <w:szCs w:val="20"/>
-          <w:lang w:val="sk-SK"/>
-        </w:rPr>
-        <w:t>o</w:t>
-      </w:r>
-      <w:r>
-        <w:rPr>
-          <w:sz w:val="24"/>
-          <w:szCs w:val="20"/>
-          <w:lang w:val="sk-SK"/>
-        </w:rPr>
-        <w:t xml:space="preserve">m main. </w:t>
+        <w:t xml:space="preserve">m </w:t>
+      </w:r>
+      <w:proofErr w:type="spellStart"/>
+      <w:r>
+        <w:rPr>
+          <w:sz w:val="24"/>
+          <w:szCs w:val="20"/>
+          <w:lang w:val="sk-SK"/>
+        </w:rPr>
+        <w:t>main</w:t>
+      </w:r>
+      <w:proofErr w:type="spellEnd"/>
+      <w:r>
+        <w:rPr>
+          <w:sz w:val="24"/>
+          <w:szCs w:val="20"/>
+          <w:lang w:val="sk-SK"/>
+        </w:rPr>
+        <w:t xml:space="preserve">. </w:t>
       </w:r>
     </w:p>
     <w:p>
@@ -1572,7 +2368,25 @@
           <w:szCs w:val="20"/>
           <w:lang w:val="sk-SK"/>
         </w:rPr>
-        <w:t>Tiež sme použili Makefile na testovanie a odstránenie dočasných súborov.</w:t>
+        <w:t xml:space="preserve">Tiež sme použili </w:t>
+      </w:r>
+      <w:proofErr w:type="spellStart"/>
+      <w:r>
+        <w:rPr>
+          <w:sz w:val="24"/>
+          <w:szCs w:val="20"/>
+          <w:lang w:val="sk-SK"/>
+        </w:rPr>
+        <w:t>Makefile</w:t>
+      </w:r>
+      <w:proofErr w:type="spellEnd"/>
+      <w:r>
+        <w:rPr>
+          <w:sz w:val="24"/>
+          <w:szCs w:val="20"/>
+          <w:lang w:val="sk-SK"/>
+        </w:rPr>
+        <w:t xml:space="preserve"> na testovanie a odstránenie dočasných súborov.</w:t>
       </w:r>
     </w:p>
     <w:p>
@@ -1638,52 +2452,29 @@
     </w:p>
     <w:p>
       <w:pPr>
-        <w:ind w:left="360" w:firstLine="348"/>
-        <w:rPr>
-          <w:sz w:val="24"/>
-          <w:szCs w:val="20"/>
-        </w:rPr>
-      </w:pPr>
-      <w:r>
-        <w:rPr>
-          <w:sz w:val="24"/>
-          <w:szCs w:val="20"/>
-          <w:lang w:val="sk"/>
-        </w:rPr>
-        <w:t>Vytvorili sme tabuľku s použitím binárneho vyhľadávacieho stromu, ktorý slúži ako tabuľka symbolo</w:t>
-      </w:r>
-      <w:r>
-        <w:rPr>
-          <w:sz w:val="24"/>
-          <w:szCs w:val="20"/>
-          <w:lang w:val="sk"/>
-        </w:rPr>
-        <w:t xml:space="preserve">v, čo súvisí s predmetom IAL, kde sme sa o tom učili. </w:t>
-      </w:r>
-      <w:r>
-        <w:rPr>
-          <w:sz w:val="24"/>
-          <w:szCs w:val="20"/>
-          <w:lang w:val="sk"/>
-        </w:rPr>
-        <w:t xml:space="preserve">Implementovali sme potrebné funkcie na prácu s touto tabuľkou ako inicializáciu, </w:t>
-      </w:r>
-      <w:r>
-        <w:rPr>
-          <w:sz w:val="24"/>
-          <w:szCs w:val="20"/>
-          <w:lang w:val="sk"/>
-        </w:rPr>
-        <w:t>p</w:t>
-      </w:r>
-      <w:r>
-        <w:rPr>
-          <w:sz w:val="24"/>
-          <w:szCs w:val="20"/>
-          <w:lang w:val="sk"/>
-        </w:rPr>
-        <w:t>ridanie novej položky, odstránenie konkrétnej položky, vyhľadávanie a odstránenie celej tabuľky z pamäte.</w:t>
-      </w:r>
+        <w:pStyle w:val="Odsekzoznamu"/>
+        <w:ind w:left="792"/>
+        <w:rPr>
+          <w:sz w:val="28"/>
+        </w:rPr>
+      </w:pPr>
+      <w:r>
+        <w:rPr>
+          <w:sz w:val="24"/>
+          <w:szCs w:val="20"/>
+          <w:lang w:val="sk"/>
+        </w:rPr>
+        <w:t>Vytvorili sme tabuľku s použitím binárneho vyhľadávacieho stromu, ktorý slúži ako tabuľka symbolov, čo súvisí s predmetom IAL, kde sme sa o tom učili. Implementovali sme potrebné funkcie na prácu s touto tabuľkou ako inicializáciu, pridanie novej položky, odstránenie konkrétnej položky, vyhľadávanie a odstránenie celej tabuľky z pamäte.</w:t>
+      </w:r>
+    </w:p>
+    <w:p>
+      <w:pPr>
+        <w:pStyle w:val="Odsekzoznamu"/>
+        <w:ind w:left="792"/>
+        <w:rPr>
+          <w:sz w:val="28"/>
+        </w:rPr>
+      </w:pPr>
     </w:p>
     <w:p>
       <w:pPr>
@@ -1700,20 +2491,16 @@
         <w:rPr>
           <w:sz w:val="28"/>
         </w:rPr>
-        <w:t xml:space="preserve"> </w:t>
-      </w:r>
-      <w:r>
-        <w:rPr>
-          <w:sz w:val="28"/>
-        </w:rPr>
         <w:t xml:space="preserve">ADT </w:t>
       </w:r>
+      <w:proofErr w:type="spellStart"/>
       <w:r>
         <w:rPr>
           <w:sz w:val="28"/>
         </w:rPr>
         <w:t>String</w:t>
       </w:r>
+      <w:proofErr w:type="spellEnd"/>
     </w:p>
     <w:p>
       <w:pPr>
@@ -1742,6 +2529,7 @@
         </w:rPr>
         <w:t xml:space="preserve">implementovali abstraktnú dátovú štruktúru string v zdrojovom súbore </w:t>
       </w:r>
+      <w:proofErr w:type="spellStart"/>
       <w:r>
         <w:rPr>
           <w:rFonts w:ascii="Courier New" w:hAnsi="Courier New" w:cs="Courier New"/>
@@ -1758,7 +2546,26 @@
           <w:szCs w:val="20"/>
           <w:lang w:val="sk-SK"/>
         </w:rPr>
-        <w:t xml:space="preserve">.c. </w:t>
+        <w:t>.c</w:t>
+      </w:r>
+      <w:proofErr w:type="spellEnd"/>
+      <w:r>
+        <w:rPr>
+          <w:rFonts w:ascii="Courier New" w:hAnsi="Courier New" w:cs="Courier New"/>
+          <w:sz w:val="24"/>
+          <w:szCs w:val="20"/>
+          <w:lang w:val="sk-SK"/>
+        </w:rPr>
+        <w:t>.</w:t>
+      </w:r>
+      <w:r>
+        <w:rPr>
+          <w:rFonts w:ascii="Courier New" w:hAnsi="Courier New" w:cs="Courier New"/>
+          <w:sz w:val="24"/>
+          <w:szCs w:val="20"/>
+          <w:lang w:val="sk-SK"/>
+        </w:rPr>
+        <w:t xml:space="preserve"> </w:t>
       </w:r>
       <w:r>
         <w:rPr>
@@ -1767,10 +2574,53 @@
           <w:szCs w:val="20"/>
           <w:lang w:val="sk-SK"/>
         </w:rPr>
-        <w:t>Funkcie sprostredkovávajú inicializáciu a uvoľnenie pamäti, pridanie jedného znaku, pridanie reťazca a porovnanie dvoch reťazcov.</w:t>
-      </w:r>
-      <w:bookmarkStart w:id="0" w:name="_GoBack"/>
-      <w:bookmarkEnd w:id="0"/>
+        <w:t>V</w:t>
+      </w:r>
+      <w:r>
+        <w:rPr>
+          <w:rFonts w:cstheme="minorHAnsi"/>
+          <w:sz w:val="24"/>
+          <w:szCs w:val="20"/>
+          <w:lang w:val="sk-SK"/>
+        </w:rPr>
+        <w:t> </w:t>
+      </w:r>
+      <w:r>
+        <w:rPr>
+          <w:rFonts w:cstheme="minorHAnsi"/>
+          <w:sz w:val="24"/>
+          <w:szCs w:val="20"/>
+          <w:lang w:val="sk-SK"/>
+        </w:rPr>
+        <w:t>štruktúre</w:t>
+      </w:r>
+      <w:r>
+        <w:rPr>
+          <w:rFonts w:cstheme="minorHAnsi"/>
+          <w:sz w:val="24"/>
+          <w:szCs w:val="20"/>
+          <w:lang w:val="sk-SK"/>
+        </w:rPr>
+        <w:t xml:space="preserve"> je uložená dĺžka reťazca, alokovaná dĺžka reťazca a ukazateľ na reťazec. </w:t>
+      </w:r>
+      <w:r>
+        <w:rPr>
+          <w:rFonts w:cstheme="minorHAnsi"/>
+          <w:sz w:val="24"/>
+          <w:szCs w:val="20"/>
+          <w:lang w:val="sk-SK"/>
+        </w:rPr>
+        <w:t>Funkcie</w:t>
+      </w:r>
+      <w:r>
+        <w:rPr>
+          <w:rFonts w:cstheme="minorHAnsi"/>
+          <w:sz w:val="24"/>
+          <w:szCs w:val="20"/>
+          <w:lang w:val="sk-SK"/>
+        </w:rPr>
+        <w:t xml:space="preserve"> sprostredkovávajú inicializáciu a uvoľnenie pamäti, pridanie jedného znaku, pridanie reťazca a porovnanie dvoch reťazcov.</w:t>
+      </w:r>
     </w:p>
     <w:p>
       <w:pPr>
@@ -1803,17 +2653,148 @@
         <w:rPr>
           <w:sz w:val="24"/>
           <w:szCs w:val="20"/>
-          <w:lang w:val="sk-SK"/>
-        </w:rPr>
-      </w:pPr>
-      <w:r>
-        <w:rPr>
-          <w:sz w:val="24"/>
-          <w:szCs w:val="20"/>
-          <w:lang w:val="sk-SK"/>
+        </w:rPr>
+      </w:pPr>
+      <w:r>
+        <w:rPr>
+          <w:sz w:val="24"/>
+          <w:szCs w:val="20"/>
         </w:rPr>
         <w:t>//TODO</w:t>
       </w:r>
+    </w:p>
+    <w:p>
+      <w:pPr>
+        <w:pStyle w:val="Odsekzoznamu"/>
+        <w:numPr>
+          <w:ilvl w:val="1"/>
+          <w:numId w:val="2"/>
+        </w:numPr>
+        <w:rPr>
+          <w:sz w:val="28"/>
+          <w:lang w:val="sk-SK"/>
+        </w:rPr>
+      </w:pPr>
+      <w:r>
+        <w:rPr>
+          <w:sz w:val="28"/>
+          <w:lang w:val="sk-SK"/>
+        </w:rPr>
+        <w:t xml:space="preserve"> Dvojsmerne viazaný zoznam</w:t>
+      </w:r>
+    </w:p>
+    <w:p>
+      <w:pPr>
+        <w:pStyle w:val="Odsekzoznamu"/>
+        <w:ind w:left="792"/>
+        <w:rPr>
+          <w:sz w:val="24"/>
+          <w:szCs w:val="20"/>
+          <w:lang w:val="sk-SK"/>
+        </w:rPr>
+      </w:pPr>
+      <w:r>
+        <w:rPr>
+          <w:sz w:val="24"/>
+          <w:szCs w:val="20"/>
+          <w:lang w:val="sk-SK"/>
+        </w:rPr>
+        <w:t>S cieľom</w:t>
+      </w:r>
+      <w:r>
+        <w:rPr>
+          <w:sz w:val="24"/>
+          <w:szCs w:val="20"/>
+          <w:lang w:val="sk-SK"/>
+        </w:rPr>
+        <w:t xml:space="preserve"> usporiadané</w:t>
+      </w:r>
+      <w:r>
+        <w:rPr>
+          <w:sz w:val="24"/>
+          <w:szCs w:val="20"/>
+          <w:lang w:val="sk-SK"/>
+        </w:rPr>
+        <w:t>ho</w:t>
+      </w:r>
+      <w:r>
+        <w:rPr>
+          <w:sz w:val="24"/>
+          <w:szCs w:val="20"/>
+          <w:lang w:val="sk-SK"/>
+        </w:rPr>
+        <w:t xml:space="preserve"> ukladani</w:t>
+      </w:r>
+      <w:r>
+        <w:rPr>
+          <w:sz w:val="24"/>
+          <w:szCs w:val="20"/>
+          <w:lang w:val="sk-SK"/>
+        </w:rPr>
+        <w:t>a</w:t>
+      </w:r>
+      <w:r>
+        <w:rPr>
+          <w:sz w:val="24"/>
+          <w:szCs w:val="20"/>
+          <w:lang w:val="sk-SK"/>
+        </w:rPr>
+        <w:t xml:space="preserve"> </w:t>
+      </w:r>
+      <w:r>
+        <w:rPr>
+          <w:sz w:val="24"/>
+          <w:szCs w:val="20"/>
+          <w:lang w:val="sk-SK"/>
+        </w:rPr>
+        <w:t>inštrukcií, pre neskoršie spracovanie,  bola využitá abstraktná dátová štruktúra Dvojsmerne viazaný zoznam, ktorá bola bližšie preberaná v predmete IAL.</w:t>
+      </w:r>
+      <w:r>
+        <w:rPr>
+          <w:sz w:val="24"/>
+          <w:szCs w:val="20"/>
+          <w:lang w:val="sk-SK"/>
+        </w:rPr>
+        <w:t xml:space="preserve"> Tento typ zoznamu nám poskytoval obojsmerný prechod zoznamom a možnosť pristupovania k prvému a poslednému prvku.</w:t>
+      </w:r>
+      <w:r>
+        <w:rPr>
+          <w:sz w:val="24"/>
+          <w:szCs w:val="20"/>
+          <w:lang w:val="sk-SK"/>
+        </w:rPr>
+        <w:t xml:space="preserve"> Štruktúra bola implementovaná priamo v súbore </w:t>
+      </w:r>
+      <w:proofErr w:type="spellStart"/>
+      <w:r>
+        <w:rPr>
+          <w:rFonts w:ascii="Courier New" w:hAnsi="Courier New" w:cs="Courier New"/>
+          <w:sz w:val="24"/>
+          <w:szCs w:val="20"/>
+          <w:lang w:val="sk-SK"/>
+        </w:rPr>
+        <w:t>instruction-list.c</w:t>
+      </w:r>
+      <w:proofErr w:type="spellEnd"/>
+      <w:r>
+        <w:rPr>
+          <w:sz w:val="24"/>
+          <w:szCs w:val="20"/>
+          <w:lang w:val="sk-SK"/>
+        </w:rPr>
+        <w:t xml:space="preserve"> spoločne s potrebnými funkciami.</w:t>
+      </w:r>
+    </w:p>
+    <w:p>
+      <w:pPr>
+        <w:pStyle w:val="Odsekzoznamu"/>
+        <w:ind w:left="792"/>
+        <w:rPr>
+          <w:sz w:val="24"/>
+          <w:szCs w:val="20"/>
+          <w:lang w:val="sk-SK"/>
+        </w:rPr>
+      </w:pPr>
     </w:p>
     <w:p>
       <w:pPr>
@@ -1860,7 +2841,7 @@
         <w:rPr>
           <w:sz w:val="24"/>
           <w:szCs w:val="20"/>
-          <w:lang w:val="sk"/>
+          <w:lang w:val="sk-SK"/>
         </w:rPr>
       </w:pPr>
     </w:p>
@@ -1873,11 +2854,13 @@
         </w:numPr>
         <w:rPr>
           <w:sz w:val="28"/>
-        </w:rPr>
-      </w:pPr>
-      <w:r>
-        <w:rPr>
-          <w:sz w:val="28"/>
+          <w:lang w:val="sk-SK"/>
+        </w:rPr>
+      </w:pPr>
+      <w:r>
+        <w:rPr>
+          <w:sz w:val="28"/>
+          <w:lang w:val="sk-SK"/>
         </w:rPr>
         <w:t>Spôsob vývoja</w:t>
       </w:r>
@@ -1915,7 +2898,93 @@
           <w:szCs w:val="20"/>
           <w:lang w:val="sk"/>
         </w:rPr>
-        <w:t xml:space="preserve">Ako verzovací systém sme použili git a ako vzdialen github. </w:t>
+        <w:t xml:space="preserve">Ako </w:t>
+      </w:r>
+      <w:proofErr w:type="spellStart"/>
+      <w:r>
+        <w:rPr>
+          <w:sz w:val="24"/>
+          <w:szCs w:val="20"/>
+          <w:lang w:val="sk"/>
+        </w:rPr>
+        <w:t>verzovací</w:t>
+      </w:r>
+      <w:proofErr w:type="spellEnd"/>
+      <w:r>
+        <w:rPr>
+          <w:sz w:val="24"/>
+          <w:szCs w:val="20"/>
+          <w:lang w:val="sk"/>
+        </w:rPr>
+        <w:t xml:space="preserve"> systém sme použili git a ako vzdialen</w:t>
+      </w:r>
+      <w:r>
+        <w:rPr>
+          <w:sz w:val="24"/>
+          <w:szCs w:val="20"/>
+          <w:lang w:val="sk"/>
+        </w:rPr>
+        <w:t>ý repozitár</w:t>
+      </w:r>
+      <w:r>
+        <w:rPr>
+          <w:sz w:val="24"/>
+          <w:szCs w:val="20"/>
+          <w:lang w:val="sk"/>
+        </w:rPr>
+        <w:t xml:space="preserve"> službu</w:t>
+      </w:r>
+      <w:r>
+        <w:rPr>
+          <w:sz w:val="24"/>
+          <w:szCs w:val="20"/>
+          <w:lang w:val="sk"/>
+        </w:rPr>
+        <w:t xml:space="preserve"> </w:t>
+      </w:r>
+      <w:proofErr w:type="spellStart"/>
+      <w:r>
+        <w:rPr>
+          <w:sz w:val="24"/>
+          <w:szCs w:val="20"/>
+          <w:lang w:val="sk"/>
+        </w:rPr>
+        <w:t>G</w:t>
+      </w:r>
+      <w:r>
+        <w:rPr>
+          <w:sz w:val="24"/>
+          <w:szCs w:val="20"/>
+          <w:lang w:val="sk"/>
+        </w:rPr>
+        <w:t>it</w:t>
+      </w:r>
+      <w:r>
+        <w:rPr>
+          <w:sz w:val="24"/>
+          <w:szCs w:val="20"/>
+          <w:lang w:val="sk"/>
+        </w:rPr>
+        <w:t>H</w:t>
+      </w:r>
+      <w:bookmarkStart w:id="0" w:name="_GoBack"/>
+      <w:bookmarkEnd w:id="0"/>
+      <w:r>
+        <w:rPr>
+          <w:sz w:val="24"/>
+          <w:szCs w:val="20"/>
+          <w:lang w:val="sk"/>
+        </w:rPr>
+        <w:t>ub</w:t>
+      </w:r>
+      <w:proofErr w:type="spellEnd"/>
+      <w:r>
+        <w:rPr>
+          <w:sz w:val="24"/>
+          <w:szCs w:val="20"/>
+          <w:lang w:val="sk"/>
+        </w:rPr>
+        <w:t xml:space="preserve">. </w:t>
       </w:r>
       <w:r>
         <w:rPr>
@@ -1953,10 +3022,12 @@
           <w:sz w:val="28"/>
         </w:rPr>
       </w:pPr>
-      <w:r>
-        <w:rPr>
-          <w:sz w:val="28"/>
-        </w:rPr>
+      <w:proofErr w:type="spellStart"/>
+      <w:r>
+        <w:rPr>
+          <w:sz w:val="28"/>
+        </w:rPr>
+        <w:lastRenderedPageBreak/>
         <w:t>Komunik</w:t>
       </w:r>
       <w:r>
@@ -1965,6 +3036,7 @@
         </w:rPr>
         <w:t>ácia</w:t>
       </w:r>
+      <w:proofErr w:type="spellEnd"/>
       <w:r>
         <w:rPr>
           <w:sz w:val="28"/>
@@ -2023,17 +3095,20 @@
         </w:numPr>
         <w:rPr>
           <w:sz w:val="28"/>
-        </w:rPr>
-      </w:pPr>
-      <w:r>
-        <w:rPr>
-          <w:sz w:val="28"/>
+          <w:lang w:val="sk-SK"/>
+        </w:rPr>
+      </w:pPr>
+      <w:r>
+        <w:rPr>
+          <w:sz w:val="28"/>
+          <w:lang w:val="sk-SK"/>
         </w:rPr>
         <w:t>Rozd</w:t>
       </w:r>
       <w:r>
         <w:rPr>
           <w:sz w:val="28"/>
+          <w:lang w:val="sk-SK"/>
         </w:rPr>
         <w:t>elenie práce</w:t>
       </w:r>
@@ -2254,7 +3329,23 @@
           <w:sz w:val="24"/>
           <w:szCs w:val="20"/>
         </w:rPr>
-        <w:t xml:space="preserve">Ivan Halomi </w:t>
+        <w:t xml:space="preserve">Ivan </w:t>
+      </w:r>
+      <w:proofErr w:type="spellStart"/>
+      <w:r>
+        <w:rPr>
+          <w:sz w:val="24"/>
+          <w:szCs w:val="20"/>
+        </w:rPr>
+        <w:t>Halomi</w:t>
+      </w:r>
+      <w:proofErr w:type="spellEnd"/>
+      <w:r>
+        <w:rPr>
+          <w:sz w:val="24"/>
+          <w:szCs w:val="20"/>
+        </w:rPr>
+        <w:t xml:space="preserve"> </w:t>
       </w:r>
       <w:r>
         <w:rPr>
@@ -2269,7 +3360,15 @@
           <w:sz w:val="24"/>
           <w:szCs w:val="20"/>
         </w:rPr>
-        <w:t xml:space="preserve"> syntaktický a sémantický analyzátor, testov</w:t>
+        <w:t xml:space="preserve"> syntaktický a sémantický analyzátor, </w:t>
+      </w:r>
+      <w:proofErr w:type="spellStart"/>
+      <w:r>
+        <w:rPr>
+          <w:sz w:val="24"/>
+          <w:szCs w:val="20"/>
+        </w:rPr>
+        <w:t>testov</w:t>
       </w:r>
       <w:r>
         <w:rPr>
@@ -2278,6 +3377,7 @@
         </w:rPr>
         <w:t>anie</w:t>
       </w:r>
+      <w:proofErr w:type="spellEnd"/>
     </w:p>
     <w:p>
       <w:pPr>
@@ -2344,23 +3444,27 @@
         </w:numPr>
         <w:rPr>
           <w:sz w:val="28"/>
-        </w:rPr>
-      </w:pPr>
-      <w:r>
-        <w:rPr>
-          <w:sz w:val="28"/>
+          <w:lang w:val="sk-SK"/>
+        </w:rPr>
+      </w:pPr>
+      <w:r>
+        <w:rPr>
+          <w:sz w:val="28"/>
+          <w:lang w:val="sk-SK"/>
         </w:rPr>
         <w:t>Záv</w:t>
       </w:r>
       <w:r>
         <w:rPr>
           <w:sz w:val="28"/>
+          <w:lang w:val="sk-SK"/>
         </w:rPr>
         <w:t>e</w:t>
       </w:r>
       <w:r>
         <w:rPr>
           <w:sz w:val="28"/>
+          <w:lang w:val="sk-SK"/>
         </w:rPr>
         <w:t>r</w:t>
       </w:r>
@@ -2380,8 +3484,23 @@
           <w:sz w:val="24"/>
           <w:szCs w:val="20"/>
         </w:rPr>
-        <w:lastRenderedPageBreak/>
-        <w:t>Projekt bol pre nás</w:t>
+        <w:t xml:space="preserve">Projekt bol </w:t>
+      </w:r>
+      <w:proofErr w:type="spellStart"/>
+      <w:r>
+        <w:rPr>
+          <w:sz w:val="24"/>
+          <w:szCs w:val="20"/>
+        </w:rPr>
+        <w:t>pre</w:t>
+      </w:r>
+      <w:proofErr w:type="spellEnd"/>
+      <w:r>
+        <w:rPr>
+          <w:sz w:val="24"/>
+          <w:szCs w:val="20"/>
+        </w:rPr>
+        <w:t xml:space="preserve"> nás</w:t>
       </w:r>
       <w:r>
         <w:rPr>
@@ -2881,7 +4000,7 @@
   <w:abstractNum w:abstractNumId="3" w15:restartNumberingAfterBreak="0">
     <w:nsid w:val="68F43611"/>
     <w:multiLevelType w:val="multilevel"/>
-    <w:tmpl w:val="0405001F"/>
+    <w:tmpl w:val="B1DA8BC4"/>
     <w:lvl w:ilvl="0">
       <w:start w:val="1"/>
       <w:numFmt w:val="decimal"/>
@@ -2890,6 +4009,9 @@
       <w:pPr>
         <w:ind w:left="360" w:hanging="360"/>
       </w:pPr>
+      <w:rPr>
+        <w:rFonts w:hint="default"/>
+      </w:rPr>
     </w:lvl>
     <w:lvl w:ilvl="1">
       <w:start w:val="1"/>
@@ -2899,6 +4021,9 @@
       <w:pPr>
         <w:ind w:left="792" w:hanging="432"/>
       </w:pPr>
+      <w:rPr>
+        <w:rFonts w:hint="default"/>
+      </w:rPr>
     </w:lvl>
     <w:lvl w:ilvl="2">
       <w:start w:val="1"/>
@@ -2908,6 +4033,9 @@
       <w:pPr>
         <w:ind w:left="1224" w:hanging="504"/>
       </w:pPr>
+      <w:rPr>
+        <w:rFonts w:hint="default"/>
+      </w:rPr>
     </w:lvl>
     <w:lvl w:ilvl="3">
       <w:start w:val="1"/>
@@ -2917,6 +4045,9 @@
       <w:pPr>
         <w:ind w:left="1728" w:hanging="648"/>
       </w:pPr>
+      <w:rPr>
+        <w:rFonts w:hint="default"/>
+      </w:rPr>
     </w:lvl>
     <w:lvl w:ilvl="4">
       <w:start w:val="1"/>
@@ -2926,6 +4057,9 @@
       <w:pPr>
         <w:ind w:left="2232" w:hanging="792"/>
       </w:pPr>
+      <w:rPr>
+        <w:rFonts w:hint="default"/>
+      </w:rPr>
     </w:lvl>
     <w:lvl w:ilvl="5">
       <w:start w:val="1"/>
@@ -2935,6 +4069,9 @@
       <w:pPr>
         <w:ind w:left="2736" w:hanging="936"/>
       </w:pPr>
+      <w:rPr>
+        <w:rFonts w:hint="default"/>
+      </w:rPr>
     </w:lvl>
     <w:lvl w:ilvl="6">
       <w:start w:val="1"/>
@@ -2944,6 +4081,9 @@
       <w:pPr>
         <w:ind w:left="3240" w:hanging="1080"/>
       </w:pPr>
+      <w:rPr>
+        <w:rFonts w:hint="default"/>
+      </w:rPr>
     </w:lvl>
     <w:lvl w:ilvl="7">
       <w:start w:val="1"/>
@@ -2953,6 +4093,9 @@
       <w:pPr>
         <w:ind w:left="3744" w:hanging="1224"/>
       </w:pPr>
+      <w:rPr>
+        <w:rFonts w:hint="default"/>
+      </w:rPr>
     </w:lvl>
     <w:lvl w:ilvl="8">
       <w:start w:val="1"/>
@@ -2962,6 +4105,9 @@
       <w:pPr>
         <w:ind w:left="4320" w:hanging="1440"/>
       </w:pPr>
+      <w:rPr>
+        <w:rFonts w:hint="default"/>
+      </w:rPr>
     </w:lvl>
   </w:abstractNum>
   <w:abstractNum w:abstractNumId="4" w15:restartNumberingAfterBreak="0">
@@ -3988,7 +5134,7 @@
 </file>
 
 <file path=customXml/itemProps1.xml><?xml version="1.0" encoding="utf-8"?>
-<ds:datastoreItem xmlns:ds="http://schemas.openxmlformats.org/officeDocument/2006/customXml" ds:itemID="{1DCBCB98-B851-47FE-8A1E-3E3ED325B2A5}">
+<ds:datastoreItem xmlns:ds="http://schemas.openxmlformats.org/officeDocument/2006/customXml" ds:itemID="{A324A2F0-310A-4BF1-9E09-DF99DC6AD9A6}">
   <ds:schemaRefs>
     <ds:schemaRef ds:uri="http://schemas.openxmlformats.org/officeDocument/2006/bibliography"/>
   </ds:schemaRefs>

</xml_diff>

<commit_message>
robte si to sami
</commit_message>
<xml_diff>
--- a/dokumentace.docx
+++ b/dokumentace.docx
@@ -9,8 +9,20 @@
         </w:rPr>
       </w:pPr>
     </w:p>
-    <w:p/>
-    <w:p/>
+    <w:p>
+      <w:pPr>
+        <w:rPr>
+          <w:lang w:val="sk-SK"/>
+        </w:rPr>
+      </w:pPr>
+    </w:p>
+    <w:p>
+      <w:pPr>
+        <w:rPr>
+          <w:lang w:val="sk-SK"/>
+        </w:rPr>
+      </w:pPr>
+    </w:p>
     <w:p>
       <w:pPr>
         <w:jc w:val="center"/>
@@ -192,20 +204,38 @@
         <w:jc w:val="center"/>
         <w:rPr>
           <w:sz w:val="28"/>
-        </w:rPr>
-      </w:pPr>
-      <w:r>
-        <w:rPr>
-          <w:sz w:val="28"/>
-          <w:lang w:val="sk"/>
+          <w:lang w:val="sk-SK"/>
+        </w:rPr>
+      </w:pPr>
+      <w:r>
+        <w:rPr>
+          <w:sz w:val="28"/>
+          <w:lang w:val="sk-SK"/>
         </w:rPr>
         <w:t>Tím</w:t>
       </w:r>
       <w:r>
         <w:rPr>
           <w:sz w:val="28"/>
-        </w:rPr>
-        <w:t xml:space="preserve"> 127, varianta I</w:t>
+          <w:lang w:val="sk-SK"/>
+        </w:rPr>
+        <w:t xml:space="preserve"> 127, </w:t>
+      </w:r>
+      <w:proofErr w:type="spellStart"/>
+      <w:r>
+        <w:rPr>
+          <w:sz w:val="28"/>
+          <w:lang w:val="sk-SK"/>
+        </w:rPr>
+        <w:t>varianta</w:t>
+      </w:r>
+      <w:proofErr w:type="spellEnd"/>
+      <w:r>
+        <w:rPr>
+          <w:sz w:val="28"/>
+          <w:lang w:val="sk-SK"/>
+        </w:rPr>
+        <w:t xml:space="preserve"> I</w:t>
       </w:r>
     </w:p>
     <w:p>
@@ -213,6 +243,7 @@
         <w:jc w:val="center"/>
         <w:rPr>
           <w:sz w:val="28"/>
+          <w:lang w:val="sk-SK"/>
         </w:rPr>
       </w:pPr>
     </w:p>
@@ -221,83 +252,95 @@
         <w:jc w:val="center"/>
         <w:rPr>
           <w:sz w:val="28"/>
-        </w:rPr>
-      </w:pPr>
-    </w:p>
-    <w:p>
-      <w:pPr>
-        <w:rPr>
-          <w:sz w:val="28"/>
-        </w:rPr>
-      </w:pPr>
-    </w:p>
-    <w:p>
-      <w:pPr>
-        <w:rPr>
-          <w:sz w:val="28"/>
-        </w:rPr>
-      </w:pPr>
-    </w:p>
-    <w:p>
-      <w:pPr>
-        <w:rPr>
-          <w:sz w:val="28"/>
-        </w:rPr>
-      </w:pPr>
-    </w:p>
-    <w:p>
-      <w:pPr>
-        <w:rPr>
-          <w:sz w:val="28"/>
-        </w:rPr>
-      </w:pPr>
-    </w:p>
-    <w:p>
-      <w:pPr>
-        <w:rPr>
-          <w:sz w:val="28"/>
-        </w:rPr>
-      </w:pPr>
-    </w:p>
-    <w:p>
-      <w:pPr>
-        <w:rPr>
-          <w:sz w:val="28"/>
-        </w:rPr>
-      </w:pPr>
-    </w:p>
-    <w:p>
-      <w:pPr>
-        <w:rPr>
-          <w:sz w:val="28"/>
-        </w:rPr>
-      </w:pPr>
-    </w:p>
-    <w:p>
-      <w:pPr>
-        <w:rPr>
-          <w:sz w:val="28"/>
-        </w:rPr>
-      </w:pPr>
-    </w:p>
-    <w:p>
-      <w:pPr>
-        <w:rPr>
-          <w:sz w:val="28"/>
-        </w:rPr>
-      </w:pPr>
-    </w:p>
-    <w:p>
-      <w:pPr>
-        <w:rPr>
-          <w:sz w:val="28"/>
-        </w:rPr>
-      </w:pPr>
-    </w:p>
-    <w:p>
-      <w:pPr>
-        <w:rPr>
-          <w:sz w:val="28"/>
+          <w:lang w:val="sk-SK"/>
+        </w:rPr>
+      </w:pPr>
+    </w:p>
+    <w:p>
+      <w:pPr>
+        <w:rPr>
+          <w:sz w:val="28"/>
+          <w:lang w:val="sk-SK"/>
+        </w:rPr>
+      </w:pPr>
+    </w:p>
+    <w:p>
+      <w:pPr>
+        <w:rPr>
+          <w:sz w:val="28"/>
+          <w:lang w:val="sk-SK"/>
+        </w:rPr>
+      </w:pPr>
+    </w:p>
+    <w:p>
+      <w:pPr>
+        <w:rPr>
+          <w:sz w:val="28"/>
+          <w:lang w:val="sk-SK"/>
+        </w:rPr>
+      </w:pPr>
+    </w:p>
+    <w:p>
+      <w:pPr>
+        <w:rPr>
+          <w:sz w:val="28"/>
+          <w:lang w:val="sk-SK"/>
+        </w:rPr>
+      </w:pPr>
+    </w:p>
+    <w:p>
+      <w:pPr>
+        <w:rPr>
+          <w:sz w:val="28"/>
+          <w:lang w:val="sk-SK"/>
+        </w:rPr>
+      </w:pPr>
+    </w:p>
+    <w:p>
+      <w:pPr>
+        <w:rPr>
+          <w:sz w:val="28"/>
+          <w:lang w:val="sk-SK"/>
+        </w:rPr>
+      </w:pPr>
+    </w:p>
+    <w:p>
+      <w:pPr>
+        <w:rPr>
+          <w:sz w:val="28"/>
+          <w:lang w:val="sk-SK"/>
+        </w:rPr>
+      </w:pPr>
+    </w:p>
+    <w:p>
+      <w:pPr>
+        <w:rPr>
+          <w:sz w:val="28"/>
+          <w:lang w:val="sk-SK"/>
+        </w:rPr>
+      </w:pPr>
+    </w:p>
+    <w:p>
+      <w:pPr>
+        <w:rPr>
+          <w:sz w:val="28"/>
+          <w:lang w:val="sk-SK"/>
+        </w:rPr>
+      </w:pPr>
+    </w:p>
+    <w:p>
+      <w:pPr>
+        <w:rPr>
+          <w:sz w:val="28"/>
+          <w:lang w:val="sk-SK"/>
+        </w:rPr>
+      </w:pPr>
+    </w:p>
+    <w:p>
+      <w:pPr>
+        <w:rPr>
+          <w:sz w:val="28"/>
+          <w:lang w:val="sk-SK"/>
         </w:rPr>
       </w:pPr>
     </w:p>
@@ -307,19 +350,32 @@
         <w:rPr>
           <w:b/>
           <w:sz w:val="28"/>
-        </w:rPr>
-      </w:pPr>
+          <w:lang w:val="sk-SK"/>
+        </w:rPr>
+      </w:pPr>
+      <w:proofErr w:type="spellStart"/>
       <w:r>
         <w:rPr>
           <w:b/>
           <w:sz w:val="28"/>
-        </w:rPr>
-        <w:t xml:space="preserve">Jiří Žák </w:t>
-      </w:r>
+          <w:lang w:val="sk-SK"/>
+        </w:rPr>
+        <w:t>Jiří</w:t>
+      </w:r>
+      <w:proofErr w:type="spellEnd"/>
       <w:r>
         <w:rPr>
           <w:b/>
           <w:sz w:val="28"/>
+          <w:lang w:val="sk-SK"/>
+        </w:rPr>
+        <w:t xml:space="preserve"> Žák </w:t>
+      </w:r>
+      <w:r>
+        <w:rPr>
+          <w:b/>
+          <w:sz w:val="28"/>
+          <w:lang w:val="sk-SK"/>
         </w:rPr>
         <w:tab/>
       </w:r>
@@ -327,6 +383,7 @@
         <w:rPr>
           <w:b/>
           <w:sz w:val="28"/>
+          <w:lang w:val="sk-SK"/>
         </w:rPr>
         <w:t xml:space="preserve"> </w:t>
       </w:r>
@@ -334,6 +391,7 @@
         <w:rPr>
           <w:b/>
           <w:sz w:val="28"/>
+          <w:lang w:val="sk-SK"/>
         </w:rPr>
         <w:t xml:space="preserve">(xzakji02) </w:t>
       </w:r>
@@ -341,6 +399,7 @@
         <w:rPr>
           <w:b/>
           <w:sz w:val="28"/>
+          <w:lang w:val="sk-SK"/>
         </w:rPr>
         <w:tab/>
         <w:t>25%</w:t>
@@ -351,11 +410,13 @@
         <w:jc w:val="right"/>
         <w:rPr>
           <w:sz w:val="28"/>
-        </w:rPr>
-      </w:pPr>
-      <w:r>
-        <w:rPr>
-          <w:sz w:val="28"/>
+          <w:lang w:val="sk-SK"/>
+        </w:rPr>
+      </w:pPr>
+      <w:r>
+        <w:rPr>
+          <w:sz w:val="28"/>
+          <w:lang w:val="sk-SK"/>
         </w:rPr>
         <w:t xml:space="preserve">Ivan </w:t>
       </w:r>
@@ -363,6 +424,7 @@
       <w:r>
         <w:rPr>
           <w:sz w:val="28"/>
+          <w:lang w:val="sk-SK"/>
         </w:rPr>
         <w:t>Halomi</w:t>
       </w:r>
@@ -370,36 +432,42 @@
       <w:r>
         <w:rPr>
           <w:sz w:val="28"/>
+          <w:lang w:val="sk-SK"/>
         </w:rPr>
         <w:t xml:space="preserve"> </w:t>
       </w:r>
       <w:r>
         <w:rPr>
           <w:sz w:val="28"/>
+          <w:lang w:val="sk-SK"/>
         </w:rPr>
         <w:t xml:space="preserve"> </w:t>
       </w:r>
       <w:r>
         <w:rPr>
           <w:sz w:val="28"/>
+          <w:lang w:val="sk-SK"/>
         </w:rPr>
         <w:t>(xhalom</w:t>
       </w:r>
       <w:r>
         <w:rPr>
           <w:sz w:val="28"/>
+          <w:lang w:val="sk-SK"/>
         </w:rPr>
         <w:t>00</w:t>
       </w:r>
       <w:r>
         <w:rPr>
           <w:sz w:val="28"/>
+          <w:lang w:val="sk-SK"/>
         </w:rPr>
         <w:t>)</w:t>
       </w:r>
       <w:r>
         <w:rPr>
           <w:sz w:val="28"/>
+          <w:lang w:val="sk-SK"/>
         </w:rPr>
         <w:tab/>
         <w:t>25%</w:t>
@@ -410,29 +478,34 @@
         <w:jc w:val="right"/>
         <w:rPr>
           <w:sz w:val="28"/>
-        </w:rPr>
-      </w:pPr>
-      <w:r>
-        <w:rPr>
-          <w:sz w:val="28"/>
+          <w:lang w:val="sk-SK"/>
+        </w:rPr>
+      </w:pPr>
+      <w:r>
+        <w:rPr>
+          <w:sz w:val="28"/>
+          <w:lang w:val="sk-SK"/>
         </w:rPr>
         <w:t>Adam Ševčík (xsevci</w:t>
       </w:r>
       <w:r>
         <w:rPr>
           <w:sz w:val="28"/>
+          <w:lang w:val="sk-SK"/>
         </w:rPr>
         <w:t>64</w:t>
       </w:r>
       <w:r>
         <w:rPr>
           <w:sz w:val="28"/>
+          <w:lang w:val="sk-SK"/>
         </w:rPr>
         <w:t>)</w:t>
       </w:r>
       <w:r>
         <w:rPr>
           <w:sz w:val="28"/>
+          <w:lang w:val="sk-SK"/>
         </w:rPr>
         <w:tab/>
         <w:t>25%</w:t>
@@ -443,29 +516,34 @@
         <w:jc w:val="right"/>
         <w:rPr>
           <w:sz w:val="28"/>
-        </w:rPr>
-      </w:pPr>
-      <w:r>
-        <w:rPr>
-          <w:sz w:val="28"/>
+          <w:lang w:val="sk-SK"/>
+        </w:rPr>
+      </w:pPr>
+      <w:r>
+        <w:rPr>
+          <w:sz w:val="28"/>
+          <w:lang w:val="sk-SK"/>
         </w:rPr>
         <w:t>Martin Hiner (xhiner</w:t>
       </w:r>
       <w:r>
         <w:rPr>
           <w:sz w:val="28"/>
+          <w:lang w:val="sk-SK"/>
         </w:rPr>
         <w:t>00</w:t>
       </w:r>
       <w:r>
         <w:rPr>
           <w:sz w:val="28"/>
+          <w:lang w:val="sk-SK"/>
         </w:rPr>
         <w:t>)</w:t>
       </w:r>
       <w:r>
         <w:rPr>
           <w:sz w:val="28"/>
+          <w:lang w:val="sk-SK"/>
         </w:rPr>
         <w:tab/>
         <w:t>25%</w:t>
@@ -480,11 +558,13 @@
         </w:numPr>
         <w:rPr>
           <w:sz w:val="28"/>
-        </w:rPr>
-      </w:pPr>
-      <w:r>
-        <w:rPr>
-          <w:sz w:val="28"/>
+          <w:lang w:val="sk-SK"/>
+        </w:rPr>
+      </w:pPr>
+      <w:r>
+        <w:rPr>
+          <w:sz w:val="28"/>
+          <w:lang w:val="sk-SK"/>
         </w:rPr>
         <w:lastRenderedPageBreak/>
         <w:t>Úvod</w:t>
@@ -492,17 +572,18 @@
     </w:p>
     <w:p>
       <w:pPr>
-        <w:ind w:firstLine="360"/>
-        <w:rPr>
-          <w:sz w:val="24"/>
-          <w:szCs w:val="20"/>
-        </w:rPr>
-      </w:pPr>
-      <w:r>
-        <w:rPr>
-          <w:sz w:val="24"/>
-          <w:szCs w:val="20"/>
-          <w:lang w:val="sk"/>
+        <w:ind w:firstLine="708"/>
+        <w:rPr>
+          <w:sz w:val="24"/>
+          <w:szCs w:val="20"/>
+          <w:lang w:val="sk-SK"/>
+        </w:rPr>
+      </w:pPr>
+      <w:r>
+        <w:rPr>
+          <w:sz w:val="24"/>
+          <w:szCs w:val="20"/>
+          <w:lang w:val="sk-SK"/>
         </w:rPr>
         <w:t>Cieľom tohto projektu bolo vytvoriť prekladač, ktorý načíta zdrojový kód v IFJ19, čo je zjednodušená podmnožina</w:t>
       </w:r>
@@ -510,7 +591,7 @@
         <w:rPr>
           <w:sz w:val="24"/>
           <w:szCs w:val="20"/>
-          <w:lang w:val="sk"/>
+          <w:lang w:val="sk-SK"/>
         </w:rPr>
         <w:t xml:space="preserve"> jazyka</w:t>
       </w:r>
@@ -518,7 +599,7 @@
         <w:rPr>
           <w:sz w:val="24"/>
           <w:szCs w:val="20"/>
-          <w:lang w:val="sk"/>
+          <w:lang w:val="sk-SK"/>
         </w:rPr>
         <w:t xml:space="preserve"> </w:t>
       </w:r>
@@ -527,7 +608,7 @@
         <w:rPr>
           <w:sz w:val="24"/>
           <w:szCs w:val="20"/>
-          <w:lang w:val="sk"/>
+          <w:lang w:val="sk-SK"/>
         </w:rPr>
         <w:t>Python</w:t>
       </w:r>
@@ -536,9 +617,17 @@
         <w:rPr>
           <w:sz w:val="24"/>
           <w:szCs w:val="20"/>
-          <w:lang w:val="sk"/>
-        </w:rPr>
-        <w:t xml:space="preserve"> 3, a prekladá ho do IFJcode19  kód. Program je konzolová aplikácia, ktorá vracia výsledný kód alebo prípadne zodpovedajúci kód chyby. Program načíta zo štandardného vstupu a vráti sa na štandardný výstup.</w:t>
+          <w:lang w:val="sk-SK"/>
+        </w:rPr>
+        <w:t xml:space="preserve"> 3, a prekladá ho do IFJcode19  kód. </w:t>
+      </w:r>
+      <w:r>
+        <w:rPr>
+          <w:sz w:val="24"/>
+          <w:szCs w:val="20"/>
+          <w:lang w:val="sk-SK"/>
+        </w:rPr>
+        <w:t>Táto dokumentácia obsahuje popis jednotlivých častí prekladača a ich implementačné detaily, použité špeciálne techniky, popis práce v tíme a dodatočné materiály ako diagramy a tabuľky.</w:t>
       </w:r>
     </w:p>
     <w:p>
@@ -592,17 +681,18 @@
     <w:p>
       <w:pPr>
         <w:pStyle w:val="Odsekzoznamu"/>
-        <w:ind w:left="360"/>
-        <w:rPr>
-          <w:sz w:val="24"/>
-          <w:szCs w:val="20"/>
-        </w:rPr>
-      </w:pPr>
-      <w:r>
-        <w:rPr>
-          <w:sz w:val="24"/>
-          <w:szCs w:val="20"/>
-          <w:lang w:val="sk"/>
+        <w:ind w:left="360" w:firstLine="348"/>
+        <w:rPr>
+          <w:sz w:val="24"/>
+          <w:szCs w:val="20"/>
+          <w:lang w:val="sk-SK"/>
+        </w:rPr>
+      </w:pPr>
+      <w:r>
+        <w:rPr>
+          <w:sz w:val="24"/>
+          <w:szCs w:val="20"/>
+          <w:lang w:val="sk-SK"/>
         </w:rPr>
         <w:t xml:space="preserve">Jednotlivé modely boli paralelne vyvíjané každým členom </w:t>
       </w:r>
@@ -610,7 +700,7 @@
         <w:rPr>
           <w:sz w:val="24"/>
           <w:szCs w:val="20"/>
-          <w:lang w:val="sk"/>
+          <w:lang w:val="sk-SK"/>
         </w:rPr>
         <w:t>tímu</w:t>
       </w:r>
@@ -618,7 +708,7 @@
         <w:rPr>
           <w:sz w:val="24"/>
           <w:szCs w:val="20"/>
-          <w:lang w:val="sk"/>
+          <w:lang w:val="sk-SK"/>
         </w:rPr>
         <w:t>, podľa rozdelenia.</w:t>
       </w:r>
@@ -632,13 +722,24 @@
         </w:numPr>
         <w:rPr>
           <w:sz w:val="28"/>
-        </w:rPr>
-      </w:pPr>
-      <w:r>
-        <w:rPr>
-          <w:sz w:val="28"/>
-        </w:rPr>
-        <w:t>Lexikální analyzátor</w:t>
+          <w:lang w:val="sk-SK"/>
+        </w:rPr>
+      </w:pPr>
+      <w:proofErr w:type="spellStart"/>
+      <w:r>
+        <w:rPr>
+          <w:sz w:val="28"/>
+          <w:lang w:val="sk-SK"/>
+        </w:rPr>
+        <w:t>Lexikální</w:t>
+      </w:r>
+      <w:proofErr w:type="spellEnd"/>
+      <w:r>
+        <w:rPr>
+          <w:sz w:val="28"/>
+          <w:lang w:val="sk-SK"/>
+        </w:rPr>
+        <w:t xml:space="preserve"> analyzátor</w:t>
       </w:r>
     </w:p>
     <w:p>
@@ -648,13 +749,14 @@
         <w:rPr>
           <w:sz w:val="24"/>
           <w:szCs w:val="20"/>
-        </w:rPr>
-      </w:pPr>
-      <w:r>
-        <w:rPr>
-          <w:sz w:val="24"/>
-          <w:szCs w:val="20"/>
-          <w:lang w:val="sk"/>
+          <w:lang w:val="sk-SK"/>
+        </w:rPr>
+      </w:pPr>
+      <w:r>
+        <w:rPr>
+          <w:sz w:val="24"/>
+          <w:szCs w:val="20"/>
+          <w:lang w:val="sk-SK"/>
         </w:rPr>
         <w:t xml:space="preserve">Implementácia lexikálneho analyzátora sa nachádza v súbore </w:t>
       </w:r>
@@ -664,7 +766,7 @@
           <w:rFonts w:ascii="Courier New" w:hAnsi="Courier New" w:cs="Courier New"/>
           <w:sz w:val="24"/>
           <w:szCs w:val="20"/>
-          <w:lang w:val="sk"/>
+          <w:lang w:val="sk-SK"/>
         </w:rPr>
         <w:t>scanner.c</w:t>
       </w:r>
@@ -673,25 +775,9 @@
         <w:rPr>
           <w:sz w:val="24"/>
           <w:szCs w:val="20"/>
-          <w:lang w:val="sk"/>
-        </w:rPr>
-        <w:t xml:space="preserve"> a využíva pomocnú knihov</w:t>
-      </w:r>
-      <w:r>
-        <w:rPr>
-          <w:sz w:val="24"/>
-          <w:szCs w:val="20"/>
-          <w:lang w:val="sk"/>
-        </w:rPr>
-        <w:t>ň</w:t>
-      </w:r>
-      <w:r>
-        <w:rPr>
-          <w:sz w:val="24"/>
-          <w:szCs w:val="20"/>
-          <w:lang w:val="sk"/>
-        </w:rPr>
-        <w:t xml:space="preserve">u </w:t>
+          <w:lang w:val="sk-SK"/>
+        </w:rPr>
+        <w:t xml:space="preserve"> a využíva pomocnú knihovňu </w:t>
       </w:r>
       <w:proofErr w:type="spellStart"/>
       <w:r>
@@ -699,7 +785,7 @@
           <w:rFonts w:ascii="Courier New" w:hAnsi="Courier New" w:cs="Courier New"/>
           <w:sz w:val="24"/>
           <w:szCs w:val="20"/>
-          <w:lang w:val="sk"/>
+          <w:lang w:val="sk-SK"/>
         </w:rPr>
         <w:t>string.c</w:t>
       </w:r>
@@ -708,7 +794,7 @@
         <w:rPr>
           <w:sz w:val="24"/>
           <w:szCs w:val="20"/>
-          <w:lang w:val="sk"/>
+          <w:lang w:val="sk-SK"/>
         </w:rPr>
         <w:t xml:space="preserve"> pre jednoduchšiu prácu </w:t>
       </w:r>
@@ -716,7 +802,7 @@
         <w:rPr>
           <w:sz w:val="24"/>
           <w:szCs w:val="20"/>
-          <w:lang w:val="sk"/>
+          <w:lang w:val="sk-SK"/>
         </w:rPr>
         <w:t>s reťazcami</w:t>
       </w:r>
@@ -724,7 +810,7 @@
         <w:rPr>
           <w:sz w:val="24"/>
           <w:szCs w:val="20"/>
-          <w:lang w:val="sk"/>
+          <w:lang w:val="sk-SK"/>
         </w:rPr>
         <w:t xml:space="preserve">. </w:t>
       </w:r>
@@ -736,31 +822,16 @@
         <w:rPr>
           <w:sz w:val="24"/>
           <w:szCs w:val="20"/>
-        </w:rPr>
-      </w:pPr>
-      <w:r>
-        <w:rPr>
-          <w:sz w:val="24"/>
-          <w:szCs w:val="20"/>
-          <w:lang w:val="sk"/>
-        </w:rPr>
-        <w:t>Hlavná funkcia lexikálneho anal</w:t>
-      </w:r>
-      <w:r>
-        <w:rPr>
-          <w:sz w:val="24"/>
-          <w:szCs w:val="20"/>
-          <w:lang w:val="sk"/>
-        </w:rPr>
-        <w:t>y</w:t>
-      </w:r>
-      <w:r>
-        <w:rPr>
-          <w:sz w:val="24"/>
-          <w:szCs w:val="20"/>
-          <w:lang w:val="sk"/>
-        </w:rPr>
-        <w:t xml:space="preserve">zátora je </w:t>
+          <w:lang w:val="sk-SK"/>
+        </w:rPr>
+      </w:pPr>
+      <w:r>
+        <w:rPr>
+          <w:sz w:val="24"/>
+          <w:szCs w:val="20"/>
+          <w:lang w:val="sk-SK"/>
+        </w:rPr>
+        <w:t xml:space="preserve">Hlavná funkcia lexikálneho analyzátora je </w:t>
       </w:r>
       <w:proofErr w:type="spellStart"/>
       <w:r>
@@ -768,7 +839,7 @@
           <w:rFonts w:ascii="Courier New" w:hAnsi="Courier New" w:cs="Courier New"/>
           <w:sz w:val="24"/>
           <w:szCs w:val="20"/>
-          <w:lang w:val="sk"/>
+          <w:lang w:val="sk-SK"/>
         </w:rPr>
         <w:t>get_token</w:t>
       </w:r>
@@ -778,7 +849,7 @@
           <w:rFonts w:ascii="Courier New" w:hAnsi="Courier New" w:cs="Courier New"/>
           <w:sz w:val="24"/>
           <w:szCs w:val="20"/>
-          <w:lang w:val="sk"/>
+          <w:lang w:val="sk-SK"/>
         </w:rPr>
         <w:t>()</w:t>
       </w:r>
@@ -786,13 +857,29 @@
         <w:rPr>
           <w:sz w:val="24"/>
           <w:szCs w:val="20"/>
-          <w:lang w:val="sk"/>
-        </w:rPr>
-        <w:t xml:space="preserve">, ktorá je implementácia konečného automatu podľa grafu vytvoreného na základe zadania. </w:t>
-      </w:r>
-      <w:r>
-        <w:rPr>
-          <w:lang w:val="sk"/>
+          <w:lang w:val="sk-SK"/>
+        </w:rPr>
+        <w:t xml:space="preserve">, ktorá je implementácia konečného automatu podľa </w:t>
+      </w:r>
+      <w:r>
+        <w:rPr>
+          <w:sz w:val="24"/>
+          <w:szCs w:val="20"/>
+          <w:lang w:val="sk-SK"/>
+        </w:rPr>
+        <w:t>diagramu</w:t>
+      </w:r>
+      <w:r>
+        <w:rPr>
+          <w:sz w:val="24"/>
+          <w:szCs w:val="20"/>
+          <w:lang w:val="sk-SK"/>
+        </w:rPr>
+        <w:t xml:space="preserve"> vytvoreného na základe zadania. </w:t>
+      </w:r>
+      <w:r>
+        <w:rPr>
+          <w:lang w:val="sk-SK"/>
         </w:rPr>
         <w:t xml:space="preserve"> </w:t>
       </w:r>
@@ -800,7 +887,7 @@
         <w:rPr>
           <w:sz w:val="24"/>
           <w:szCs w:val="20"/>
-          <w:lang w:val="sk"/>
+          <w:lang w:val="sk-SK"/>
         </w:rPr>
         <w:t xml:space="preserve">Funkcia vracia ukazateľ na objekt typu </w:t>
       </w:r>
@@ -810,7 +897,7 @@
           <w:rFonts w:ascii="Courier New" w:hAnsi="Courier New" w:cs="Courier New"/>
           <w:sz w:val="24"/>
           <w:szCs w:val="20"/>
-          <w:lang w:val="sk"/>
+          <w:lang w:val="sk-SK"/>
         </w:rPr>
         <w:t>tToken</w:t>
       </w:r>
@@ -819,7 +906,7 @@
         <w:rPr>
           <w:sz w:val="24"/>
           <w:szCs w:val="20"/>
-          <w:lang w:val="sk"/>
+          <w:lang w:val="sk-SK"/>
         </w:rPr>
         <w:t xml:space="preserve">, ktorý reprezentuje jednu </w:t>
       </w:r>
@@ -828,7 +915,7 @@
         <w:rPr>
           <w:sz w:val="24"/>
           <w:szCs w:val="20"/>
-          <w:lang w:val="sk"/>
+          <w:lang w:val="sk-SK"/>
         </w:rPr>
         <w:t>lexému</w:t>
       </w:r>
@@ -837,7 +924,7 @@
         <w:rPr>
           <w:sz w:val="24"/>
           <w:szCs w:val="20"/>
-          <w:lang w:val="sk"/>
+          <w:lang w:val="sk-SK"/>
         </w:rPr>
         <w:t xml:space="preserve"> zo zadaného kódu. Sú v ňom uložené informácie ako riadok, na ktorom sa token nachádza, obsah a typ tokenu, prípadne podtyp, podla požiadaviek ostatných modulov.  Jednotlivé stavy automatu sa nachádzajú v type </w:t>
       </w:r>
@@ -847,7 +934,7 @@
           <w:rFonts w:ascii="Courier New" w:hAnsi="Courier New" w:cs="Courier New"/>
           <w:sz w:val="24"/>
           <w:szCs w:val="20"/>
-          <w:lang w:val="sk"/>
+          <w:lang w:val="sk-SK"/>
         </w:rPr>
         <w:t>enum</w:t>
       </w:r>
@@ -857,7 +944,7 @@
           <w:rFonts w:ascii="Courier New" w:hAnsi="Courier New" w:cs="Courier New"/>
           <w:sz w:val="24"/>
           <w:szCs w:val="20"/>
-          <w:lang w:val="sk"/>
+          <w:lang w:val="sk-SK"/>
         </w:rPr>
         <w:t xml:space="preserve"> </w:t>
       </w:r>
@@ -867,7 +954,7 @@
           <w:rFonts w:ascii="Courier New" w:hAnsi="Courier New" w:cs="Courier New"/>
           <w:sz w:val="24"/>
           <w:szCs w:val="20"/>
-          <w:lang w:val="sk"/>
+          <w:lang w:val="sk-SK"/>
         </w:rPr>
         <w:t>tState</w:t>
       </w:r>
@@ -876,25 +963,9 @@
         <w:rPr>
           <w:sz w:val="24"/>
           <w:szCs w:val="20"/>
-          <w:lang w:val="sk"/>
-        </w:rPr>
-        <w:t xml:space="preserve">, ktorý sa ale pre jednoduchosť zároveň využíva ako označenie typov a podtypov tokenov. Funkcia je implementovaná ako nekonečný </w:t>
-      </w:r>
-      <w:r>
-        <w:rPr>
-          <w:sz w:val="24"/>
-          <w:szCs w:val="20"/>
-          <w:lang w:val="sk"/>
-        </w:rPr>
-        <w:t>switch</w:t>
-      </w:r>
-      <w:r>
-        <w:rPr>
-          <w:sz w:val="24"/>
-          <w:szCs w:val="20"/>
-          <w:lang w:val="sk"/>
-        </w:rPr>
-        <w:t>, ktorý znak po znaku prechádza štandardný vstup a podla zadaných pravidiel ho delí na jednotlivé tokeny.</w:t>
+          <w:lang w:val="sk-SK"/>
+        </w:rPr>
+        <w:t>, ktorý sa ale pre jednoduchosť zároveň využíva ako označenie typov a podtypov tokenov. Funkcia je implementovaná ako nekonečný switch, ktorý znak po znaku prechádza štandardný vstup a podla zadaných pravidiel ho delí na jednotlivé tokeny.</w:t>
       </w:r>
     </w:p>
     <w:p>
@@ -904,13 +975,14 @@
         <w:rPr>
           <w:sz w:val="24"/>
           <w:szCs w:val="20"/>
-        </w:rPr>
-      </w:pPr>
-      <w:r>
-        <w:rPr>
-          <w:sz w:val="24"/>
-          <w:szCs w:val="20"/>
-          <w:lang w:val="sk"/>
+          <w:lang w:val="sk-SK"/>
+        </w:rPr>
+      </w:pPr>
+      <w:r>
+        <w:rPr>
+          <w:sz w:val="24"/>
+          <w:szCs w:val="20"/>
+          <w:lang w:val="sk-SK"/>
         </w:rPr>
         <w:t xml:space="preserve">Jazyk IFJ19 využíva odsadenie riadkov na zoskupenie príkazov do sekvencie, preto bolo pre kontrolu nutné využiť pomocný zásobník typu LIFO. Zmena odsadenia sa prejaví odoslaním tokenov </w:t>
       </w:r>
@@ -920,7 +992,7 @@
           <w:rFonts w:ascii="Courier New" w:hAnsi="Courier New" w:cs="Courier New"/>
           <w:sz w:val="24"/>
           <w:szCs w:val="20"/>
-          <w:lang w:val="sk"/>
+          <w:lang w:val="sk-SK"/>
         </w:rPr>
         <w:t>sIndent</w:t>
       </w:r>
@@ -929,7 +1001,7 @@
         <w:rPr>
           <w:sz w:val="24"/>
           <w:szCs w:val="20"/>
-          <w:lang w:val="sk"/>
+          <w:lang w:val="sk-SK"/>
         </w:rPr>
         <w:t xml:space="preserve"> alebo s </w:t>
       </w:r>
@@ -939,7 +1011,7 @@
           <w:rFonts w:ascii="Courier New" w:hAnsi="Courier New" w:cs="Courier New"/>
           <w:sz w:val="24"/>
           <w:szCs w:val="20"/>
-          <w:lang w:val="sk"/>
+          <w:lang w:val="sk-SK"/>
         </w:rPr>
         <w:t>sDedent</w:t>
       </w:r>
@@ -948,7 +1020,7 @@
         <w:rPr>
           <w:sz w:val="24"/>
           <w:szCs w:val="20"/>
-          <w:lang w:val="sk"/>
+          <w:lang w:val="sk-SK"/>
         </w:rPr>
         <w:t>, ktoré nahradzujú zložené zátvorky známe z jazyka C.</w:t>
       </w:r>
@@ -960,13 +1032,14 @@
         <w:rPr>
           <w:sz w:val="24"/>
           <w:szCs w:val="20"/>
-        </w:rPr>
-      </w:pPr>
-      <w:r>
-        <w:rPr>
-          <w:sz w:val="24"/>
-          <w:szCs w:val="20"/>
-          <w:lang w:val="sk"/>
+          <w:lang w:val="sk-SK"/>
+        </w:rPr>
+      </w:pPr>
+      <w:r>
+        <w:rPr>
+          <w:sz w:val="24"/>
+          <w:szCs w:val="20"/>
+          <w:lang w:val="sk-SK"/>
         </w:rPr>
         <w:t xml:space="preserve">V súbore sa ešte nachádzajú pomocné funkcie </w:t>
       </w:r>
@@ -976,7 +1049,7 @@
           <w:rFonts w:ascii="Courier New" w:hAnsi="Courier New" w:cs="Courier New"/>
           <w:sz w:val="24"/>
           <w:szCs w:val="20"/>
-          <w:lang w:val="sk"/>
+          <w:lang w:val="sk-SK"/>
         </w:rPr>
         <w:t>init_token</w:t>
       </w:r>
@@ -986,7 +1059,7 @@
           <w:rFonts w:ascii="Courier New" w:hAnsi="Courier New" w:cs="Courier New"/>
           <w:sz w:val="24"/>
           <w:szCs w:val="20"/>
-          <w:lang w:val="sk"/>
+          <w:lang w:val="sk-SK"/>
         </w:rPr>
         <w:t>()</w:t>
       </w:r>
@@ -994,7 +1067,7 @@
         <w:rPr>
           <w:sz w:val="24"/>
           <w:szCs w:val="20"/>
-          <w:lang w:val="sk"/>
+          <w:lang w:val="sk-SK"/>
         </w:rPr>
         <w:t xml:space="preserve"> na inicializáciu tokenu, </w:t>
       </w:r>
@@ -1004,7 +1077,7 @@
           <w:rFonts w:ascii="Courier New" w:hAnsi="Courier New" w:cs="Courier New"/>
           <w:sz w:val="24"/>
           <w:szCs w:val="20"/>
-          <w:lang w:val="sk"/>
+          <w:lang w:val="sk-SK"/>
         </w:rPr>
         <w:t>unget_token</w:t>
       </w:r>
@@ -1014,7 +1087,7 @@
           <w:rFonts w:ascii="Courier New" w:hAnsi="Courier New" w:cs="Courier New"/>
           <w:sz w:val="24"/>
           <w:szCs w:val="20"/>
-          <w:lang w:val="sk"/>
+          <w:lang w:val="sk-SK"/>
         </w:rPr>
         <w:t>()</w:t>
       </w:r>
@@ -1022,7 +1095,7 @@
         <w:rPr>
           <w:sz w:val="24"/>
           <w:szCs w:val="20"/>
-          <w:lang w:val="sk"/>
+          <w:lang w:val="sk-SK"/>
         </w:rPr>
         <w:t xml:space="preserve"> na vrátenie tokenu na štandardný vstup a </w:t>
       </w:r>
@@ -1032,7 +1105,7 @@
           <w:rFonts w:ascii="Courier New" w:hAnsi="Courier New" w:cs="Courier New"/>
           <w:sz w:val="24"/>
           <w:szCs w:val="20"/>
-          <w:lang w:val="sk"/>
+          <w:lang w:val="sk-SK"/>
         </w:rPr>
         <w:t>assign_type</w:t>
       </w:r>
@@ -1042,7 +1115,7 @@
           <w:rFonts w:ascii="Courier New" w:hAnsi="Courier New" w:cs="Courier New"/>
           <w:sz w:val="24"/>
           <w:szCs w:val="20"/>
-          <w:lang w:val="sk"/>
+          <w:lang w:val="sk-SK"/>
         </w:rPr>
         <w:t>()</w:t>
       </w:r>
@@ -1050,7 +1123,7 @@
         <w:rPr>
           <w:sz w:val="24"/>
           <w:szCs w:val="20"/>
-          <w:lang w:val="sk"/>
+          <w:lang w:val="sk-SK"/>
         </w:rPr>
         <w:t xml:space="preserve"> na zistenie, či sa je v tokene uložené kľúčové slovo alebo identifikátor. Taktiež sa tu nachádzajú pomocné funkcie pre prácu so zásobníkom.</w:t>
       </w:r>
@@ -1061,6 +1134,7 @@
         <w:ind w:left="792"/>
         <w:rPr>
           <w:sz w:val="28"/>
+          <w:lang w:val="sk-SK"/>
         </w:rPr>
       </w:pPr>
     </w:p>
@@ -1073,11 +1147,13 @@
         </w:numPr>
         <w:rPr>
           <w:sz w:val="28"/>
-        </w:rPr>
-      </w:pPr>
-      <w:r>
-        <w:rPr>
-          <w:sz w:val="28"/>
+          <w:lang w:val="sk-SK"/>
+        </w:rPr>
+      </w:pPr>
+      <w:r>
+        <w:rPr>
+          <w:sz w:val="28"/>
+          <w:lang w:val="sk-SK"/>
         </w:rPr>
         <w:t>Syntaktický analyzátor</w:t>
       </w:r>
@@ -1088,142 +1164,217 @@
         <w:rPr>
           <w:sz w:val="24"/>
           <w:szCs w:val="20"/>
-        </w:rPr>
-      </w:pPr>
+          <w:lang w:val="sk-SK"/>
+        </w:rPr>
+      </w:pPr>
+      <w:r>
+        <w:rPr>
+          <w:sz w:val="24"/>
+          <w:szCs w:val="20"/>
+          <w:lang w:val="sk-SK"/>
+        </w:rPr>
+        <w:tab/>
+      </w:r>
+      <w:r>
+        <w:rPr>
+          <w:sz w:val="24"/>
+          <w:szCs w:val="20"/>
+          <w:lang w:val="sk-SK"/>
+        </w:rPr>
+        <w:t>S</w:t>
+      </w:r>
+      <w:r>
+        <w:rPr>
+          <w:sz w:val="24"/>
+          <w:szCs w:val="20"/>
+          <w:lang w:val="sk-SK"/>
+        </w:rPr>
+        <w:t>yntaktick</w:t>
+      </w:r>
+      <w:r>
+        <w:rPr>
+          <w:sz w:val="24"/>
+          <w:szCs w:val="20"/>
+          <w:lang w:val="sk-SK"/>
+        </w:rPr>
+        <w:t>á</w:t>
+      </w:r>
+      <w:r>
+        <w:rPr>
+          <w:sz w:val="24"/>
+          <w:szCs w:val="20"/>
+          <w:lang w:val="sk-SK"/>
+        </w:rPr>
+        <w:t xml:space="preserve"> analýz</w:t>
+      </w:r>
+      <w:r>
+        <w:rPr>
+          <w:sz w:val="24"/>
+          <w:szCs w:val="20"/>
+          <w:lang w:val="sk-SK"/>
+        </w:rPr>
+        <w:t>a prebieha v</w:t>
+      </w:r>
+      <w:r>
+        <w:rPr>
+          <w:sz w:val="24"/>
+          <w:szCs w:val="20"/>
+          <w:lang w:val="sk-SK"/>
+        </w:rPr>
+        <w:t> súbor</w:t>
+      </w:r>
+      <w:r>
+        <w:rPr>
+          <w:sz w:val="24"/>
+          <w:szCs w:val="20"/>
+          <w:lang w:val="sk-SK"/>
+        </w:rPr>
+        <w:t>och</w:t>
+      </w:r>
+      <w:r>
+        <w:rPr>
+          <w:sz w:val="24"/>
+          <w:szCs w:val="20"/>
+          <w:lang w:val="sk-SK"/>
+        </w:rPr>
+        <w:t xml:space="preserve"> </w:t>
+      </w:r>
       <w:proofErr w:type="spellStart"/>
       <w:r>
         <w:rPr>
-          <w:sz w:val="24"/>
-          <w:szCs w:val="20"/>
-        </w:rPr>
-        <w:t>Funkcia</w:t>
+          <w:rFonts w:ascii="Courier New" w:hAnsi="Courier New" w:cs="Courier New"/>
+          <w:sz w:val="24"/>
+          <w:szCs w:val="20"/>
+          <w:lang w:val="sk-SK"/>
+        </w:rPr>
+        <w:t>parser.c</w:t>
       </w:r>
       <w:proofErr w:type="spellEnd"/>
       <w:r>
         <w:rPr>
-          <w:sz w:val="24"/>
-          <w:szCs w:val="20"/>
-        </w:rPr>
-        <w:t xml:space="preserve"> </w:t>
+          <w:rFonts w:cstheme="minorHAnsi"/>
+          <w:sz w:val="24"/>
+          <w:szCs w:val="20"/>
+          <w:lang w:val="sk-SK"/>
+        </w:rPr>
+        <w:t xml:space="preserve"> a</w:t>
+      </w:r>
+      <w:r>
+        <w:rPr>
+          <w:rFonts w:asciiTheme="majorHAnsi" w:hAnsiTheme="majorHAnsi" w:cstheme="majorHAnsi"/>
+          <w:sz w:val="24"/>
+          <w:szCs w:val="20"/>
+          <w:lang w:val="sk-SK"/>
+        </w:rPr>
+        <w:t> </w:t>
       </w:r>
       <w:proofErr w:type="spellStart"/>
       <w:r>
         <w:rPr>
-          <w:sz w:val="24"/>
-          <w:szCs w:val="20"/>
-        </w:rPr>
-        <w:t>čaká</w:t>
+          <w:rFonts w:ascii="Courier New" w:hAnsi="Courier New" w:cs="Courier New"/>
+          <w:sz w:val="24"/>
+          <w:szCs w:val="20"/>
+          <w:lang w:val="sk-SK"/>
+        </w:rPr>
+        <w:t>exprPa</w:t>
+      </w:r>
+      <w:r>
+        <w:rPr>
+          <w:rFonts w:ascii="Courier New" w:hAnsi="Courier New" w:cs="Courier New"/>
+          <w:sz w:val="24"/>
+          <w:szCs w:val="20"/>
+          <w:lang w:val="sk-SK"/>
+        </w:rPr>
+        <w:t>rser</w:t>
       </w:r>
       <w:proofErr w:type="spellEnd"/>
       <w:r>
         <w:rPr>
           <w:sz w:val="24"/>
           <w:szCs w:val="20"/>
-        </w:rPr>
-        <w:t xml:space="preserve"> na </w:t>
+          <w:lang w:val="sk-SK"/>
+        </w:rPr>
+        <w:t xml:space="preserve">. Syntaktický </w:t>
+      </w:r>
+      <w:r>
+        <w:rPr>
+          <w:sz w:val="24"/>
+          <w:szCs w:val="20"/>
+          <w:lang w:val="sk-SK"/>
+        </w:rPr>
+        <w:t>analyzátor</w:t>
+      </w:r>
+      <w:r>
+        <w:rPr>
+          <w:sz w:val="24"/>
+          <w:szCs w:val="20"/>
+          <w:lang w:val="sk-SK"/>
+        </w:rPr>
+        <w:t xml:space="preserve"> využíva funkciu </w:t>
       </w:r>
       <w:proofErr w:type="spellStart"/>
       <w:r>
         <w:rPr>
-          <w:sz w:val="24"/>
-          <w:szCs w:val="20"/>
-        </w:rPr>
-        <w:t>toke</w:t>
+          <w:rFonts w:ascii="Courier New" w:hAnsi="Courier New" w:cs="Courier New"/>
+          <w:sz w:val="24"/>
+          <w:szCs w:val="20"/>
+          <w:lang w:val="sk-SK"/>
+        </w:rPr>
+        <w:t>get_token</w:t>
       </w:r>
       <w:proofErr w:type="spellEnd"/>
       <w:r>
         <w:rPr>
-          <w:sz w:val="24"/>
-          <w:szCs w:val="20"/>
-        </w:rPr>
-        <w:t xml:space="preserve"> a </w:t>
+          <w:rFonts w:ascii="Courier New" w:hAnsi="Courier New" w:cs="Courier New"/>
+          <w:sz w:val="24"/>
+          <w:szCs w:val="20"/>
+          <w:lang w:val="sk-SK"/>
+        </w:rPr>
+        <w:t>()</w:t>
+      </w:r>
+      <w:r>
+        <w:rPr>
+          <w:sz w:val="24"/>
+          <w:szCs w:val="20"/>
+          <w:lang w:val="sk-SK"/>
+        </w:rPr>
+        <w:t xml:space="preserve"> na načítanie tokenov a ich následnú kontrolu. </w:t>
+      </w:r>
+      <w:r>
+        <w:rPr>
+          <w:sz w:val="24"/>
+          <w:szCs w:val="20"/>
+          <w:lang w:val="sk-SK"/>
+        </w:rPr>
+        <w:t xml:space="preserve">Toto sa odohráva vo forme nekonečného cyklu v funkcii </w:t>
       </w:r>
       <w:proofErr w:type="spellStart"/>
       <w:r>
         <w:rPr>
-          <w:sz w:val="24"/>
-          <w:szCs w:val="20"/>
-        </w:rPr>
-        <w:t>zisťí</w:t>
+          <w:rFonts w:ascii="Courier New" w:hAnsi="Courier New" w:cs="Courier New"/>
+          <w:sz w:val="24"/>
+          <w:szCs w:val="20"/>
+          <w:lang w:val="sk-SK"/>
+        </w:rPr>
+        <w:t>doParse</w:t>
       </w:r>
       <w:proofErr w:type="spellEnd"/>
       <w:r>
         <w:rPr>
-          <w:sz w:val="24"/>
-          <w:szCs w:val="20"/>
-        </w:rPr>
-        <w:t xml:space="preserve"> či je dobrý</w:t>
-      </w:r>
-      <w:r>
-        <w:rPr>
-          <w:sz w:val="24"/>
-          <w:szCs w:val="20"/>
-        </w:rPr>
-        <w:t xml:space="preserve"> a </w:t>
-      </w:r>
-      <w:proofErr w:type="spellStart"/>
-      <w:r>
-        <w:rPr>
-          <w:sz w:val="24"/>
-          <w:szCs w:val="20"/>
-        </w:rPr>
-        <w:t>keĎ</w:t>
-      </w:r>
-      <w:proofErr w:type="spellEnd"/>
-      <w:r>
-        <w:rPr>
-          <w:sz w:val="24"/>
-          <w:szCs w:val="20"/>
-        </w:rPr>
-        <w:t xml:space="preserve"> </w:t>
-      </w:r>
-      <w:proofErr w:type="spellStart"/>
-      <w:r>
-        <w:rPr>
-          <w:sz w:val="24"/>
-          <w:szCs w:val="20"/>
-        </w:rPr>
-        <w:t>prišiel</w:t>
-      </w:r>
-      <w:proofErr w:type="spellEnd"/>
-      <w:r>
-        <w:rPr>
-          <w:sz w:val="24"/>
-          <w:szCs w:val="20"/>
-        </w:rPr>
-        <w:t xml:space="preserve"> </w:t>
-      </w:r>
-      <w:proofErr w:type="spellStart"/>
-      <w:r>
-        <w:rPr>
-          <w:sz w:val="24"/>
-          <w:szCs w:val="20"/>
-        </w:rPr>
-        <w:t>keď</w:t>
-      </w:r>
-      <w:proofErr w:type="spellEnd"/>
-      <w:r>
-        <w:rPr>
-          <w:sz w:val="24"/>
-          <w:szCs w:val="20"/>
-        </w:rPr>
-        <w:t xml:space="preserve"> </w:t>
-      </w:r>
-      <w:proofErr w:type="spellStart"/>
-      <w:r>
-        <w:rPr>
-          <w:sz w:val="24"/>
-          <w:szCs w:val="20"/>
-        </w:rPr>
-        <w:t>nemal</w:t>
-      </w:r>
-      <w:proofErr w:type="spellEnd"/>
-      <w:r>
-        <w:rPr>
-          <w:sz w:val="24"/>
-          <w:szCs w:val="20"/>
-        </w:rPr>
-        <w:t xml:space="preserve"> je zle</w:t>
+          <w:rFonts w:ascii="Courier New" w:hAnsi="Courier New" w:cs="Courier New"/>
+          <w:sz w:val="24"/>
+          <w:szCs w:val="20"/>
+          <w:lang w:val="sk-SK"/>
+        </w:rPr>
+        <w:t>()</w:t>
+      </w:r>
+      <w:r>
+        <w:rPr>
+          <w:sz w:val="24"/>
+          <w:szCs w:val="20"/>
+          <w:lang w:val="sk-SK"/>
+        </w:rPr>
+        <w:t xml:space="preserve">, ktorá podľa potreby volá ďalšie funkcie v súbore. Kontrola prebieha pomocou LL gramatiky. </w:t>
       </w:r>
     </w:p>
     <w:p>
@@ -1235,11 +1386,13 @@
         </w:numPr>
         <w:rPr>
           <w:sz w:val="28"/>
-        </w:rPr>
-      </w:pPr>
-      <w:r>
-        <w:rPr>
-          <w:sz w:val="28"/>
+          <w:lang w:val="sk-SK"/>
+        </w:rPr>
+      </w:pPr>
+      <w:r>
+        <w:rPr>
+          <w:sz w:val="28"/>
+          <w:lang w:val="sk-SK"/>
         </w:rPr>
         <w:t>Sémantický analyzátor</w:t>
       </w:r>
@@ -1250,12 +1403,14 @@
         <w:rPr>
           <w:sz w:val="24"/>
           <w:szCs w:val="20"/>
-        </w:rPr>
-      </w:pPr>
-      <w:r>
-        <w:rPr>
-          <w:sz w:val="24"/>
-          <w:szCs w:val="20"/>
+          <w:lang w:val="sk-SK"/>
+        </w:rPr>
+      </w:pPr>
+      <w:r>
+        <w:rPr>
+          <w:sz w:val="24"/>
+          <w:szCs w:val="20"/>
+          <w:lang w:val="sk-SK"/>
         </w:rPr>
         <w:t xml:space="preserve">Kontroluje či </w:t>
       </w:r>
@@ -1264,6 +1419,7 @@
         <w:rPr>
           <w:sz w:val="24"/>
           <w:szCs w:val="20"/>
+          <w:lang w:val="sk-SK"/>
         </w:rPr>
         <w:t>čiselko</w:t>
       </w:r>
@@ -1272,50 +1428,12 @@
         <w:rPr>
           <w:sz w:val="24"/>
           <w:szCs w:val="20"/>
-        </w:rPr>
-        <w:t xml:space="preserve"> </w:t>
-      </w:r>
-      <w:proofErr w:type="spellStart"/>
-      <w:r>
-        <w:rPr>
-          <w:sz w:val="24"/>
-          <w:szCs w:val="20"/>
-        </w:rPr>
-        <w:t>prišlo</w:t>
-      </w:r>
-      <w:proofErr w:type="spellEnd"/>
-      <w:r>
-        <w:rPr>
-          <w:sz w:val="24"/>
-          <w:szCs w:val="20"/>
-        </w:rPr>
-        <w:t xml:space="preserve"> </w:t>
-      </w:r>
-      <w:proofErr w:type="spellStart"/>
-      <w:r>
-        <w:rPr>
-          <w:sz w:val="24"/>
-          <w:szCs w:val="20"/>
-        </w:rPr>
-        <w:t>kedy</w:t>
-      </w:r>
-      <w:proofErr w:type="spellEnd"/>
-      <w:r>
-        <w:rPr>
-          <w:sz w:val="24"/>
-          <w:szCs w:val="20"/>
-        </w:rPr>
-        <w:t xml:space="preserve"> </w:t>
-      </w:r>
-      <w:proofErr w:type="spellStart"/>
-      <w:r>
-        <w:rPr>
-          <w:sz w:val="24"/>
-          <w:szCs w:val="20"/>
-        </w:rPr>
-        <w:t>malo</w:t>
-      </w:r>
-      <w:proofErr w:type="spellEnd"/>
+          <w:lang w:val="sk-SK"/>
+        </w:rPr>
+        <w:t xml:space="preserve"> prišlo kedy malo</w:t>
+      </w:r>
+      <w:bookmarkStart w:id="0" w:name="_GoBack"/>
+      <w:bookmarkEnd w:id="0"/>
     </w:p>
     <w:p>
       <w:pPr>
@@ -1323,6 +1441,7 @@
         <w:ind w:left="792"/>
         <w:rPr>
           <w:sz w:val="28"/>
+          <w:lang w:val="sk-SK"/>
         </w:rPr>
       </w:pPr>
     </w:p>
@@ -1363,322 +1482,195 @@
     <w:p>
       <w:pPr>
         <w:pStyle w:val="Odsekzoznamu"/>
-        <w:ind w:left="792"/>
-        <w:rPr>
-          <w:sz w:val="24"/>
-          <w:szCs w:val="20"/>
-        </w:rPr>
-      </w:pPr>
-      <w:r>
-        <w:rPr>
-          <w:sz w:val="24"/>
-          <w:szCs w:val="20"/>
-        </w:rPr>
-        <w:t>// z </w:t>
+        <w:ind w:left="792" w:firstLine="624"/>
+        <w:rPr>
+          <w:sz w:val="24"/>
+          <w:szCs w:val="20"/>
+          <w:lang w:val="sk-SK"/>
+        </w:rPr>
+      </w:pPr>
+      <w:r>
+        <w:rPr>
+          <w:sz w:val="24"/>
+          <w:szCs w:val="20"/>
+          <w:lang w:val="sk-SK"/>
+        </w:rPr>
+        <w:lastRenderedPageBreak/>
+        <w:t xml:space="preserve">Generovanie kódu je implementované v súbore </w:t>
       </w:r>
       <w:proofErr w:type="spellStart"/>
       <w:r>
         <w:rPr>
-          <w:sz w:val="24"/>
-          <w:szCs w:val="20"/>
-        </w:rPr>
-        <w:t>parseru</w:t>
+          <w:rFonts w:ascii="Courier New" w:hAnsi="Courier New" w:cs="Courier New"/>
+          <w:sz w:val="24"/>
+          <w:szCs w:val="20"/>
+          <w:lang w:val="sk-SK"/>
+        </w:rPr>
+        <w:t>instruction</w:t>
+      </w:r>
+      <w:r>
+        <w:rPr>
+          <w:rFonts w:ascii="Courier New" w:hAnsi="Courier New" w:cs="Courier New"/>
+          <w:sz w:val="24"/>
+          <w:szCs w:val="20"/>
+          <w:lang w:val="sk-SK"/>
+        </w:rPr>
+        <w:t>-</w:t>
+      </w:r>
+      <w:r>
+        <w:rPr>
+          <w:rFonts w:ascii="Courier New" w:hAnsi="Courier New" w:cs="Courier New"/>
+          <w:sz w:val="24"/>
+          <w:szCs w:val="20"/>
+          <w:lang w:val="sk-SK"/>
+        </w:rPr>
+        <w:t>list.c</w:t>
       </w:r>
       <w:proofErr w:type="spellEnd"/>
       <w:r>
         <w:rPr>
           <w:sz w:val="24"/>
           <w:szCs w:val="20"/>
-        </w:rPr>
-        <w:t xml:space="preserve"> </w:t>
+          <w:lang w:val="sk-SK"/>
+        </w:rPr>
+        <w:t xml:space="preserve">. </w:t>
+      </w:r>
+      <w:r>
+        <w:rPr>
+          <w:sz w:val="24"/>
+          <w:szCs w:val="20"/>
+          <w:lang w:val="sk-SK"/>
+        </w:rPr>
+        <w:t>V </w:t>
       </w:r>
       <w:proofErr w:type="spellStart"/>
       <w:r>
         <w:rPr>
           <w:sz w:val="24"/>
           <w:szCs w:val="20"/>
-        </w:rPr>
-        <w:t>príde</w:t>
+          <w:lang w:val="sk-SK"/>
+        </w:rPr>
+        <w:t>parseri</w:t>
       </w:r>
       <w:proofErr w:type="spellEnd"/>
       <w:r>
         <w:rPr>
           <w:sz w:val="24"/>
           <w:szCs w:val="20"/>
-        </w:rPr>
-        <w:t xml:space="preserve"> operand/y, </w:t>
+          <w:lang w:val="sk-SK"/>
+        </w:rPr>
+        <w:t xml:space="preserve"> sa postupne vytvárajú inštrukcie na generovanie kódu, ktoré sa ukladajú do</w:t>
+      </w:r>
+      <w:r>
+        <w:rPr>
+          <w:sz w:val="24"/>
+          <w:szCs w:val="20"/>
+          <w:lang w:val="sk-SK"/>
+        </w:rPr>
+        <w:t xml:space="preserve"> jedného z dvoch</w:t>
+      </w:r>
+      <w:r>
+        <w:rPr>
+          <w:sz w:val="24"/>
+          <w:szCs w:val="20"/>
+          <w:lang w:val="sk-SK"/>
+        </w:rPr>
+        <w:t xml:space="preserve"> dvojsmerne viazan</w:t>
+      </w:r>
+      <w:r>
+        <w:rPr>
+          <w:sz w:val="24"/>
+          <w:szCs w:val="20"/>
+          <w:lang w:val="sk-SK"/>
+        </w:rPr>
+        <w:t>ých</w:t>
+      </w:r>
+      <w:r>
+        <w:rPr>
+          <w:sz w:val="24"/>
+          <w:szCs w:val="20"/>
+          <w:lang w:val="sk-SK"/>
+        </w:rPr>
+        <w:t xml:space="preserve"> zoznam</w:t>
+      </w:r>
+      <w:r>
+        <w:rPr>
+          <w:sz w:val="24"/>
+          <w:szCs w:val="20"/>
+          <w:lang w:val="sk-SK"/>
+        </w:rPr>
+        <w:t>ov</w:t>
+      </w:r>
+      <w:r>
+        <w:rPr>
+          <w:sz w:val="24"/>
+          <w:szCs w:val="20"/>
+          <w:lang w:val="sk-SK"/>
+        </w:rPr>
+        <w:t xml:space="preserve"> typu </w:t>
       </w:r>
       <w:proofErr w:type="spellStart"/>
       <w:r>
         <w:rPr>
-          <w:sz w:val="24"/>
-          <w:szCs w:val="20"/>
-        </w:rPr>
-        <w:t>podla</w:t>
+          <w:rFonts w:ascii="Courier New" w:hAnsi="Courier New" w:cs="Courier New"/>
+          <w:sz w:val="24"/>
+          <w:szCs w:val="20"/>
+          <w:lang w:val="sk-SK"/>
+        </w:rPr>
+        <w:t>tDLListInst</w:t>
       </w:r>
       <w:proofErr w:type="spellEnd"/>
       <w:r>
         <w:rPr>
           <w:sz w:val="24"/>
           <w:szCs w:val="20"/>
-        </w:rPr>
-        <w:t xml:space="preserve"> počtu </w:t>
+          <w:lang w:val="sk-SK"/>
+        </w:rPr>
+        <w:t>.</w:t>
+      </w:r>
+      <w:r>
+        <w:rPr>
+          <w:sz w:val="24"/>
+          <w:szCs w:val="20"/>
+          <w:lang w:val="sk-SK"/>
+        </w:rPr>
+        <w:t xml:space="preserve"> V prvom zozname sú uložené definície funkcií, v druhom vytvorené inštrukcie.</w:t>
+      </w:r>
+      <w:r>
+        <w:rPr>
+          <w:sz w:val="24"/>
+          <w:szCs w:val="20"/>
+          <w:lang w:val="sk-SK"/>
+        </w:rPr>
+        <w:t xml:space="preserve"> Ak počas behu prekladača nebola zistená žiadna z chýb, vypíše funkcia </w:t>
       </w:r>
       <w:proofErr w:type="spellStart"/>
       <w:r>
         <w:rPr>
-          <w:sz w:val="24"/>
-          <w:szCs w:val="20"/>
-        </w:rPr>
-        <w:t>operandov</w:t>
+          <w:rFonts w:ascii="Courier New" w:hAnsi="Courier New" w:cs="Courier New"/>
+          <w:sz w:val="24"/>
+          <w:szCs w:val="20"/>
+          <w:lang w:val="sk-SK"/>
+        </w:rPr>
+        <w:t>instructionPrinter</w:t>
       </w:r>
       <w:proofErr w:type="spellEnd"/>
       <w:r>
         <w:rPr>
-          <w:sz w:val="24"/>
-          <w:szCs w:val="20"/>
-        </w:rPr>
-        <w:t xml:space="preserve"> </w:t>
-      </w:r>
-      <w:proofErr w:type="spellStart"/>
-      <w:r>
-        <w:rPr>
-          <w:sz w:val="24"/>
-          <w:szCs w:val="20"/>
-        </w:rPr>
-        <w:t>sa</w:t>
-      </w:r>
-      <w:proofErr w:type="spellEnd"/>
-      <w:r>
-        <w:rPr>
-          <w:sz w:val="24"/>
-          <w:szCs w:val="20"/>
-        </w:rPr>
-        <w:t xml:space="preserve"> volá </w:t>
-      </w:r>
-      <w:proofErr w:type="spellStart"/>
-      <w:r>
-        <w:rPr>
-          <w:sz w:val="24"/>
-          <w:szCs w:val="20"/>
-        </w:rPr>
-        <w:t>funkcia</w:t>
-      </w:r>
-      <w:proofErr w:type="spellEnd"/>
-      <w:r>
-        <w:rPr>
-          <w:sz w:val="24"/>
-          <w:szCs w:val="20"/>
-        </w:rPr>
-        <w:t xml:space="preserve">, </w:t>
-      </w:r>
-      <w:proofErr w:type="spellStart"/>
-      <w:r>
-        <w:rPr>
-          <w:sz w:val="24"/>
-          <w:szCs w:val="20"/>
-        </w:rPr>
-        <w:t>ktorá</w:t>
-      </w:r>
-      <w:proofErr w:type="spellEnd"/>
-      <w:r>
-        <w:rPr>
-          <w:sz w:val="24"/>
-          <w:szCs w:val="20"/>
-        </w:rPr>
-        <w:t xml:space="preserve"> </w:t>
-      </w:r>
-      <w:proofErr w:type="spellStart"/>
-      <w:r>
-        <w:rPr>
-          <w:sz w:val="24"/>
-          <w:szCs w:val="20"/>
-        </w:rPr>
-        <w:t>sa</w:t>
-      </w:r>
-      <w:proofErr w:type="spellEnd"/>
-      <w:r>
-        <w:rPr>
-          <w:sz w:val="24"/>
-          <w:szCs w:val="20"/>
-        </w:rPr>
-        <w:t xml:space="preserve"> uloží do </w:t>
-      </w:r>
-      <w:proofErr w:type="spellStart"/>
-      <w:r>
-        <w:rPr>
-          <w:sz w:val="24"/>
-          <w:szCs w:val="20"/>
-        </w:rPr>
-        <w:t>dvojsmerne</w:t>
-      </w:r>
-      <w:proofErr w:type="spellEnd"/>
-      <w:r>
-        <w:rPr>
-          <w:sz w:val="24"/>
-          <w:szCs w:val="20"/>
-        </w:rPr>
-        <w:t xml:space="preserve"> </w:t>
-      </w:r>
-      <w:proofErr w:type="spellStart"/>
-      <w:r>
-        <w:rPr>
-          <w:sz w:val="24"/>
-          <w:szCs w:val="20"/>
-        </w:rPr>
-        <w:t>viazaného</w:t>
-      </w:r>
-      <w:proofErr w:type="spellEnd"/>
-      <w:r>
-        <w:rPr>
-          <w:sz w:val="24"/>
-          <w:szCs w:val="20"/>
-        </w:rPr>
-        <w:t xml:space="preserve"> </w:t>
-      </w:r>
-      <w:proofErr w:type="spellStart"/>
-      <w:r>
-        <w:rPr>
-          <w:sz w:val="24"/>
-          <w:szCs w:val="20"/>
-        </w:rPr>
-        <w:t>zotnamu</w:t>
-      </w:r>
-      <w:proofErr w:type="spellEnd"/>
-      <w:r>
-        <w:rPr>
-          <w:sz w:val="24"/>
-          <w:szCs w:val="20"/>
-        </w:rPr>
-        <w:t xml:space="preserve">, </w:t>
-      </w:r>
-      <w:proofErr w:type="spellStart"/>
-      <w:r>
-        <w:rPr>
-          <w:sz w:val="24"/>
-          <w:szCs w:val="20"/>
-        </w:rPr>
-        <w:t>nakoniec</w:t>
-      </w:r>
-      <w:proofErr w:type="spellEnd"/>
-      <w:r>
-        <w:rPr>
-          <w:sz w:val="24"/>
-          <w:szCs w:val="20"/>
-        </w:rPr>
-        <w:t xml:space="preserve"> </w:t>
-      </w:r>
-      <w:proofErr w:type="spellStart"/>
-      <w:r>
-        <w:rPr>
-          <w:sz w:val="24"/>
-          <w:szCs w:val="20"/>
-        </w:rPr>
-        <w:t>inst_print</w:t>
-      </w:r>
-      <w:proofErr w:type="spellEnd"/>
-      <w:r>
-        <w:rPr>
-          <w:sz w:val="24"/>
-          <w:szCs w:val="20"/>
-        </w:rPr>
-        <w:t xml:space="preserve">, </w:t>
-      </w:r>
-      <w:proofErr w:type="spellStart"/>
-      <w:r>
-        <w:rPr>
-          <w:sz w:val="24"/>
-          <w:szCs w:val="20"/>
-        </w:rPr>
-        <w:t>ktorá</w:t>
-      </w:r>
-      <w:proofErr w:type="spellEnd"/>
-      <w:r>
-        <w:rPr>
-          <w:sz w:val="24"/>
-          <w:szCs w:val="20"/>
-        </w:rPr>
-        <w:t xml:space="preserve"> po jednom vypisuje </w:t>
-      </w:r>
-      <w:proofErr w:type="spellStart"/>
-      <w:r>
-        <w:rPr>
-          <w:sz w:val="24"/>
-          <w:szCs w:val="20"/>
-        </w:rPr>
-        <w:t>inštrukcie</w:t>
-      </w:r>
-      <w:proofErr w:type="spellEnd"/>
-      <w:r>
-        <w:rPr>
-          <w:sz w:val="24"/>
-          <w:szCs w:val="20"/>
-        </w:rPr>
-        <w:t xml:space="preserve"> a </w:t>
-      </w:r>
-      <w:proofErr w:type="spellStart"/>
-      <w:r>
-        <w:rPr>
-          <w:sz w:val="24"/>
-          <w:szCs w:val="20"/>
-        </w:rPr>
-        <w:t>vymazáva</w:t>
-      </w:r>
-      <w:proofErr w:type="spellEnd"/>
-      <w:r>
-        <w:rPr>
-          <w:sz w:val="24"/>
-          <w:szCs w:val="20"/>
-        </w:rPr>
-        <w:t xml:space="preserve"> </w:t>
-      </w:r>
-      <w:proofErr w:type="spellStart"/>
-      <w:r>
-        <w:rPr>
-          <w:sz w:val="24"/>
-          <w:szCs w:val="20"/>
-        </w:rPr>
-        <w:t>ic</w:t>
-      </w:r>
-      <w:proofErr w:type="spellEnd"/>
-      <w:r>
-        <w:rPr>
-          <w:sz w:val="24"/>
-          <w:szCs w:val="20"/>
-        </w:rPr>
-        <w:t xml:space="preserve"> </w:t>
-      </w:r>
-      <w:proofErr w:type="spellStart"/>
-      <w:r>
-        <w:rPr>
-          <w:sz w:val="24"/>
-          <w:szCs w:val="20"/>
-        </w:rPr>
-        <w:t>zo</w:t>
-      </w:r>
-      <w:proofErr w:type="spellEnd"/>
-      <w:r>
-        <w:rPr>
-          <w:sz w:val="24"/>
-          <w:szCs w:val="20"/>
-        </w:rPr>
-        <w:t xml:space="preserve"> </w:t>
-      </w:r>
-      <w:proofErr w:type="spellStart"/>
-      <w:r>
-        <w:rPr>
-          <w:sz w:val="24"/>
-          <w:szCs w:val="20"/>
-        </w:rPr>
-        <w:t>zoznamu</w:t>
-      </w:r>
-      <w:proofErr w:type="spellEnd"/>
-      <w:r>
-        <w:rPr>
-          <w:sz w:val="24"/>
-          <w:szCs w:val="20"/>
-        </w:rPr>
-        <w:t xml:space="preserve"> //</w:t>
+          <w:rFonts w:ascii="Courier New" w:hAnsi="Courier New" w:cs="Courier New"/>
+          <w:sz w:val="24"/>
+          <w:szCs w:val="20"/>
+          <w:lang w:val="sk-SK"/>
+        </w:rPr>
+        <w:t>()</w:t>
+      </w:r>
+      <w:r>
+        <w:rPr>
+          <w:sz w:val="24"/>
+          <w:szCs w:val="20"/>
+          <w:lang w:val="sk-SK"/>
+        </w:rPr>
+        <w:t xml:space="preserve"> všetky uložené inštrukcie na štandardný výstup.</w:t>
       </w:r>
     </w:p>
     <w:p>
@@ -1697,26 +1689,24 @@
           <w:szCs w:val="20"/>
           <w:lang w:val="sk-SK"/>
         </w:rPr>
-        <w:t xml:space="preserve">Generovanie kódu je implementované v súbore </w:t>
-      </w:r>
-      <w:proofErr w:type="spellStart"/>
-      <w:r>
-        <w:rPr>
-          <w:rFonts w:ascii="Courier New" w:hAnsi="Courier New" w:cs="Courier New"/>
-          <w:sz w:val="24"/>
-          <w:szCs w:val="20"/>
-          <w:lang w:val="sk-SK"/>
-        </w:rPr>
-        <w:t>instruction_list.c</w:t>
-      </w:r>
-      <w:proofErr w:type="spellEnd"/>
-      <w:r>
-        <w:rPr>
-          <w:sz w:val="24"/>
-          <w:szCs w:val="20"/>
-          <w:lang w:val="sk-SK"/>
-        </w:rPr>
-        <w:t xml:space="preserve">. </w:t>
+        <w:tab/>
+        <w:t>Ďalej sa</w:t>
+      </w:r>
+      <w:r>
+        <w:rPr>
+          <w:sz w:val="24"/>
+          <w:szCs w:val="20"/>
+          <w:lang w:val="sk-SK"/>
+        </w:rPr>
+        <w:t xml:space="preserve"> tiež</w:t>
+      </w:r>
+      <w:r>
+        <w:rPr>
+          <w:sz w:val="24"/>
+          <w:szCs w:val="20"/>
+          <w:lang w:val="sk-SK"/>
+        </w:rPr>
+        <w:t xml:space="preserve"> v tomto súbore nachádzajú implementácie vstavaných funkcií. </w:t>
       </w:r>
     </w:p>
     <w:p>
@@ -1725,6 +1715,7 @@
         <w:ind w:left="792"/>
         <w:rPr>
           <w:sz w:val="28"/>
+          <w:lang w:val="sk-SK"/>
         </w:rPr>
       </w:pPr>
     </w:p>
@@ -1737,12 +1728,14 @@
         </w:numPr>
         <w:rPr>
           <w:sz w:val="28"/>
+          <w:lang w:val="sk-SK"/>
         </w:rPr>
       </w:pPr>
       <w:proofErr w:type="spellStart"/>
       <w:r>
         <w:rPr>
           <w:sz w:val="28"/>
+          <w:lang w:val="sk-SK"/>
         </w:rPr>
         <w:t>Makefile</w:t>
       </w:r>
@@ -1763,7 +1756,6 @@
           <w:szCs w:val="20"/>
           <w:lang w:val="sk-SK"/>
         </w:rPr>
-        <w:lastRenderedPageBreak/>
         <w:t xml:space="preserve">Požiadavky projektu zahŕňali súbor </w:t>
       </w:r>
       <w:proofErr w:type="spellStart"/>
@@ -2050,7 +2042,24 @@
           <w:szCs w:val="20"/>
           <w:lang w:val="sk-SK"/>
         </w:rPr>
-        <w:t>m gcc s </w:t>
+        <w:t xml:space="preserve">m </w:t>
+      </w:r>
+      <w:r>
+        <w:rPr>
+          <w:rFonts w:ascii="Courier New" w:hAnsi="Courier New" w:cs="Courier New"/>
+          <w:sz w:val="24"/>
+          <w:szCs w:val="20"/>
+          <w:lang w:val="sk-SK"/>
+        </w:rPr>
+        <w:t>gcc</w:t>
+      </w:r>
+      <w:r>
+        <w:rPr>
+          <w:sz w:val="24"/>
+          <w:szCs w:val="20"/>
+          <w:lang w:val="sk-SK"/>
+        </w:rPr>
+        <w:t xml:space="preserve"> s </w:t>
       </w:r>
       <w:r>
         <w:rPr>
@@ -2068,24 +2077,14 @@
         </w:rPr>
         <w:t xml:space="preserve"> </w:t>
       </w:r>
-      <w:proofErr w:type="spellStart"/>
-      <w:r>
-        <w:rPr>
-          <w:sz w:val="24"/>
-          <w:szCs w:val="20"/>
-          <w:lang w:val="sk-SK"/>
-        </w:rPr>
-        <w:t>flagm</w:t>
-      </w:r>
-      <w:r>
-        <w:rPr>
-          <w:sz w:val="24"/>
-          <w:szCs w:val="20"/>
-          <w:lang w:val="sk-SK"/>
-        </w:rPr>
-        <w:t>i</w:t>
-      </w:r>
-      <w:proofErr w:type="spellEnd"/>
+      <w:r>
+        <w:rPr>
+          <w:sz w:val="24"/>
+          <w:szCs w:val="20"/>
+          <w:lang w:val="sk-SK"/>
+        </w:rPr>
+        <w:t>príznakmi</w:t>
+      </w:r>
       <w:r>
         <w:rPr>
           <w:sz w:val="24"/>
@@ -2156,7 +2155,24 @@
           <w:szCs w:val="20"/>
           <w:lang w:val="sk-SK"/>
         </w:rPr>
-        <w:t>íponou .c s</w:t>
+        <w:t xml:space="preserve">íponou </w:t>
+      </w:r>
+      <w:r>
+        <w:rPr>
+          <w:rFonts w:ascii="Courier New" w:hAnsi="Courier New" w:cs="Courier New"/>
+          <w:sz w:val="24"/>
+          <w:szCs w:val="20"/>
+          <w:lang w:val="sk-SK"/>
+        </w:rPr>
+        <w:t>.c</w:t>
+      </w:r>
+      <w:r>
+        <w:rPr>
+          <w:sz w:val="24"/>
+          <w:szCs w:val="20"/>
+          <w:lang w:val="sk-SK"/>
+        </w:rPr>
+        <w:t xml:space="preserve"> s</w:t>
       </w:r>
       <w:r>
         <w:rPr>
@@ -2220,7 +2236,24 @@
           <w:szCs w:val="20"/>
           <w:lang w:val="sk-SK"/>
         </w:rPr>
-        <w:t>íponou .o a z t</w:t>
+        <w:t xml:space="preserve">íponou </w:t>
+      </w:r>
+      <w:r>
+        <w:rPr>
+          <w:rFonts w:ascii="Courier New" w:hAnsi="Courier New" w:cs="Courier New"/>
+          <w:sz w:val="24"/>
+          <w:szCs w:val="20"/>
+          <w:lang w:val="sk-SK"/>
+        </w:rPr>
+        <w:t>.o</w:t>
+      </w:r>
+      <w:r>
+        <w:rPr>
+          <w:sz w:val="24"/>
+          <w:szCs w:val="20"/>
+          <w:lang w:val="sk-SK"/>
+        </w:rPr>
+        <w:t xml:space="preserve"> a z t</w:t>
       </w:r>
       <w:r>
         <w:rPr>
@@ -2398,12 +2431,13 @@
         </w:numPr>
         <w:rPr>
           <w:sz w:val="28"/>
-        </w:rPr>
-      </w:pPr>
-      <w:r>
-        <w:rPr>
-          <w:sz w:val="28"/>
-          <w:lang w:val="sk"/>
+          <w:lang w:val="sk-SK"/>
+        </w:rPr>
+      </w:pPr>
+      <w:r>
+        <w:rPr>
+          <w:sz w:val="28"/>
+          <w:lang w:val="sk-SK"/>
         </w:rPr>
         <w:t>Použité špeciálne techniky a algoritmy</w:t>
       </w:r>
@@ -2414,13 +2448,14 @@
         <w:rPr>
           <w:sz w:val="24"/>
           <w:szCs w:val="20"/>
-        </w:rPr>
-      </w:pPr>
-      <w:r>
-        <w:rPr>
-          <w:sz w:val="24"/>
-          <w:szCs w:val="20"/>
-          <w:lang w:val="sk"/>
+          <w:lang w:val="sk-SK"/>
+        </w:rPr>
+      </w:pPr>
+      <w:r>
+        <w:rPr>
+          <w:sz w:val="24"/>
+          <w:szCs w:val="20"/>
+          <w:lang w:val="sk-SK"/>
         </w:rPr>
         <w:t>Zaviedli sme niekoľko špeciálnych dátových štruktúr pre projekt.</w:t>
       </w:r>
@@ -2434,18 +2469,20 @@
         </w:numPr>
         <w:rPr>
           <w:sz w:val="28"/>
-        </w:rPr>
-      </w:pPr>
-      <w:r>
-        <w:rPr>
-          <w:sz w:val="28"/>
+          <w:lang w:val="sk-SK"/>
+        </w:rPr>
+      </w:pPr>
+      <w:r>
+        <w:rPr>
+          <w:sz w:val="28"/>
+          <w:lang w:val="sk-SK"/>
         </w:rPr>
         <w:t xml:space="preserve"> </w:t>
       </w:r>
       <w:r>
         <w:rPr>
           <w:sz w:val="28"/>
-          <w:lang w:val="sk"/>
+          <w:lang w:val="sk-SK"/>
         </w:rPr>
         <w:t>Tabuľka s použitím binárneho vyhľadávacieho stromu</w:t>
       </w:r>
@@ -2456,13 +2493,14 @@
         <w:ind w:left="792"/>
         <w:rPr>
           <w:sz w:val="28"/>
-        </w:rPr>
-      </w:pPr>
-      <w:r>
-        <w:rPr>
-          <w:sz w:val="24"/>
-          <w:szCs w:val="20"/>
-          <w:lang w:val="sk"/>
+          <w:lang w:val="sk-SK"/>
+        </w:rPr>
+      </w:pPr>
+      <w:r>
+        <w:rPr>
+          <w:sz w:val="24"/>
+          <w:szCs w:val="20"/>
+          <w:lang w:val="sk-SK"/>
         </w:rPr>
         <w:t>Vytvorili sme tabuľku s použitím binárneho vyhľadávacieho stromu, ktorý slúži ako tabuľka symbolov, čo súvisí s predmetom IAL, kde sme sa o tom učili. Implementovali sme potrebné funkcie na prácu s touto tabuľkou ako inicializáciu, pridanie novej položky, odstránenie konkrétnej položky, vyhľadávanie a odstránenie celej tabuľky z pamäte.</w:t>
       </w:r>
@@ -2473,6 +2511,7 @@
         <w:ind w:left="792"/>
         <w:rPr>
           <w:sz w:val="28"/>
+          <w:lang w:val="sk-SK"/>
         </w:rPr>
       </w:pPr>
     </w:p>
@@ -2485,87 +2524,95 @@
         </w:numPr>
         <w:rPr>
           <w:sz w:val="28"/>
-        </w:rPr>
-      </w:pPr>
-      <w:r>
-        <w:rPr>
-          <w:sz w:val="28"/>
+          <w:lang w:val="sk-SK"/>
+        </w:rPr>
+      </w:pPr>
+      <w:r>
+        <w:rPr>
+          <w:sz w:val="28"/>
+          <w:lang w:val="sk-SK"/>
         </w:rPr>
         <w:t xml:space="preserve">ADT </w:t>
       </w:r>
+      <w:r>
+        <w:rPr>
+          <w:sz w:val="28"/>
+          <w:lang w:val="sk-SK"/>
+        </w:rPr>
+        <w:t>String</w:t>
+      </w:r>
+      <w:r>
+        <w:rPr>
+          <w:sz w:val="28"/>
+          <w:lang w:val="sk-SK"/>
+        </w:rPr>
+        <w:t xml:space="preserve"> </w:t>
+      </w:r>
+    </w:p>
+    <w:p>
+      <w:pPr>
+        <w:pStyle w:val="Odsekzoznamu"/>
+        <w:ind w:left="792" w:firstLine="624"/>
+        <w:rPr>
+          <w:rFonts w:cstheme="minorHAnsi"/>
+          <w:sz w:val="24"/>
+          <w:szCs w:val="20"/>
+          <w:lang w:val="sk-SK"/>
+        </w:rPr>
+      </w:pPr>
+      <w:r>
+        <w:rPr>
+          <w:sz w:val="24"/>
+          <w:szCs w:val="20"/>
+          <w:lang w:val="sk-SK"/>
+        </w:rPr>
+        <w:t xml:space="preserve">Pre jednoduchšiu prácu s reťazcami sme </w:t>
+      </w:r>
+      <w:r>
+        <w:rPr>
+          <w:sz w:val="24"/>
+          <w:szCs w:val="20"/>
+          <w:lang w:val="sk-SK"/>
+        </w:rPr>
+        <w:t xml:space="preserve">implementovali abstraktnú dátovú štruktúru string v zdrojovom súbore </w:t>
+      </w:r>
       <w:proofErr w:type="spellStart"/>
       <w:r>
         <w:rPr>
-          <w:sz w:val="28"/>
-        </w:rPr>
-        <w:t>String</w:t>
+          <w:rFonts w:ascii="Courier New" w:hAnsi="Courier New" w:cs="Courier New"/>
+          <w:sz w:val="24"/>
+          <w:szCs w:val="20"/>
+          <w:lang w:val="sk-SK"/>
+        </w:rPr>
+        <w:t>string.c</w:t>
       </w:r>
       <w:proofErr w:type="spellEnd"/>
-    </w:p>
-    <w:p>
-      <w:pPr>
-        <w:pStyle w:val="Odsekzoznamu"/>
-        <w:ind w:left="792"/>
+      <w:r>
+        <w:rPr>
+          <w:rFonts w:ascii="Courier New" w:hAnsi="Courier New" w:cs="Courier New"/>
+          <w:sz w:val="24"/>
+          <w:szCs w:val="20"/>
+          <w:lang w:val="sk-SK"/>
+        </w:rPr>
+        <w:t>.</w:t>
+      </w:r>
+      <w:r>
+        <w:rPr>
+          <w:rFonts w:ascii="Courier New" w:hAnsi="Courier New" w:cs="Courier New"/>
+          <w:sz w:val="24"/>
+          <w:szCs w:val="20"/>
+          <w:lang w:val="sk-SK"/>
+        </w:rPr>
+        <w:t xml:space="preserve"> </w:t>
+      </w:r>
+      <w:r>
         <w:rPr>
           <w:rFonts w:cstheme="minorHAnsi"/>
           <w:sz w:val="24"/>
           <w:szCs w:val="20"/>
           <w:lang w:val="sk-SK"/>
         </w:rPr>
-      </w:pPr>
-      <w:r>
-        <w:rPr>
-          <w:sz w:val="24"/>
-          <w:szCs w:val="20"/>
-          <w:lang w:val="sk-SK"/>
-        </w:rPr>
-        <w:t xml:space="preserve">Pre jednoduchšiu prácu s reťazcami sme </w:t>
-      </w:r>
-      <w:r>
-        <w:rPr>
-          <w:sz w:val="24"/>
-          <w:szCs w:val="20"/>
-          <w:lang w:val="sk-SK"/>
-        </w:rPr>
-        <w:t xml:space="preserve">implementovali abstraktnú dátovú štruktúru string v zdrojovom súbore </w:t>
-      </w:r>
-      <w:proofErr w:type="spellStart"/>
-      <w:r>
-        <w:rPr>
-          <w:rFonts w:ascii="Courier New" w:hAnsi="Courier New" w:cs="Courier New"/>
-          <w:sz w:val="24"/>
-          <w:szCs w:val="20"/>
-          <w:lang w:val="sk-SK"/>
-        </w:rPr>
-        <w:t>string</w:t>
-      </w:r>
-      <w:r>
-        <w:rPr>
-          <w:rFonts w:ascii="Courier New" w:hAnsi="Courier New" w:cs="Courier New"/>
-          <w:sz w:val="24"/>
-          <w:szCs w:val="20"/>
-          <w:lang w:val="sk-SK"/>
-        </w:rPr>
-        <w:t>.c</w:t>
-      </w:r>
-      <w:proofErr w:type="spellEnd"/>
-      <w:r>
-        <w:rPr>
-          <w:rFonts w:ascii="Courier New" w:hAnsi="Courier New" w:cs="Courier New"/>
-          <w:sz w:val="24"/>
-          <w:szCs w:val="20"/>
-          <w:lang w:val="sk-SK"/>
-        </w:rPr>
-        <w:t>.</w:t>
-      </w:r>
-      <w:r>
-        <w:rPr>
-          <w:rFonts w:ascii="Courier New" w:hAnsi="Courier New" w:cs="Courier New"/>
-          <w:sz w:val="24"/>
-          <w:szCs w:val="20"/>
-          <w:lang w:val="sk-SK"/>
-        </w:rPr>
-        <w:t xml:space="preserve"> </w:t>
+        <w:t xml:space="preserve">V štruktúre je uložená dĺžka reťazca, alokovaná dĺžka reťazca a ukazateľ na reťazec. </w:t>
       </w:r>
       <w:r>
         <w:rPr>
@@ -2574,52 +2621,7 @@
           <w:szCs w:val="20"/>
           <w:lang w:val="sk-SK"/>
         </w:rPr>
-        <w:t>V</w:t>
-      </w:r>
-      <w:r>
-        <w:rPr>
-          <w:rFonts w:cstheme="minorHAnsi"/>
-          <w:sz w:val="24"/>
-          <w:szCs w:val="20"/>
-          <w:lang w:val="sk-SK"/>
-        </w:rPr>
-        <w:t> </w:t>
-      </w:r>
-      <w:r>
-        <w:rPr>
-          <w:rFonts w:cstheme="minorHAnsi"/>
-          <w:sz w:val="24"/>
-          <w:szCs w:val="20"/>
-          <w:lang w:val="sk-SK"/>
-        </w:rPr>
-        <w:t>štruktúre</w:t>
-      </w:r>
-      <w:r>
-        <w:rPr>
-          <w:rFonts w:cstheme="minorHAnsi"/>
-          <w:sz w:val="24"/>
-          <w:szCs w:val="20"/>
-          <w:lang w:val="sk-SK"/>
-        </w:rPr>
-        <w:t xml:space="preserve"> je uložená dĺžka reťazca, alokovaná dĺžka reťazca a ukazateľ na reťazec. </w:t>
-      </w:r>
-      <w:r>
-        <w:rPr>
-          <w:rFonts w:cstheme="minorHAnsi"/>
-          <w:sz w:val="24"/>
-          <w:szCs w:val="20"/>
-          <w:lang w:val="sk-SK"/>
-        </w:rPr>
-        <w:t>Funkcie</w:t>
-      </w:r>
-      <w:r>
-        <w:rPr>
-          <w:rFonts w:cstheme="minorHAnsi"/>
-          <w:sz w:val="24"/>
-          <w:szCs w:val="20"/>
-          <w:lang w:val="sk-SK"/>
-        </w:rPr>
-        <w:t xml:space="preserve"> sprostredkovávajú inicializáciu a uvoľnenie pamäti, pridanie jedného znaku, pridanie reťazca a porovnanie dvoch reťazcov.</w:t>
+        <w:t>Funkcie sprostredkovávajú inicializáciu a uvoľnenie pamäti, pridanie jedného znaku, pridanie reťazca a porovnanie dvoch reťazcov.</w:t>
       </w:r>
     </w:p>
     <w:p>
@@ -2631,17 +2633,20 @@
         </w:numPr>
         <w:rPr>
           <w:sz w:val="28"/>
-        </w:rPr>
-      </w:pPr>
-      <w:r>
-        <w:rPr>
-          <w:sz w:val="28"/>
+          <w:lang w:val="sk-SK"/>
+        </w:rPr>
+      </w:pPr>
+      <w:r>
+        <w:rPr>
+          <w:sz w:val="28"/>
+          <w:lang w:val="sk-SK"/>
         </w:rPr>
         <w:t xml:space="preserve"> L</w:t>
       </w:r>
       <w:r>
         <w:rPr>
           <w:sz w:val="28"/>
+          <w:lang w:val="sk-SK"/>
         </w:rPr>
         <w:t>IFO zásobník</w:t>
       </w:r>
@@ -2653,12 +2658,14 @@
         <w:rPr>
           <w:sz w:val="24"/>
           <w:szCs w:val="20"/>
-        </w:rPr>
-      </w:pPr>
-      <w:r>
-        <w:rPr>
-          <w:sz w:val="24"/>
-          <w:szCs w:val="20"/>
+          <w:lang w:val="sk-SK"/>
+        </w:rPr>
+      </w:pPr>
+      <w:r>
+        <w:rPr>
+          <w:sz w:val="24"/>
+          <w:szCs w:val="20"/>
+          <w:lang w:val="sk-SK"/>
         </w:rPr>
         <w:t>//TODO</w:t>
       </w:r>
@@ -2686,7 +2693,7 @@
     <w:p>
       <w:pPr>
         <w:pStyle w:val="Odsekzoznamu"/>
-        <w:ind w:left="792"/>
+        <w:ind w:left="792" w:firstLine="624"/>
         <w:rPr>
           <w:sz w:val="24"/>
           <w:szCs w:val="20"/>
@@ -2805,12 +2812,13 @@
         </w:numPr>
         <w:rPr>
           <w:sz w:val="28"/>
-        </w:rPr>
-      </w:pPr>
-      <w:r>
-        <w:rPr>
-          <w:sz w:val="28"/>
-          <w:lang w:val="sk"/>
+          <w:lang w:val="sk-SK"/>
+        </w:rPr>
+      </w:pPr>
+      <w:r>
+        <w:rPr>
+          <w:sz w:val="28"/>
+          <w:lang w:val="sk-SK"/>
         </w:rPr>
         <w:t>Tímová práca</w:t>
       </w:r>
@@ -2822,15 +2830,16 @@
         <w:rPr>
           <w:sz w:val="24"/>
           <w:szCs w:val="20"/>
-          <w:lang w:val="sk"/>
-        </w:rPr>
-      </w:pPr>
-      <w:r>
-        <w:rPr>
-          <w:sz w:val="24"/>
-          <w:szCs w:val="20"/>
-          <w:lang w:val="sk"/>
-        </w:rPr>
+          <w:lang w:val="sk-SK"/>
+        </w:rPr>
+      </w:pPr>
+      <w:r>
+        <w:rPr>
+          <w:sz w:val="24"/>
+          <w:szCs w:val="20"/>
+          <w:lang w:val="sk-SK"/>
+        </w:rPr>
+        <w:lastRenderedPageBreak/>
         <w:t>Najprv sme rozdelili projekt podľa častí a potom sme postupne na ňom pracovali. Každý člen tímu pracoval samostatne na svojej časti, s prípadnou pomocou druhých členov.</w:t>
       </w:r>
     </w:p>
@@ -2874,11 +2883,13 @@
         </w:numPr>
         <w:rPr>
           <w:sz w:val="28"/>
-        </w:rPr>
-      </w:pPr>
-      <w:r>
-        <w:rPr>
-          <w:sz w:val="28"/>
+          <w:lang w:val="sk-SK"/>
+        </w:rPr>
+      </w:pPr>
+      <w:r>
+        <w:rPr>
+          <w:sz w:val="28"/>
+          <w:lang w:val="sk-SK"/>
         </w:rPr>
         <w:t xml:space="preserve"> Git</w:t>
       </w:r>
@@ -2890,13 +2901,14 @@
         <w:rPr>
           <w:sz w:val="24"/>
           <w:szCs w:val="20"/>
-        </w:rPr>
-      </w:pPr>
-      <w:r>
-        <w:rPr>
-          <w:sz w:val="24"/>
-          <w:szCs w:val="20"/>
-          <w:lang w:val="sk"/>
+          <w:lang w:val="sk-SK"/>
+        </w:rPr>
+      </w:pPr>
+      <w:r>
+        <w:rPr>
+          <w:sz w:val="24"/>
+          <w:szCs w:val="20"/>
+          <w:lang w:val="sk-SK"/>
         </w:rPr>
         <w:t xml:space="preserve">Ako </w:t>
       </w:r>
@@ -2905,7 +2917,7 @@
         <w:rPr>
           <w:sz w:val="24"/>
           <w:szCs w:val="20"/>
-          <w:lang w:val="sk"/>
+          <w:lang w:val="sk-SK"/>
         </w:rPr>
         <w:t>verzovací</w:t>
       </w:r>
@@ -2914,7 +2926,7 @@
         <w:rPr>
           <w:sz w:val="24"/>
           <w:szCs w:val="20"/>
-          <w:lang w:val="sk"/>
+          <w:lang w:val="sk-SK"/>
         </w:rPr>
         <w:t xml:space="preserve"> systém sme použili git a ako vzdialen</w:t>
       </w:r>
@@ -2922,7 +2934,7 @@
         <w:rPr>
           <w:sz w:val="24"/>
           <w:szCs w:val="20"/>
-          <w:lang w:val="sk"/>
+          <w:lang w:val="sk-SK"/>
         </w:rPr>
         <w:t>ý repozitár</w:t>
       </w:r>
@@ -2930,7 +2942,7 @@
         <w:rPr>
           <w:sz w:val="24"/>
           <w:szCs w:val="20"/>
-          <w:lang w:val="sk"/>
+          <w:lang w:val="sk-SK"/>
         </w:rPr>
         <w:t xml:space="preserve"> službu</w:t>
       </w:r>
@@ -2938,7 +2950,7 @@
         <w:rPr>
           <w:sz w:val="24"/>
           <w:szCs w:val="20"/>
-          <w:lang w:val="sk"/>
+          <w:lang w:val="sk-SK"/>
         </w:rPr>
         <w:t xml:space="preserve"> </w:t>
       </w:r>
@@ -2947,7 +2959,7 @@
         <w:rPr>
           <w:sz w:val="24"/>
           <w:szCs w:val="20"/>
-          <w:lang w:val="sk"/>
+          <w:lang w:val="sk-SK"/>
         </w:rPr>
         <w:t>G</w:t>
       </w:r>
@@ -2955,7 +2967,7 @@
         <w:rPr>
           <w:sz w:val="24"/>
           <w:szCs w:val="20"/>
-          <w:lang w:val="sk"/>
+          <w:lang w:val="sk-SK"/>
         </w:rPr>
         <w:t>it</w:t>
       </w:r>
@@ -2963,17 +2975,15 @@
         <w:rPr>
           <w:sz w:val="24"/>
           <w:szCs w:val="20"/>
-          <w:lang w:val="sk"/>
+          <w:lang w:val="sk-SK"/>
         </w:rPr>
         <w:t>H</w:t>
       </w:r>
-      <w:bookmarkStart w:id="0" w:name="_GoBack"/>
-      <w:bookmarkEnd w:id="0"/>
-      <w:r>
-        <w:rPr>
-          <w:sz w:val="24"/>
-          <w:szCs w:val="20"/>
-          <w:lang w:val="sk"/>
+      <w:r>
+        <w:rPr>
+          <w:sz w:val="24"/>
+          <w:szCs w:val="20"/>
+          <w:lang w:val="sk-SK"/>
         </w:rPr>
         <w:t>ub</w:t>
       </w:r>
@@ -2982,7 +2992,7 @@
         <w:rPr>
           <w:sz w:val="24"/>
           <w:szCs w:val="20"/>
-          <w:lang w:val="sk"/>
+          <w:lang w:val="sk-SK"/>
         </w:rPr>
         <w:t xml:space="preserve">. </w:t>
       </w:r>
@@ -2990,7 +3000,7 @@
         <w:rPr>
           <w:sz w:val="24"/>
           <w:szCs w:val="20"/>
-          <w:lang w:val="sk"/>
+          <w:lang w:val="sk-SK"/>
         </w:rPr>
         <w:t>Každý začínal vo svojej vlastnej vetve, kde vyvíjal svoju časť zadania</w:t>
       </w:r>
@@ -2998,7 +3008,7 @@
         <w:rPr>
           <w:sz w:val="24"/>
           <w:szCs w:val="20"/>
-          <w:lang w:val="sk"/>
+          <w:lang w:val="sk-SK"/>
         </w:rPr>
         <w:t xml:space="preserve">. </w:t>
       </w:r>
@@ -3006,7 +3016,7 @@
         <w:rPr>
           <w:sz w:val="24"/>
           <w:szCs w:val="20"/>
-          <w:lang w:val="sk"/>
+          <w:lang w:val="sk-SK"/>
         </w:rPr>
         <w:t>Neskôr sme všetky časti spojili do hlavnej vetvy, kde sme pokračovali vo vývoji už aspoň čiastočne funkčných modulov.</w:t>
       </w:r>
@@ -3020,26 +3030,27 @@
         </w:numPr>
         <w:rPr>
           <w:sz w:val="28"/>
-        </w:rPr>
-      </w:pPr>
-      <w:proofErr w:type="spellStart"/>
-      <w:r>
-        <w:rPr>
-          <w:sz w:val="28"/>
-        </w:rPr>
-        <w:lastRenderedPageBreak/>
+          <w:lang w:val="sk-SK"/>
+        </w:rPr>
+      </w:pPr>
+      <w:r>
+        <w:rPr>
+          <w:sz w:val="28"/>
+          <w:lang w:val="sk-SK"/>
+        </w:rPr>
         <w:t>Komunik</w:t>
       </w:r>
       <w:r>
         <w:rPr>
           <w:sz w:val="28"/>
+          <w:lang w:val="sk-SK"/>
         </w:rPr>
         <w:t>ácia</w:t>
       </w:r>
-      <w:proofErr w:type="spellEnd"/>
-      <w:r>
-        <w:rPr>
-          <w:sz w:val="28"/>
+      <w:r>
+        <w:rPr>
+          <w:sz w:val="28"/>
+          <w:lang w:val="sk-SK"/>
         </w:rPr>
         <w:t xml:space="preserve"> </w:t>
       </w:r>
@@ -3051,39 +3062,16 @@
         <w:rPr>
           <w:sz w:val="24"/>
           <w:szCs w:val="20"/>
-        </w:rPr>
-      </w:pPr>
-      <w:r>
-        <w:rPr>
-          <w:sz w:val="24"/>
-          <w:szCs w:val="20"/>
-          <w:lang w:val="sk"/>
-        </w:rPr>
-        <w:t xml:space="preserve">Komunikácia bola väčšinou vykonávaná osobne alebo prostredníctvom </w:t>
-      </w:r>
-      <w:r>
-        <w:rPr>
-          <w:sz w:val="24"/>
-          <w:szCs w:val="20"/>
-          <w:lang w:val="sk"/>
-        </w:rPr>
-        <w:t xml:space="preserve">služby </w:t>
-      </w:r>
-      <w:r>
-        <w:rPr>
-          <w:sz w:val="24"/>
-          <w:szCs w:val="20"/>
-          <w:lang w:val="sk"/>
-        </w:rPr>
-        <w:t xml:space="preserve">Messenger. </w:t>
-      </w:r>
-      <w:r>
-        <w:rPr>
-          <w:sz w:val="24"/>
-          <w:szCs w:val="20"/>
-          <w:lang w:val="sk"/>
-        </w:rPr>
-        <w:t>V neskorších etapách prevládala osobná komunikácia za prítomnosti celého tímu.</w:t>
+          <w:lang w:val="sk-SK"/>
+        </w:rPr>
+      </w:pPr>
+      <w:r>
+        <w:rPr>
+          <w:sz w:val="24"/>
+          <w:szCs w:val="20"/>
+          <w:lang w:val="sk-SK"/>
+        </w:rPr>
+        <w:t>Komunikácia bola väčšinou vykonávaná osobne alebo prostredníctvom služby Messenger. V neskorších etapách prevládala osobná komunikácia za prítomnosti celého tímu.</w:t>
       </w:r>
     </w:p>
     <w:p>
@@ -3120,13 +3108,14 @@
         <w:rPr>
           <w:sz w:val="24"/>
           <w:szCs w:val="20"/>
-        </w:rPr>
-      </w:pPr>
-      <w:r>
-        <w:rPr>
-          <w:sz w:val="24"/>
-          <w:szCs w:val="20"/>
-          <w:lang w:val="sk"/>
+          <w:lang w:val="sk-SK"/>
+        </w:rPr>
+      </w:pPr>
+      <w:r>
+        <w:rPr>
+          <w:sz w:val="24"/>
+          <w:szCs w:val="20"/>
+          <w:lang w:val="sk-SK"/>
         </w:rPr>
         <w:t>Rozdelili sme prácu rovnomerne s ohľadom na zložitosť. Takže každý člen tímu dostal hodnotenie 25%.</w:t>
       </w:r>
@@ -3138,6 +3127,7 @@
         <w:rPr>
           <w:sz w:val="24"/>
           <w:szCs w:val="20"/>
+          <w:lang w:val="sk-SK"/>
         </w:rPr>
       </w:pPr>
     </w:p>
@@ -3148,19 +3138,32 @@
         <w:rPr>
           <w:sz w:val="24"/>
           <w:szCs w:val="20"/>
-        </w:rPr>
-      </w:pPr>
-      <w:r>
-        <w:rPr>
-          <w:sz w:val="24"/>
-          <w:szCs w:val="20"/>
-        </w:rPr>
-        <w:t>Jiří Žák</w:t>
-      </w:r>
-      <w:r>
-        <w:rPr>
-          <w:sz w:val="24"/>
-          <w:szCs w:val="20"/>
+          <w:lang w:val="sk-SK"/>
+        </w:rPr>
+      </w:pPr>
+      <w:proofErr w:type="spellStart"/>
+      <w:r>
+        <w:rPr>
+          <w:sz w:val="24"/>
+          <w:szCs w:val="20"/>
+          <w:lang w:val="sk-SK"/>
+        </w:rPr>
+        <w:t>Jiří</w:t>
+      </w:r>
+      <w:proofErr w:type="spellEnd"/>
+      <w:r>
+        <w:rPr>
+          <w:sz w:val="24"/>
+          <w:szCs w:val="20"/>
+          <w:lang w:val="sk-SK"/>
+        </w:rPr>
+        <w:t xml:space="preserve"> Žák</w:t>
+      </w:r>
+      <w:r>
+        <w:rPr>
+          <w:sz w:val="24"/>
+          <w:szCs w:val="20"/>
+          <w:lang w:val="sk-SK"/>
         </w:rPr>
         <w:tab/>
       </w:r>
@@ -3168,6 +3171,7 @@
         <w:rPr>
           <w:sz w:val="24"/>
           <w:szCs w:val="20"/>
+          <w:lang w:val="sk-SK"/>
         </w:rPr>
         <w:t>-</w:t>
       </w:r>
@@ -3175,6 +3179,7 @@
         <w:rPr>
           <w:sz w:val="24"/>
           <w:szCs w:val="20"/>
+          <w:lang w:val="sk-SK"/>
         </w:rPr>
         <w:t xml:space="preserve"> </w:t>
       </w:r>
@@ -3182,57 +3187,9 @@
         <w:rPr>
           <w:sz w:val="24"/>
           <w:szCs w:val="20"/>
-          <w:lang w:val="sk"/>
-        </w:rPr>
-        <w:t>syntaktick</w:t>
-      </w:r>
-      <w:r>
-        <w:rPr>
-          <w:sz w:val="24"/>
-          <w:szCs w:val="20"/>
-          <w:lang w:val="sk"/>
-        </w:rPr>
-        <w:t>ý</w:t>
-      </w:r>
-      <w:r>
-        <w:rPr>
-          <w:sz w:val="24"/>
-          <w:szCs w:val="20"/>
-          <w:lang w:val="sk"/>
-        </w:rPr>
-        <w:t xml:space="preserve"> a sémantick</w:t>
-      </w:r>
-      <w:r>
-        <w:rPr>
-          <w:sz w:val="24"/>
-          <w:szCs w:val="20"/>
-          <w:lang w:val="sk"/>
-        </w:rPr>
-        <w:t>ý</w:t>
-      </w:r>
-      <w:r>
-        <w:rPr>
-          <w:sz w:val="24"/>
-          <w:szCs w:val="20"/>
-          <w:lang w:val="sk"/>
-        </w:rPr>
-        <w:t xml:space="preserve"> </w:t>
-      </w:r>
-      <w:r>
-        <w:rPr>
-          <w:sz w:val="24"/>
-          <w:szCs w:val="20"/>
-          <w:lang w:val="sk"/>
-        </w:rPr>
-        <w:t>analyzátor</w:t>
-      </w:r>
-      <w:r>
-        <w:rPr>
-          <w:sz w:val="24"/>
-          <w:szCs w:val="20"/>
-          <w:lang w:val="sk"/>
-        </w:rPr>
-        <w:t>, testovanie, dokumentácia</w:t>
+          <w:lang w:val="sk-SK"/>
+        </w:rPr>
+        <w:t>syntaktický a sémantický analyzátor, testovanie, dokumentácia</w:t>
       </w:r>
     </w:p>
     <w:p>
@@ -3242,12 +3199,14 @@
         <w:rPr>
           <w:sz w:val="24"/>
           <w:szCs w:val="20"/>
-        </w:rPr>
-      </w:pPr>
-      <w:r>
-        <w:rPr>
-          <w:sz w:val="24"/>
-          <w:szCs w:val="20"/>
+          <w:lang w:val="sk-SK"/>
+        </w:rPr>
+      </w:pPr>
+      <w:r>
+        <w:rPr>
+          <w:sz w:val="24"/>
+          <w:szCs w:val="20"/>
+          <w:lang w:val="sk-SK"/>
         </w:rPr>
         <w:t>Martin Hiner</w:t>
       </w:r>
@@ -3255,6 +3214,7 @@
         <w:rPr>
           <w:sz w:val="24"/>
           <w:szCs w:val="20"/>
+          <w:lang w:val="sk-SK"/>
         </w:rPr>
         <w:tab/>
         <w:t>-</w:t>
@@ -3263,6 +3223,7 @@
         <w:rPr>
           <w:sz w:val="24"/>
           <w:szCs w:val="20"/>
+          <w:lang w:val="sk-SK"/>
         </w:rPr>
         <w:t xml:space="preserve"> </w:t>
       </w:r>
@@ -3270,49 +3231,9 @@
         <w:rPr>
           <w:sz w:val="24"/>
           <w:szCs w:val="20"/>
-          <w:lang w:val="sk"/>
-        </w:rPr>
-        <w:t>lexikáln</w:t>
-      </w:r>
-      <w:r>
-        <w:rPr>
-          <w:sz w:val="24"/>
-          <w:szCs w:val="20"/>
-          <w:lang w:val="sk"/>
-        </w:rPr>
-        <w:t>y</w:t>
-      </w:r>
-      <w:r>
-        <w:rPr>
-          <w:sz w:val="24"/>
-          <w:szCs w:val="20"/>
-          <w:lang w:val="sk"/>
-        </w:rPr>
-        <w:t xml:space="preserve"> </w:t>
-      </w:r>
-      <w:r>
-        <w:rPr>
-          <w:sz w:val="24"/>
-          <w:szCs w:val="20"/>
-          <w:lang w:val="sk"/>
-        </w:rPr>
-        <w:t>analyzátor</w:t>
-      </w:r>
-      <w:r>
-        <w:rPr>
-          <w:sz w:val="24"/>
-          <w:szCs w:val="20"/>
-          <w:lang w:val="sk"/>
-        </w:rPr>
-        <w:t>, testovanie</w:t>
-      </w:r>
-      <w:r>
-        <w:rPr>
-          <w:sz w:val="24"/>
-          <w:szCs w:val="20"/>
-          <w:lang w:val="sk"/>
-        </w:rPr>
-        <w:t>, dokumentácia</w:t>
+          <w:lang w:val="sk-SK"/>
+        </w:rPr>
+        <w:t>lexikálny analyzátor, testovanie, dokumentácia</w:t>
       </w:r>
     </w:p>
     <w:p>
@@ -3322,12 +3243,14 @@
         <w:rPr>
           <w:sz w:val="24"/>
           <w:szCs w:val="20"/>
-        </w:rPr>
-      </w:pPr>
-      <w:r>
-        <w:rPr>
-          <w:sz w:val="24"/>
-          <w:szCs w:val="20"/>
+          <w:lang w:val="sk-SK"/>
+        </w:rPr>
+      </w:pPr>
+      <w:r>
+        <w:rPr>
+          <w:sz w:val="24"/>
+          <w:szCs w:val="20"/>
+          <w:lang w:val="sk-SK"/>
         </w:rPr>
         <w:t xml:space="preserve">Ivan </w:t>
       </w:r>
@@ -3336,6 +3259,7 @@
         <w:rPr>
           <w:sz w:val="24"/>
           <w:szCs w:val="20"/>
+          <w:lang w:val="sk-SK"/>
         </w:rPr>
         <w:t>Halomi</w:t>
       </w:r>
@@ -3344,6 +3268,7 @@
         <w:rPr>
           <w:sz w:val="24"/>
           <w:szCs w:val="20"/>
+          <w:lang w:val="sk-SK"/>
         </w:rPr>
         <w:t xml:space="preserve"> </w:t>
       </w:r>
@@ -3351,6 +3276,7 @@
         <w:rPr>
           <w:sz w:val="24"/>
           <w:szCs w:val="20"/>
+          <w:lang w:val="sk-SK"/>
         </w:rPr>
         <w:tab/>
         <w:t>-</w:t>
@@ -3359,25 +3285,18 @@
         <w:rPr>
           <w:sz w:val="24"/>
           <w:szCs w:val="20"/>
-        </w:rPr>
-        <w:t xml:space="preserve"> syntaktický a sémantický analyzátor, </w:t>
-      </w:r>
-      <w:proofErr w:type="spellStart"/>
-      <w:r>
-        <w:rPr>
-          <w:sz w:val="24"/>
-          <w:szCs w:val="20"/>
-        </w:rPr>
-        <w:t>testov</w:t>
-      </w:r>
-      <w:r>
-        <w:rPr>
-          <w:sz w:val="24"/>
-          <w:szCs w:val="20"/>
+          <w:lang w:val="sk-SK"/>
+        </w:rPr>
+        <w:t xml:space="preserve"> syntaktický a sémantický analyzátor, testov</w:t>
+      </w:r>
+      <w:r>
+        <w:rPr>
+          <w:sz w:val="24"/>
+          <w:szCs w:val="20"/>
+          <w:lang w:val="sk-SK"/>
         </w:rPr>
         <w:t>anie</w:t>
       </w:r>
-      <w:proofErr w:type="spellEnd"/>
     </w:p>
     <w:p>
       <w:pPr>
@@ -3386,12 +3305,14 @@
         <w:rPr>
           <w:sz w:val="24"/>
           <w:szCs w:val="20"/>
-        </w:rPr>
-      </w:pPr>
-      <w:r>
-        <w:rPr>
-          <w:sz w:val="24"/>
-          <w:szCs w:val="20"/>
+          <w:lang w:val="sk-SK"/>
+        </w:rPr>
+      </w:pPr>
+      <w:r>
+        <w:rPr>
+          <w:sz w:val="24"/>
+          <w:szCs w:val="20"/>
+          <w:lang w:val="sk-SK"/>
         </w:rPr>
         <w:t xml:space="preserve">Adam Ševčík </w:t>
       </w:r>
@@ -3399,6 +3320,7 @@
         <w:rPr>
           <w:sz w:val="24"/>
           <w:szCs w:val="20"/>
+          <w:lang w:val="sk-SK"/>
         </w:rPr>
         <w:tab/>
         <w:t>-</w:t>
@@ -3407,6 +3329,7 @@
         <w:rPr>
           <w:sz w:val="24"/>
           <w:szCs w:val="20"/>
+          <w:lang w:val="sk-SK"/>
         </w:rPr>
         <w:t xml:space="preserve"> </w:t>
       </w:r>
@@ -3414,25 +3337,9 @@
         <w:rPr>
           <w:sz w:val="24"/>
           <w:szCs w:val="20"/>
-          <w:lang w:val="sk"/>
-        </w:rPr>
-        <w:t>generovanie kódu</w:t>
-      </w:r>
-      <w:r>
-        <w:rPr>
-          <w:sz w:val="24"/>
-          <w:szCs w:val="20"/>
-          <w:lang w:val="sk"/>
-        </w:rPr>
-        <w:t>,</w:t>
-      </w:r>
-      <w:r>
-        <w:rPr>
-          <w:sz w:val="24"/>
-          <w:szCs w:val="20"/>
-          <w:lang w:val="sk"/>
-        </w:rPr>
-        <w:t xml:space="preserve"> testovanie</w:t>
+          <w:lang w:val="sk-SK"/>
+        </w:rPr>
+        <w:t>generovanie kódu, testovanie</w:t>
       </w:r>
     </w:p>
     <w:p>
@@ -3483,32 +3390,9 @@
         <w:rPr>
           <w:sz w:val="24"/>
           <w:szCs w:val="20"/>
-        </w:rPr>
-        <w:t xml:space="preserve">Projekt bol </w:t>
-      </w:r>
-      <w:proofErr w:type="spellStart"/>
-      <w:r>
-        <w:rPr>
-          <w:sz w:val="24"/>
-          <w:szCs w:val="20"/>
-        </w:rPr>
-        <w:t>pre</w:t>
-      </w:r>
-      <w:proofErr w:type="spellEnd"/>
-      <w:r>
-        <w:rPr>
-          <w:sz w:val="24"/>
-          <w:szCs w:val="20"/>
-        </w:rPr>
-        <w:t xml:space="preserve"> nás</w:t>
-      </w:r>
-      <w:r>
-        <w:rPr>
-          <w:sz w:val="24"/>
-          <w:szCs w:val="20"/>
-          <w:lang w:val="sk-SK"/>
-        </w:rPr>
-        <w:t xml:space="preserve"> určite zatiaľ najnáročnejší za našu dobu pôsobenia na tejto fakulte, a to nielen z hľadiska implementácie</w:t>
+          <w:lang w:val="sk-SK"/>
+        </w:rPr>
+        <w:t>Projekt bol pre nás určite zatiaľ najnáročnejší za našu dobu pôsobenia na tejto fakulte, a to nielen z hľadiska implementácie</w:t>
       </w:r>
       <w:r>
         <w:rPr>
@@ -3522,6 +3406,7 @@
         <w:rPr>
           <w:sz w:val="24"/>
           <w:szCs w:val="20"/>
+          <w:lang w:val="sk-SK"/>
         </w:rPr>
         <w:t xml:space="preserve"> </w:t>
       </w:r>
@@ -3538,11 +3423,13 @@
       <w:pPr>
         <w:rPr>
           <w:sz w:val="28"/>
-        </w:rPr>
-      </w:pPr>
-      <w:r>
-        <w:rPr>
-          <w:sz w:val="28"/>
+          <w:lang w:val="sk-SK"/>
+        </w:rPr>
+      </w:pPr>
+      <w:r>
+        <w:rPr>
+          <w:sz w:val="28"/>
+          <w:lang w:val="sk-SK"/>
         </w:rPr>
         <w:tab/>
       </w:r>
@@ -3551,13 +3438,30 @@
       <w:pPr>
         <w:rPr>
           <w:sz w:val="28"/>
-        </w:rPr>
-      </w:pPr>
-    </w:p>
-    <w:p>
-      <w:pPr>
-        <w:rPr>
-          <w:sz w:val="28"/>
+          <w:lang w:val="sk-SK"/>
+        </w:rPr>
+      </w:pPr>
+    </w:p>
+    <w:p>
+      <w:pPr>
+        <w:rPr>
+          <w:sz w:val="28"/>
+          <w:lang w:val="sk-SK"/>
+        </w:rPr>
+      </w:pPr>
+      <w:r>
+        <w:rPr>
+          <w:sz w:val="28"/>
+          <w:lang w:val="sk-SK"/>
+        </w:rPr>
+        <w:br w:type="page"/>
+      </w:r>
+    </w:p>
+    <w:p>
+      <w:pPr>
+        <w:rPr>
+          <w:sz w:val="28"/>
+          <w:lang w:val="sk-SK"/>
         </w:rPr>
       </w:pPr>
       <w:r>
@@ -3565,11 +3469,21 @@
           <w:noProof/>
           <w:sz w:val="24"/>
           <w:szCs w:val="20"/>
-        </w:rPr>
+          <w:lang w:val="sk-SK"/>
+        </w:rPr>
+        <w:lastRenderedPageBreak/>
         <w:drawing>
-          <wp:inline distT="0" distB="0" distL="0" distR="0" wp14:anchorId="70C40050" wp14:editId="3122E32E">
-            <wp:extent cx="5760720" cy="4138295"/>
-            <wp:effectExtent l="0" t="0" r="0" b="0"/>
+          <wp:anchor distT="0" distB="0" distL="114300" distR="114300" simplePos="0" relativeHeight="251658240" behindDoc="1" locked="0" layoutInCell="1" allowOverlap="1" wp14:anchorId="70C40050" wp14:editId="2F810D2D">
+            <wp:simplePos x="0" y="0"/>
+            <wp:positionH relativeFrom="margin">
+              <wp:align>center</wp:align>
+            </wp:positionH>
+            <wp:positionV relativeFrom="paragraph">
+              <wp:posOffset>226422</wp:posOffset>
+            </wp:positionV>
+            <wp:extent cx="7260590" cy="5214620"/>
+            <wp:effectExtent l="0" t="0" r="0" b="5080"/>
+            <wp:wrapNone/>
             <wp:docPr id="1" name="Obrázok 1" descr="Obrázok, na ktorom je mapa, text&#10;&#10;Automaticky generovaný popis"/>
             <wp:cNvGraphicFramePr>
               <a:graphicFrameLocks xmlns:a="http://schemas.openxmlformats.org/drawingml/2006/main" noChangeAspect="1"/>
@@ -3596,7 +3510,7 @@
                   <pic:spPr>
                     <a:xfrm>
                       <a:off x="0" y="0"/>
-                      <a:ext cx="5760720" cy="4138295"/>
+                      <a:ext cx="7260590" cy="5214620"/>
                     </a:xfrm>
                     <a:prstGeom prst="rect">
                       <a:avLst/>
@@ -3605,12 +3519,400 @@
                 </pic:pic>
               </a:graphicData>
             </a:graphic>
-          </wp:inline>
+            <wp14:sizeRelH relativeFrom="page">
+              <wp14:pctWidth>0</wp14:pctWidth>
+            </wp14:sizeRelH>
+            <wp14:sizeRelV relativeFrom="page">
+              <wp14:pctHeight>0</wp14:pctHeight>
+            </wp14:sizeRelV>
+          </wp:anchor>
         </w:drawing>
       </w:r>
+      <w:r>
+        <w:rPr>
+          <w:sz w:val="28"/>
+          <w:lang w:val="sk-SK"/>
+        </w:rPr>
+        <w:t>Diagram konečného automatu lexikálnej analýzy:</w:t>
+      </w:r>
+    </w:p>
+    <w:p>
+      <w:pPr>
+        <w:rPr>
+          <w:sz w:val="28"/>
+          <w:lang w:val="sk-SK"/>
+        </w:rPr>
+      </w:pPr>
+    </w:p>
+    <w:p>
+      <w:pPr>
+        <w:rPr>
+          <w:sz w:val="28"/>
+          <w:lang w:val="sk-SK"/>
+        </w:rPr>
+      </w:pPr>
+    </w:p>
+    <w:p>
+      <w:pPr>
+        <w:rPr>
+          <w:sz w:val="28"/>
+          <w:lang w:val="sk-SK"/>
+        </w:rPr>
+      </w:pPr>
+    </w:p>
+    <w:p>
+      <w:pPr>
+        <w:rPr>
+          <w:sz w:val="28"/>
+          <w:lang w:val="sk-SK"/>
+        </w:rPr>
+      </w:pPr>
+    </w:p>
+    <w:p>
+      <w:pPr>
+        <w:rPr>
+          <w:sz w:val="28"/>
+          <w:lang w:val="sk-SK"/>
+        </w:rPr>
+      </w:pPr>
+    </w:p>
+    <w:p>
+      <w:pPr>
+        <w:rPr>
+          <w:sz w:val="28"/>
+          <w:lang w:val="sk-SK"/>
+        </w:rPr>
+      </w:pPr>
+    </w:p>
+    <w:p>
+      <w:pPr>
+        <w:rPr>
+          <w:sz w:val="28"/>
+          <w:lang w:val="sk-SK"/>
+        </w:rPr>
+      </w:pPr>
+    </w:p>
+    <w:p>
+      <w:pPr>
+        <w:rPr>
+          <w:sz w:val="28"/>
+          <w:lang w:val="sk-SK"/>
+        </w:rPr>
+      </w:pPr>
+    </w:p>
+    <w:p>
+      <w:pPr>
+        <w:rPr>
+          <w:sz w:val="28"/>
+          <w:lang w:val="sk-SK"/>
+        </w:rPr>
+      </w:pPr>
+    </w:p>
+    <w:p>
+      <w:pPr>
+        <w:rPr>
+          <w:sz w:val="28"/>
+          <w:lang w:val="sk-SK"/>
+        </w:rPr>
+      </w:pPr>
+    </w:p>
+    <w:p>
+      <w:pPr>
+        <w:rPr>
+          <w:sz w:val="28"/>
+          <w:lang w:val="sk-SK"/>
+        </w:rPr>
+      </w:pPr>
+    </w:p>
+    <w:p>
+      <w:pPr>
+        <w:rPr>
+          <w:sz w:val="28"/>
+          <w:lang w:val="sk-SK"/>
+        </w:rPr>
+      </w:pPr>
+    </w:p>
+    <w:p>
+      <w:pPr>
+        <w:rPr>
+          <w:sz w:val="28"/>
+          <w:lang w:val="sk-SK"/>
+        </w:rPr>
+      </w:pPr>
+    </w:p>
+    <w:p>
+      <w:pPr>
+        <w:rPr>
+          <w:sz w:val="28"/>
+          <w:lang w:val="sk-SK"/>
+        </w:rPr>
+      </w:pPr>
+    </w:p>
+    <w:p>
+      <w:pPr>
+        <w:rPr>
+          <w:sz w:val="28"/>
+          <w:lang w:val="sk-SK"/>
+        </w:rPr>
+      </w:pPr>
+    </w:p>
+    <w:p>
+      <w:pPr>
+        <w:rPr>
+          <w:sz w:val="28"/>
+          <w:lang w:val="sk-SK"/>
+        </w:rPr>
+      </w:pPr>
+    </w:p>
+    <w:p>
+      <w:pPr>
+        <w:rPr>
+          <w:noProof/>
+          <w:sz w:val="28"/>
+          <w:lang w:val="sk-SK"/>
+        </w:rPr>
+      </w:pPr>
+      <w:r>
+        <w:rPr>
+          <w:noProof/>
+          <w:sz w:val="28"/>
+          <w:lang w:val="sk-SK"/>
+        </w:rPr>
+        <w:drawing>
+          <wp:anchor distT="0" distB="0" distL="114300" distR="114300" simplePos="0" relativeHeight="251659264" behindDoc="1" locked="0" layoutInCell="1" allowOverlap="1" wp14:anchorId="2D61B4E6" wp14:editId="4587281F">
+            <wp:simplePos x="0" y="0"/>
+            <wp:positionH relativeFrom="margin">
+              <wp:align>center</wp:align>
+            </wp:positionH>
+            <wp:positionV relativeFrom="paragraph">
+              <wp:posOffset>317862</wp:posOffset>
+            </wp:positionV>
+            <wp:extent cx="4175760" cy="2264410"/>
+            <wp:effectExtent l="0" t="0" r="0" b="2540"/>
+            <wp:wrapNone/>
+            <wp:docPr id="2" name="Obrázok 2"/>
+            <wp:cNvGraphicFramePr>
+              <a:graphicFrameLocks xmlns:a="http://schemas.openxmlformats.org/drawingml/2006/main" noChangeAspect="1"/>
+            </wp:cNvGraphicFramePr>
+            <a:graphic xmlns:a="http://schemas.openxmlformats.org/drawingml/2006/main">
+              <a:graphicData uri="http://schemas.openxmlformats.org/drawingml/2006/picture">
+                <pic:pic xmlns:pic="http://schemas.openxmlformats.org/drawingml/2006/picture">
+                  <pic:nvPicPr>
+                    <pic:cNvPr id="1" name=""/>
+                    <pic:cNvPicPr/>
+                  </pic:nvPicPr>
+                  <pic:blipFill>
+                    <a:blip r:embed="rId9">
+                      <a:extLst>
+                        <a:ext uri="{28A0092B-C50C-407E-A947-70E740481C1C}">
+                          <a14:useLocalDpi xmlns:a14="http://schemas.microsoft.com/office/drawing/2010/main" val="0"/>
+                        </a:ext>
+                      </a:extLst>
+                    </a:blip>
+                    <a:stretch>
+                      <a:fillRect/>
+                    </a:stretch>
+                  </pic:blipFill>
+                  <pic:spPr>
+                    <a:xfrm>
+                      <a:off x="0" y="0"/>
+                      <a:ext cx="4175760" cy="2264410"/>
+                    </a:xfrm>
+                    <a:prstGeom prst="rect">
+                      <a:avLst/>
+                    </a:prstGeom>
+                  </pic:spPr>
+                </pic:pic>
+              </a:graphicData>
+            </a:graphic>
+          </wp:anchor>
+        </w:drawing>
+      </w:r>
+      <w:r>
+        <w:rPr>
+          <w:sz w:val="28"/>
+          <w:lang w:val="sk-SK"/>
+        </w:rPr>
+        <w:t xml:space="preserve">Tabuľka </w:t>
+      </w:r>
+      <w:proofErr w:type="spellStart"/>
+      <w:r>
+        <w:rPr>
+          <w:sz w:val="28"/>
+          <w:lang w:val="sk-SK"/>
+        </w:rPr>
+        <w:t>precedenčnej</w:t>
+      </w:r>
+      <w:proofErr w:type="spellEnd"/>
+      <w:r>
+        <w:rPr>
+          <w:sz w:val="28"/>
+          <w:lang w:val="sk-SK"/>
+        </w:rPr>
+        <w:t xml:space="preserve"> analýzy:</w:t>
+      </w:r>
+      <w:r>
+        <w:rPr>
+          <w:noProof/>
+          <w:sz w:val="28"/>
+          <w:lang w:val="sk-SK"/>
+        </w:rPr>
+        <w:t xml:space="preserve"> </w:t>
+      </w:r>
+    </w:p>
+    <w:p>
+      <w:pPr>
+        <w:rPr>
+          <w:noProof/>
+          <w:sz w:val="28"/>
+          <w:lang w:val="sk-SK"/>
+        </w:rPr>
+      </w:pPr>
+    </w:p>
+    <w:p>
+      <w:pPr>
+        <w:rPr>
+          <w:noProof/>
+          <w:sz w:val="28"/>
+          <w:lang w:val="sk-SK"/>
+        </w:rPr>
+      </w:pPr>
+    </w:p>
+    <w:p>
+      <w:pPr>
+        <w:rPr>
+          <w:noProof/>
+          <w:sz w:val="28"/>
+          <w:lang w:val="sk-SK"/>
+        </w:rPr>
+      </w:pPr>
+    </w:p>
+    <w:p>
+      <w:pPr>
+        <w:rPr>
+          <w:noProof/>
+          <w:sz w:val="28"/>
+          <w:lang w:val="sk-SK"/>
+        </w:rPr>
+      </w:pPr>
+    </w:p>
+    <w:p>
+      <w:pPr>
+        <w:rPr>
+          <w:noProof/>
+          <w:sz w:val="28"/>
+          <w:lang w:val="sk-SK"/>
+        </w:rPr>
+      </w:pPr>
+    </w:p>
+    <w:p>
+      <w:pPr>
+        <w:rPr>
+          <w:noProof/>
+          <w:sz w:val="28"/>
+          <w:lang w:val="sk-SK"/>
+        </w:rPr>
+      </w:pPr>
+    </w:p>
+    <w:p>
+      <w:pPr>
+        <w:rPr>
+          <w:noProof/>
+          <w:sz w:val="28"/>
+          <w:lang w:val="sk-SK"/>
+        </w:rPr>
+      </w:pPr>
+    </w:p>
+    <w:p>
+      <w:pPr>
+        <w:rPr>
+          <w:noProof/>
+          <w:sz w:val="28"/>
+          <w:lang w:val="sk-SK"/>
+        </w:rPr>
+      </w:pPr>
+    </w:p>
+    <w:p>
+      <w:pPr>
+        <w:rPr>
+          <w:sz w:val="28"/>
+          <w:lang w:val="sk-SK"/>
+        </w:rPr>
+      </w:pPr>
+      <w:r>
+        <w:rPr>
+          <w:sz w:val="28"/>
+          <w:lang w:val="sk-SK"/>
+        </w:rPr>
+        <w:lastRenderedPageBreak/>
+        <w:drawing>
+          <wp:anchor distT="0" distB="0" distL="114300" distR="114300" simplePos="0" relativeHeight="251660288" behindDoc="1" locked="0" layoutInCell="1" allowOverlap="1" wp14:anchorId="5078D1A4" wp14:editId="49883AA6">
+            <wp:simplePos x="0" y="0"/>
+            <wp:positionH relativeFrom="margin">
+              <wp:align>left</wp:align>
+            </wp:positionH>
+            <wp:positionV relativeFrom="paragraph">
+              <wp:posOffset>325211</wp:posOffset>
+            </wp:positionV>
+            <wp:extent cx="5760720" cy="3700145"/>
+            <wp:effectExtent l="0" t="0" r="0" b="0"/>
+            <wp:wrapNone/>
+            <wp:docPr id="3" name="Obrázok 3"/>
+            <wp:cNvGraphicFramePr>
+              <a:graphicFrameLocks xmlns:a="http://schemas.openxmlformats.org/drawingml/2006/main" noChangeAspect="1"/>
+            </wp:cNvGraphicFramePr>
+            <a:graphic xmlns:a="http://schemas.openxmlformats.org/drawingml/2006/main">
+              <a:graphicData uri="http://schemas.openxmlformats.org/drawingml/2006/picture">
+                <pic:pic xmlns:pic="http://schemas.openxmlformats.org/drawingml/2006/picture">
+                  <pic:nvPicPr>
+                    <pic:cNvPr id="1" name=""/>
+                    <pic:cNvPicPr/>
+                  </pic:nvPicPr>
+                  <pic:blipFill rotWithShape="1">
+                    <a:blip r:embed="rId10">
+                      <a:extLst>
+                        <a:ext uri="{28A0092B-C50C-407E-A947-70E740481C1C}">
+                          <a14:useLocalDpi xmlns:a14="http://schemas.microsoft.com/office/drawing/2010/main" val="0"/>
+                        </a:ext>
+                      </a:extLst>
+                    </a:blip>
+                    <a:srcRect t="440" b="-1"/>
+                    <a:stretch/>
+                  </pic:blipFill>
+                  <pic:spPr bwMode="auto">
+                    <a:xfrm>
+                      <a:off x="0" y="0"/>
+                      <a:ext cx="5760720" cy="3700145"/>
+                    </a:xfrm>
+                    <a:prstGeom prst="rect">
+                      <a:avLst/>
+                    </a:prstGeom>
+                    <a:ln>
+                      <a:noFill/>
+                    </a:ln>
+                    <a:extLst>
+                      <a:ext uri="{53640926-AAD7-44D8-BBD7-CCE9431645EC}">
+                        <a14:shadowObscured xmlns:a14="http://schemas.microsoft.com/office/drawing/2010/main"/>
+                      </a:ext>
+                    </a:extLst>
+                  </pic:spPr>
+                </pic:pic>
+              </a:graphicData>
+            </a:graphic>
+          </wp:anchor>
+        </w:drawing>
+      </w:r>
+      <w:r>
+        <w:rPr>
+          <w:noProof/>
+          <w:sz w:val="28"/>
+          <w:lang w:val="sk-SK"/>
+        </w:rPr>
+        <w:t>LL gramatika:</w:t>
+      </w:r>
     </w:p>
     <w:sectPr>
-      <w:footerReference w:type="default" r:id="rId9"/>
+      <w:footerReference w:type="default" r:id="rId11"/>
       <w:pgSz w:w="11906" w:h="16838"/>
       <w:pgMar w:top="1417" w:right="1417" w:bottom="1417" w:left="1417" w:header="708" w:footer="708" w:gutter="0"/>
       <w:cols w:space="708"/>
@@ -5134,7 +5436,7 @@
 </file>
 
 <file path=customXml/itemProps1.xml><?xml version="1.0" encoding="utf-8"?>
-<ds:datastoreItem xmlns:ds="http://schemas.openxmlformats.org/officeDocument/2006/customXml" ds:itemID="{A324A2F0-310A-4BF1-9E09-DF99DC6AD9A6}">
+<ds:datastoreItem xmlns:ds="http://schemas.openxmlformats.org/officeDocument/2006/customXml" ds:itemID="{8194D0BD-30B6-485F-8E72-DD4D3A187DAD}">
   <ds:schemaRefs>
     <ds:schemaRef ds:uri="http://schemas.openxmlformats.org/officeDocument/2006/bibliography"/>
   </ds:schemaRefs>

</xml_diff>